<commit_message>
Updated all manuals for Navigation pane levels
</commit_message>
<xml_diff>
--- a/01. Introduction/01. Lab A. Hello UWP World.docx
+++ b/01. Introduction/01. Lab A. Hello UWP World.docx
@@ -1,6 +1,6 @@
 
 <file path=word/document.xml><?xml version="1.0" encoding="utf-8"?>
-<w:document xmlns:wpc="http://schemas.microsoft.com/office/word/2010/wordprocessingCanvas" xmlns:mo="http://schemas.microsoft.com/office/mac/office/2008/main" xmlns:mc="http://schemas.openxmlformats.org/markup-compatibility/2006" xmlns:mv="urn:schemas-microsoft-com:mac:vml" xmlns:o="urn:schemas-microsoft-com:office:office" xmlns:r="http://schemas.openxmlformats.org/officeDocument/2006/relationships" xmlns:m="http://schemas.openxmlformats.org/officeDocument/2006/math" xmlns:v="urn:schemas-microsoft-com:vml" xmlns:wp14="http://schemas.microsoft.com/office/word/2010/wordprocessingDrawing" xmlns:wp="http://schemas.openxmlformats.org/drawingml/2006/wordprocessingDrawing" xmlns:w10="urn:schemas-microsoft-com:office:word" xmlns:w="http://schemas.openxmlformats.org/wordprocessingml/2006/main" xmlns:w14="http://schemas.microsoft.com/office/word/2010/wordml" xmlns:w15="http://schemas.microsoft.com/office/word/2012/wordml" xmlns:wpg="http://schemas.microsoft.com/office/word/2010/wordprocessingGroup" xmlns:wpi="http://schemas.microsoft.com/office/word/2010/wordprocessingInk" xmlns:wne="http://schemas.microsoft.com/office/word/2006/wordml" xmlns:wps="http://schemas.microsoft.com/office/word/2010/wordprocessingShape" mc:Ignorable="w14 w15 wp14">
+<w:document xmlns:wpc="http://schemas.microsoft.com/office/word/2010/wordprocessingCanvas" xmlns:cx="http://schemas.microsoft.com/office/drawing/2014/chartex" xmlns:mc="http://schemas.openxmlformats.org/markup-compatibility/2006" xmlns:o="urn:schemas-microsoft-com:office:office" xmlns:r="http://schemas.openxmlformats.org/officeDocument/2006/relationships" xmlns:m="http://schemas.openxmlformats.org/officeDocument/2006/math" xmlns:v="urn:schemas-microsoft-com:vml" xmlns:wp14="http://schemas.microsoft.com/office/word/2010/wordprocessingDrawing" xmlns:wp="http://schemas.openxmlformats.org/drawingml/2006/wordprocessingDrawing" xmlns:w10="urn:schemas-microsoft-com:office:word" xmlns:w="http://schemas.openxmlformats.org/wordprocessingml/2006/main" xmlns:w14="http://schemas.microsoft.com/office/word/2010/wordml" xmlns:w15="http://schemas.microsoft.com/office/word/2012/wordml" xmlns:w16se="http://schemas.microsoft.com/office/word/2015/wordml/symex" xmlns:wpg="http://schemas.microsoft.com/office/word/2010/wordprocessingGroup" xmlns:wpi="http://schemas.microsoft.com/office/word/2010/wordprocessingInk" xmlns:wne="http://schemas.microsoft.com/office/word/2006/wordml" xmlns:wps="http://schemas.microsoft.com/office/word/2010/wordprocessingShape" mc:Ignorable="w14 w15 w16se wp14">
   <w:body>
     <w:p>
       <w:pPr>
@@ -25,7 +25,7 @@
       <w:r>
         <w:rPr>
           <w:noProof/>
-          <w:lang w:bidi="ar-SA"/>
+          <w:lang w:val="en-GB" w:eastAsia="en-GB" w:bidi="ar-SA"/>
         </w:rPr>
         <w:drawing>
           <wp:inline distT="0" distB="0" distL="0" distR="0" wp14:anchorId="6F39A599" wp14:editId="1033216F">
@@ -418,7 +418,7 @@
       </w:pPr>
       <w:r>
         <w:rPr>
-          <w:lang w:eastAsia="en-US" w:bidi="ar-SA"/>
+          <w:lang w:val="en-GB" w:eastAsia="en-GB" w:bidi="ar-SA"/>
         </w:rPr>
         <w:drawing>
           <wp:inline distT="0" distB="0" distL="0" distR="0" wp14:anchorId="10483C19" wp14:editId="65B99FFC">
@@ -1520,21 +1520,7 @@
         <w:rPr>
           <w:lang w:bidi="ar-SA"/>
         </w:rPr>
-        <w:t xml:space="preserve"> the </w:t>
-      </w:r>
-      <w:proofErr w:type="spellStart"/>
-      <w:r>
-        <w:rPr>
-          <w:lang w:bidi="ar-SA"/>
-        </w:rPr>
-        <w:t>WinRT</w:t>
-      </w:r>
-      <w:proofErr w:type="spellEnd"/>
-      <w:r>
-        <w:rPr>
-          <w:lang w:bidi="ar-SA"/>
-        </w:rPr>
-        <w:t xml:space="preserve"> APIs that are common to all devices. The UWP provides a guaranteed core API layer across devices. </w:t>
+        <w:t xml:space="preserve"> the WinRT APIs that are common to all devices. The UWP provides a guaranteed core API layer across devices. </w:t>
       </w:r>
       <w:r>
         <w:rPr>
@@ -1806,6 +1792,7 @@
         <w:rPr>
           <w:noProof/>
         </w:rPr>
+        <w:lastRenderedPageBreak/>
         <w:t>Microsoft Windows 10</w:t>
       </w:r>
     </w:p>
@@ -1820,7 +1807,6 @@
         <w:rPr>
           <w:noProof/>
         </w:rPr>
-        <w:lastRenderedPageBreak/>
         <w:t>Micr</w:t>
       </w:r>
       <w:r>
@@ -2394,7 +2380,13 @@
         <w:pStyle w:val="Step"/>
       </w:pPr>
       <w:r>
-        <w:t>In a new instance of Visual Studio 2015, choose</w:t>
+        <w:t xml:space="preserve">In a </w:t>
+      </w:r>
+      <w:r>
+        <w:t>new</w:t>
+      </w:r>
+      <w:r>
+        <w:t xml:space="preserve"> instance of Visual Studio 2015, choose</w:t>
       </w:r>
       <w:r>
         <w:t xml:space="preserve"> </w:t>
@@ -2428,7 +2420,7 @@
       </w:pPr>
       <w:r>
         <w:rPr>
-          <w:lang w:bidi="ar-SA"/>
+          <w:lang w:val="en-GB" w:eastAsia="en-GB" w:bidi="ar-SA"/>
         </w:rPr>
         <w:drawing>
           <wp:inline distT="0" distB="0" distL="0" distR="0" wp14:anchorId="4611A736" wp14:editId="255579F7">
@@ -2480,14 +2472,27 @@
       <w:r>
         <w:t xml:space="preserve">Figure </w:t>
       </w:r>
-      <w:fldSimple w:instr=" SEQ Figure \* ARABIC ">
-        <w:r>
-          <w:rPr>
-            <w:noProof/>
-          </w:rPr>
-          <w:t>1</w:t>
-        </w:r>
-      </w:fldSimple>
+      <w:r>
+        <w:fldChar w:fldCharType="begin"/>
+      </w:r>
+      <w:r>
+        <w:instrText xml:space="preserve"> SEQ Figure \* ARABIC </w:instrText>
+      </w:r>
+      <w:r>
+        <w:fldChar w:fldCharType="separate"/>
+      </w:r>
+      <w:r>
+        <w:rPr>
+          <w:noProof/>
+        </w:rPr>
+        <w:t>1</w:t>
+      </w:r>
+      <w:r>
+        <w:rPr>
+          <w:noProof/>
+        </w:rPr>
+        <w:fldChar w:fldCharType="end"/>
+      </w:r>
     </w:p>
     <w:p>
       <w:pPr>
@@ -2507,14 +2512,12 @@
       <w:r>
         <w:t xml:space="preserve">Name your project </w:t>
       </w:r>
-      <w:proofErr w:type="spellStart"/>
       <w:r>
         <w:rPr>
           <w:b/>
         </w:rPr>
         <w:t>HelloUWP</w:t>
       </w:r>
-      <w:proofErr w:type="spellEnd"/>
       <w:r>
         <w:t xml:space="preserve"> and select </w:t>
       </w:r>
@@ -2522,16 +2525,11 @@
         <w:t>the</w:t>
       </w:r>
       <w:r>
-        <w:t xml:space="preserve"> </w:t>
-      </w:r>
-      <w:proofErr w:type="spellStart"/>
-      <w:r>
-        <w:t>file</w:t>
+        <w:t xml:space="preserve"> file</w:t>
       </w:r>
       <w:r>
         <w:t>system</w:t>
       </w:r>
-      <w:proofErr w:type="spellEnd"/>
       <w:r>
         <w:t xml:space="preserve"> location where you will save your Hands-on Lab solutions. We have created a folder in our </w:t>
       </w:r>
@@ -2620,7 +2618,7 @@
       </w:pPr>
       <w:r>
         <w:rPr>
-          <w:lang w:bidi="ar-SA"/>
+          <w:lang w:val="en-GB" w:eastAsia="en-GB" w:bidi="ar-SA"/>
         </w:rPr>
         <w:lastRenderedPageBreak/>
         <w:drawing>
@@ -2673,14 +2671,27 @@
       <w:r>
         <w:t xml:space="preserve">Figure </w:t>
       </w:r>
-      <w:fldSimple w:instr=" SEQ Figure \* ARABIC ">
-        <w:r>
-          <w:rPr>
-            <w:noProof/>
-          </w:rPr>
-          <w:t>2</w:t>
-        </w:r>
-      </w:fldSimple>
+      <w:r>
+        <w:fldChar w:fldCharType="begin"/>
+      </w:r>
+      <w:r>
+        <w:instrText xml:space="preserve"> SEQ Figure \* ARABIC </w:instrText>
+      </w:r>
+      <w:r>
+        <w:fldChar w:fldCharType="separate"/>
+      </w:r>
+      <w:r>
+        <w:rPr>
+          <w:noProof/>
+        </w:rPr>
+        <w:t>2</w:t>
+      </w:r>
+      <w:r>
+        <w:rPr>
+          <w:noProof/>
+        </w:rPr>
+        <w:fldChar w:fldCharType="end"/>
+      </w:r>
     </w:p>
     <w:p>
       <w:pPr>
@@ -2753,7 +2764,7 @@
       </w:pPr>
       <w:r>
         <w:rPr>
-          <w:lang w:bidi="ar-SA"/>
+          <w:lang w:val="en-GB" w:eastAsia="en-GB" w:bidi="ar-SA"/>
         </w:rPr>
         <w:drawing>
           <wp:inline distT="0" distB="0" distL="0" distR="0" wp14:anchorId="38493E77" wp14:editId="37726369">
@@ -2805,14 +2816,27 @@
       <w:r>
         <w:t xml:space="preserve">Figure </w:t>
       </w:r>
-      <w:fldSimple w:instr=" SEQ Figure \* ARABIC ">
-        <w:r>
-          <w:rPr>
-            <w:noProof/>
-          </w:rPr>
-          <w:t>3</w:t>
-        </w:r>
-      </w:fldSimple>
+      <w:r>
+        <w:fldChar w:fldCharType="begin"/>
+      </w:r>
+      <w:r>
+        <w:instrText xml:space="preserve"> SEQ Figure \* ARABIC </w:instrText>
+      </w:r>
+      <w:r>
+        <w:fldChar w:fldCharType="separate"/>
+      </w:r>
+      <w:r>
+        <w:rPr>
+          <w:noProof/>
+        </w:rPr>
+        <w:t>3</w:t>
+      </w:r>
+      <w:r>
+        <w:rPr>
+          <w:noProof/>
+        </w:rPr>
+        <w:fldChar w:fldCharType="end"/>
+      </w:r>
     </w:p>
     <w:p>
       <w:pPr>
@@ -2838,7 +2862,7 @@
       <w:r>
         <w:rPr>
           <w:noProof/>
-          <w:lang w:bidi="ar-SA"/>
+          <w:lang w:val="en-GB" w:eastAsia="en-GB" w:bidi="ar-SA"/>
         </w:rPr>
         <w:drawing>
           <wp:inline distT="0" distB="0" distL="0" distR="0" wp14:anchorId="2C38D685" wp14:editId="1B8A6A49">
@@ -2901,7 +2925,7 @@
       </w:pPr>
       <w:r>
         <w:rPr>
-          <w:lang w:bidi="ar-SA"/>
+          <w:lang w:val="en-GB" w:eastAsia="en-GB" w:bidi="ar-SA"/>
         </w:rPr>
         <w:lastRenderedPageBreak/>
         <w:drawing>
@@ -2954,14 +2978,27 @@
       <w:r>
         <w:t xml:space="preserve">Figure </w:t>
       </w:r>
-      <w:fldSimple w:instr=" SEQ Figure \* ARABIC ">
-        <w:r>
-          <w:rPr>
-            <w:noProof/>
-          </w:rPr>
-          <w:t>4</w:t>
-        </w:r>
-      </w:fldSimple>
+      <w:r>
+        <w:fldChar w:fldCharType="begin"/>
+      </w:r>
+      <w:r>
+        <w:instrText xml:space="preserve"> SEQ Figure \* ARABIC </w:instrText>
+      </w:r>
+      <w:r>
+        <w:fldChar w:fldCharType="separate"/>
+      </w:r>
+      <w:r>
+        <w:rPr>
+          <w:noProof/>
+        </w:rPr>
+        <w:t>4</w:t>
+      </w:r>
+      <w:r>
+        <w:rPr>
+          <w:noProof/>
+        </w:rPr>
+        <w:fldChar w:fldCharType="end"/>
+      </w:r>
     </w:p>
     <w:p>
       <w:pPr>
@@ -3010,14 +3047,12 @@
       <w:r>
         <w:t xml:space="preserve"> the frame rate counter is in </w:t>
       </w:r>
-      <w:proofErr w:type="spellStart"/>
       <w:r>
         <w:rPr>
           <w:b/>
         </w:rPr>
         <w:t>App.xaml.cs</w:t>
       </w:r>
-      <w:proofErr w:type="spellEnd"/>
       <w:r>
         <w:t xml:space="preserve">. </w:t>
       </w:r>
@@ -3041,15 +3076,7 @@
         <w:pStyle w:val="Step"/>
       </w:pPr>
       <w:r>
-        <w:t xml:space="preserve">Open </w:t>
-      </w:r>
-      <w:proofErr w:type="spellStart"/>
-      <w:r>
-        <w:t>App.xaml.cs</w:t>
-      </w:r>
-      <w:proofErr w:type="spellEnd"/>
-      <w:r>
-        <w:t xml:space="preserve">. Turn off the frame rate counter in the </w:t>
+        <w:t xml:space="preserve">Open App.xaml.cs. Turn off the frame rate counter in the </w:t>
       </w:r>
       <w:r>
         <w:rPr>
@@ -3060,14 +3087,12 @@
       <w:r>
         <w:t xml:space="preserve"> preprocessor directive by setting </w:t>
       </w:r>
-      <w:proofErr w:type="spellStart"/>
       <w:r>
         <w:rPr>
           <w:b/>
         </w:rPr>
         <w:t>this.DebugSettings.EnableFrameRateCounter</w:t>
       </w:r>
-      <w:proofErr w:type="spellEnd"/>
       <w:r>
         <w:t xml:space="preserve"> to </w:t>
       </w:r>
@@ -3102,15 +3127,7 @@
         <w:pStyle w:val="ppCode"/>
       </w:pPr>
       <w:r>
-        <w:t xml:space="preserve">    if (</w:t>
-      </w:r>
-      <w:proofErr w:type="spellStart"/>
-      <w:r>
-        <w:t>System.Diagnostics.Debugger.IsAttached</w:t>
-      </w:r>
-      <w:proofErr w:type="spellEnd"/>
-      <w:r>
-        <w:t>)</w:t>
+        <w:t xml:space="preserve">    if (System.Diagnostics.Debugger.IsAttached)</w:t>
       </w:r>
     </w:p>
     <w:p>
@@ -3126,15 +3143,7 @@
         <w:pStyle w:val="ppCode"/>
       </w:pPr>
       <w:r>
-        <w:t xml:space="preserve">        </w:t>
-      </w:r>
-      <w:proofErr w:type="spellStart"/>
-      <w:r>
-        <w:t>this.DebugSettings.EnableFrameRateCounter</w:t>
-      </w:r>
-      <w:proofErr w:type="spellEnd"/>
-      <w:r>
-        <w:t xml:space="preserve"> = </w:t>
+        <w:t xml:space="preserve">        this.DebugSettings.EnableFrameRateCounter = </w:t>
       </w:r>
       <w:r>
         <w:rPr>
@@ -3159,13 +3168,8 @@
         <w:pStyle w:val="ppCode"/>
       </w:pPr>
       <w:r>
-        <w:t>#</w:t>
-      </w:r>
-      <w:proofErr w:type="spellStart"/>
-      <w:r>
-        <w:t>endif</w:t>
-      </w:r>
-      <w:proofErr w:type="spellEnd"/>
+        <w:t>#endif</w:t>
+      </w:r>
     </w:p>
     <w:p>
       <w:pPr>
@@ -3182,7 +3186,7 @@
       </w:pPr>
       <w:r>
         <w:rPr>
-          <w:lang w:bidi="ar-SA"/>
+          <w:lang w:val="en-GB" w:eastAsia="en-GB" w:bidi="ar-SA"/>
         </w:rPr>
         <w:lastRenderedPageBreak/>
         <w:drawing>
@@ -3235,14 +3239,27 @@
       <w:r>
         <w:t xml:space="preserve">Figure </w:t>
       </w:r>
-      <w:fldSimple w:instr=" SEQ Figure \* ARABIC ">
-        <w:r>
-          <w:rPr>
-            <w:noProof/>
-          </w:rPr>
-          <w:t>5</w:t>
-        </w:r>
-      </w:fldSimple>
+      <w:r>
+        <w:fldChar w:fldCharType="begin"/>
+      </w:r>
+      <w:r>
+        <w:instrText xml:space="preserve"> SEQ Figure \* ARABIC </w:instrText>
+      </w:r>
+      <w:r>
+        <w:fldChar w:fldCharType="separate"/>
+      </w:r>
+      <w:r>
+        <w:rPr>
+          <w:noProof/>
+        </w:rPr>
+        <w:t>5</w:t>
+      </w:r>
+      <w:r>
+        <w:rPr>
+          <w:noProof/>
+        </w:rPr>
+        <w:fldChar w:fldCharType="end"/>
+      </w:r>
     </w:p>
     <w:p>
       <w:pPr>
@@ -3291,38 +3308,21 @@
           <w:numId w:val="44"/>
         </w:numPr>
       </w:pPr>
-      <w:proofErr w:type="spellStart"/>
       <w:r>
         <w:rPr>
           <w:b/>
         </w:rPr>
         <w:t>App.xaml.cs</w:t>
       </w:r>
-      <w:proofErr w:type="spellEnd"/>
-      <w:r>
-        <w:t xml:space="preserve"> is the entry point for your app and contains methods to handle activation and suspension. In this template, its constructor initializes Application Insights, calls </w:t>
-      </w:r>
-      <w:proofErr w:type="spellStart"/>
-      <w:proofErr w:type="gramStart"/>
-      <w:r>
-        <w:t>InitializeComponent</w:t>
-      </w:r>
-      <w:proofErr w:type="spellEnd"/>
-      <w:r>
-        <w:t>(</w:t>
-      </w:r>
-      <w:proofErr w:type="gramEnd"/>
-      <w:r>
-        <w:t xml:space="preserve">), and listens for the Suspending event. In the corresponding </w:t>
-      </w:r>
-      <w:proofErr w:type="spellStart"/>
+      <w:r>
+        <w:t xml:space="preserve"> is the entry point for your app and contains methods to handle activation and suspension. In this template, its constructor initializes Application Insights, calls InitializeComponent(), and listens for the Suspending event. In the corresponding </w:t>
+      </w:r>
       <w:r>
         <w:rPr>
           <w:b/>
         </w:rPr>
         <w:t>App.xaml</w:t>
       </w:r>
-      <w:proofErr w:type="spellEnd"/>
       <w:r>
         <w:t>, you can declare resources that will be shared across the app.</w:t>
       </w:r>
@@ -3343,26 +3343,10 @@
         <w:rPr>
           <w:b/>
         </w:rPr>
-        <w:t xml:space="preserve"> </w:t>
-      </w:r>
-      <w:proofErr w:type="spellStart"/>
-      <w:r>
-        <w:rPr>
-          <w:b/>
-        </w:rPr>
-        <w:t>OnLaunched</w:t>
-      </w:r>
-      <w:proofErr w:type="spellEnd"/>
-      <w:r>
-        <w:t xml:space="preserve"> override in </w:t>
-      </w:r>
-      <w:proofErr w:type="spellStart"/>
-      <w:r>
-        <w:t>App.xaml.cs</w:t>
-      </w:r>
-      <w:proofErr w:type="spellEnd"/>
-      <w:r>
-        <w:t xml:space="preserve"> sets up the root frame as the navigation context and attaches it to the window. You may add code to load state from a previous execution; if no state is restored, the frame will navigate to the </w:t>
+        <w:t xml:space="preserve"> OnLaunched</w:t>
+      </w:r>
+      <w:r>
+        <w:t xml:space="preserve"> override in App.xaml.cs sets up the root frame as the navigation context and attaches it to the window. You may add code to load state from a previous execution; if no state is restored, the frame will navigate to the </w:t>
       </w:r>
       <w:r>
         <w:rPr>
@@ -3389,27 +3373,11 @@
       <w:r>
         <w:t xml:space="preserve">You may also notice that the </w:t>
       </w:r>
-      <w:proofErr w:type="spellStart"/>
-      <w:proofErr w:type="gramStart"/>
       <w:r>
         <w:rPr>
           <w:b/>
         </w:rPr>
-        <w:t>OnLaunched</w:t>
-      </w:r>
-      <w:proofErr w:type="spellEnd"/>
-      <w:r>
-        <w:rPr>
-          <w:b/>
-        </w:rPr>
-        <w:t>(</w:t>
-      </w:r>
-      <w:proofErr w:type="gramEnd"/>
-      <w:r>
-        <w:rPr>
-          <w:b/>
-        </w:rPr>
-        <w:t>)</w:t>
+        <w:t>OnLaunched()</w:t>
       </w:r>
       <w:r>
         <w:t xml:space="preserve"> override includes code  to enable the frame rate counter when debugging, conditionally included by the </w:t>
@@ -3445,19 +3413,11 @@
         </w:numPr>
         <w:ind w:left="720"/>
       </w:pPr>
-      <w:proofErr w:type="spellStart"/>
       <w:r>
         <w:rPr>
           <w:b/>
         </w:rPr>
-        <w:t>Window.Current.Activate</w:t>
-      </w:r>
-      <w:proofErr w:type="spellEnd"/>
-      <w:r>
-        <w:rPr>
-          <w:b/>
-        </w:rPr>
-        <w:t>()</w:t>
+        <w:t>Window.Current.Activate()</w:t>
       </w:r>
       <w:r>
         <w:t xml:space="preserve"> is an important part of the activation process and is required for all app activation scenarios, including secondary windows.</w:t>
@@ -3565,25 +3525,21 @@
       <w:r>
         <w:t xml:space="preserve">The </w:t>
       </w:r>
-      <w:proofErr w:type="spellStart"/>
       <w:r>
         <w:rPr>
           <w:b/>
         </w:rPr>
         <w:t>Package.appxmanifest</w:t>
       </w:r>
-      <w:proofErr w:type="spellEnd"/>
       <w:r>
         <w:t xml:space="preserve"> file describes and identifies your app. Here you can add capabilities and extensions – for instance, the device capability to access the microphone – and reference your splash screen, default tile, and logo assets. </w:t>
       </w:r>
-      <w:proofErr w:type="spellStart"/>
       <w:r>
         <w:rPr>
           <w:b/>
         </w:rPr>
         <w:t>Package.appxmanifest</w:t>
       </w:r>
-      <w:proofErr w:type="spellEnd"/>
       <w:r>
         <w:t xml:space="preserve"> opens by default in the </w:t>
       </w:r>
@@ -3633,6 +3589,7 @@
       <w:r>
         <w:rPr>
           <w:noProof/>
+          <w:lang w:val="en-GB" w:eastAsia="en-GB"/>
         </w:rPr>
         <w:drawing>
           <wp:inline distT="0" distB="0" distL="0" distR="0" wp14:anchorId="052EB720" wp14:editId="6DD51093">
@@ -3684,14 +3641,30 @@
       <w:r>
         <w:t xml:space="preserve">Figure </w:t>
       </w:r>
-      <w:fldSimple w:instr=" SEQ Figure \* ARABIC ">
-        <w:r>
-          <w:rPr>
-            <w:noProof/>
-          </w:rPr>
-          <w:t>6</w:t>
-        </w:r>
-      </w:fldSimple>
+      <w:r>
+        <w:fldChar w:fldCharType="begin"/>
+      </w:r>
+      <w:r>
+        <w:instrText xml:space="preserve"> SEQ Figure \* ARA</w:instrText>
+      </w:r>
+      <w:r>
+        <w:instrText xml:space="preserve">BIC </w:instrText>
+      </w:r>
+      <w:r>
+        <w:fldChar w:fldCharType="separate"/>
+      </w:r>
+      <w:r>
+        <w:rPr>
+          <w:noProof/>
+        </w:rPr>
+        <w:t>6</w:t>
+      </w:r>
+      <w:r>
+        <w:rPr>
+          <w:noProof/>
+        </w:rPr>
+        <w:fldChar w:fldCharType="end"/>
+      </w:r>
     </w:p>
     <w:p>
       <w:pPr>
@@ -3755,14 +3728,12 @@
       <w:r>
         <w:t xml:space="preserve">The </w:t>
       </w:r>
-      <w:proofErr w:type="spellStart"/>
       <w:r>
         <w:rPr>
           <w:b/>
         </w:rPr>
         <w:t>project.json</w:t>
       </w:r>
-      <w:proofErr w:type="spellEnd"/>
       <w:r>
         <w:t xml:space="preserve"> file in the root directory of your project is new in UWP and simplifies management of NuGet packages. You do not normally edit this file directly, but instead use the </w:t>
       </w:r>
@@ -3821,6 +3792,7 @@
       <w:r>
         <w:rPr>
           <w:noProof/>
+          <w:lang w:val="en-GB" w:eastAsia="en-GB"/>
         </w:rPr>
         <w:drawing>
           <wp:inline distT="0" distB="0" distL="0" distR="0" wp14:anchorId="334BF3A4" wp14:editId="4D4DE926">
@@ -3872,14 +3844,27 @@
       <w:r>
         <w:t xml:space="preserve">Figure </w:t>
       </w:r>
-      <w:fldSimple w:instr=" SEQ Figure \* ARABIC ">
-        <w:r>
-          <w:rPr>
-            <w:noProof/>
-          </w:rPr>
-          <w:t>7</w:t>
-        </w:r>
-      </w:fldSimple>
+      <w:r>
+        <w:fldChar w:fldCharType="begin"/>
+      </w:r>
+      <w:r>
+        <w:instrText xml:space="preserve"> SEQ Figure \* ARABIC </w:instrText>
+      </w:r>
+      <w:r>
+        <w:fldChar w:fldCharType="separate"/>
+      </w:r>
+      <w:r>
+        <w:rPr>
+          <w:noProof/>
+        </w:rPr>
+        <w:t>7</w:t>
+      </w:r>
+      <w:r>
+        <w:rPr>
+          <w:noProof/>
+        </w:rPr>
+        <w:fldChar w:fldCharType="end"/>
+      </w:r>
     </w:p>
     <w:p>
       <w:pPr>
@@ -3905,7 +3890,12 @@
       </w:pPr>
       <w:bookmarkStart w:id="7" w:name="_Toc429507195"/>
       <w:r>
-        <w:t>Exercise 2</w:t>
+        <w:t>Exerci</w:t>
+      </w:r>
+      <w:bookmarkStart w:id="8" w:name="_GoBack"/>
+      <w:bookmarkEnd w:id="8"/>
+      <w:r>
+        <w:t>se 2</w:t>
       </w:r>
       <w:r>
         <w:t xml:space="preserve">: </w:t>
@@ -3926,13 +3916,8 @@
         <w:t>Windows Apps are now universal across devices, which means that they can run in full screen mobile and tablet modes as well as windowed desktop mode. In this exercise, you will</w:t>
       </w:r>
       <w:r>
-        <w:t xml:space="preserve"> create a Hello World app that displays a greeting and device information across all Windows 10 devices, including desktop, tablet, mobile, and </w:t>
-      </w:r>
-      <w:proofErr w:type="spellStart"/>
-      <w:r>
-        <w:t>IoT</w:t>
-      </w:r>
-      <w:proofErr w:type="spellEnd"/>
+        <w:t xml:space="preserve"> create a Hello World app that displays a greeting and device information across all Windows 10 devices, including desktop, tablet, mobile, and IoT</w:t>
+      </w:r>
       <w:r>
         <w:t>.</w:t>
       </w:r>
@@ -3941,14 +3926,14 @@
       <w:pPr>
         <w:pStyle w:val="ppProcedureStart"/>
       </w:pPr>
-      <w:bookmarkStart w:id="8" w:name="_Toc429507196"/>
+      <w:bookmarkStart w:id="9" w:name="_Toc429507196"/>
       <w:r>
         <w:t xml:space="preserve">Task 1 – </w:t>
       </w:r>
       <w:r>
         <w:t>Display a greeting</w:t>
       </w:r>
-      <w:bookmarkEnd w:id="8"/>
+      <w:bookmarkEnd w:id="9"/>
     </w:p>
     <w:p>
       <w:pPr>
@@ -3962,15 +3947,7 @@
         <w:t xml:space="preserve">The first task is to open </w:t>
       </w:r>
       <w:r>
-        <w:t xml:space="preserve">the </w:t>
-      </w:r>
-      <w:proofErr w:type="spellStart"/>
-      <w:r>
-        <w:t>HelloUWP</w:t>
-      </w:r>
-      <w:proofErr w:type="spellEnd"/>
-      <w:r>
-        <w:t xml:space="preserve"> solution you created in the previous exercise.</w:t>
+        <w:t>the HelloUWP solution you created in the previous exercise.</w:t>
       </w:r>
     </w:p>
     <w:p>
@@ -3984,14 +3961,12 @@
       <w:r>
         <w:t xml:space="preserve">Navigate to the file location where you saved your </w:t>
       </w:r>
-      <w:proofErr w:type="spellStart"/>
       <w:r>
         <w:rPr>
           <w:b/>
         </w:rPr>
         <w:t>HelloUWP</w:t>
       </w:r>
-      <w:proofErr w:type="spellEnd"/>
       <w:r>
         <w:t xml:space="preserve"> app in Exercise 1. Open </w:t>
       </w:r>
@@ -4311,7 +4286,7 @@
       </w:pPr>
       <w:r>
         <w:rPr>
-          <w:lang w:bidi="ar-SA"/>
+          <w:lang w:val="en-GB" w:eastAsia="en-GB" w:bidi="ar-SA"/>
         </w:rPr>
         <w:lastRenderedPageBreak/>
         <w:drawing>
@@ -4364,29 +4339,34 @@
       <w:r>
         <w:t xml:space="preserve">Figure </w:t>
       </w:r>
-      <w:fldSimple w:instr=" SEQ Figure \* ARABIC ">
-        <w:r>
-          <w:rPr>
-            <w:noProof/>
-          </w:rPr>
-          <w:t>8</w:t>
-        </w:r>
-      </w:fldSimple>
+      <w:r>
+        <w:fldChar w:fldCharType="begin"/>
+      </w:r>
+      <w:r>
+        <w:instrText xml:space="preserve"> SEQ Figure \* ARABIC </w:instrText>
+      </w:r>
+      <w:r>
+        <w:fldChar w:fldCharType="separate"/>
+      </w:r>
+      <w:r>
+        <w:rPr>
+          <w:noProof/>
+        </w:rPr>
+        <w:t>8</w:t>
+      </w:r>
+      <w:r>
+        <w:rPr>
+          <w:noProof/>
+        </w:rPr>
+        <w:fldChar w:fldCharType="end"/>
+      </w:r>
     </w:p>
     <w:p>
       <w:pPr>
         <w:pStyle w:val="ppFigureCaptionIndent3"/>
       </w:pPr>
       <w:r>
-        <w:t xml:space="preserve">The </w:t>
-      </w:r>
-      <w:proofErr w:type="spellStart"/>
-      <w:r>
-        <w:t>HelloUWP</w:t>
-      </w:r>
-      <w:proofErr w:type="spellEnd"/>
-      <w:r>
-        <w:t xml:space="preserve"> app displays a greeting.</w:t>
+        <w:t>The HelloUWP app displays a greeting.</w:t>
       </w:r>
     </w:p>
     <w:p>
@@ -4403,15 +4383,7 @@
         <w:t xml:space="preserve"> in this exercise, you will learn how to deploy to the </w:t>
       </w:r>
       <w:r>
-        <w:t xml:space="preserve">mobile emulator and </w:t>
-      </w:r>
-      <w:proofErr w:type="spellStart"/>
-      <w:r>
-        <w:t>IoT</w:t>
-      </w:r>
-      <w:proofErr w:type="spellEnd"/>
-      <w:r>
-        <w:t xml:space="preserve"> devices.</w:t>
+        <w:t>mobile emulator and IoT devices.</w:t>
       </w:r>
       <w:r>
         <w:t xml:space="preserve"> </w:t>
@@ -4443,7 +4415,7 @@
       <w:pPr>
         <w:pStyle w:val="ppProcedureStart"/>
       </w:pPr>
-      <w:bookmarkStart w:id="9" w:name="_Toc429507197"/>
+      <w:bookmarkStart w:id="10" w:name="_Toc429507197"/>
       <w:r>
         <w:t xml:space="preserve">Task 2 - </w:t>
       </w:r>
@@ -4453,7 +4425,7 @@
       <w:r>
         <w:t>amily</w:t>
       </w:r>
-      <w:bookmarkEnd w:id="9"/>
+      <w:bookmarkEnd w:id="10"/>
     </w:p>
     <w:p>
       <w:r>
@@ -4515,42 +4487,14 @@
         <w:rPr>
           <w:color w:val="FF0000"/>
         </w:rPr>
-        <w:t xml:space="preserve">public string </w:t>
-      </w:r>
-      <w:proofErr w:type="spellStart"/>
+        <w:t xml:space="preserve">public string DeviceFamily = "Device Family " +   </w:t>
+      </w:r>
       <w:r>
         <w:rPr>
           <w:color w:val="FF0000"/>
         </w:rPr>
-        <w:t>DeviceFamily</w:t>
-      </w:r>
-      <w:proofErr w:type="spellEnd"/>
-      <w:r>
-        <w:rPr>
-          <w:color w:val="FF0000"/>
-        </w:rPr>
-        <w:t xml:space="preserve"> = "Device Family " +   </w:t>
-      </w:r>
-      <w:r>
-        <w:rPr>
-          <w:color w:val="FF0000"/>
-        </w:rPr>
         <w:br/>
-        <w:t xml:space="preserve">                             </w:t>
-      </w:r>
-      <w:proofErr w:type="spellStart"/>
-      <w:r>
-        <w:rPr>
-          <w:color w:val="FF0000"/>
-        </w:rPr>
-        <w:t>AnalyticsInfo.VersionInfo.DeviceFamily</w:t>
-      </w:r>
-      <w:proofErr w:type="spellEnd"/>
-      <w:r>
-        <w:rPr>
-          <w:color w:val="FF0000"/>
-        </w:rPr>
-        <w:t>;</w:t>
+        <w:t xml:space="preserve">                             AnalyticsInfo.VersionInfo.DeviceFamily;</w:t>
       </w:r>
     </w:p>
     <w:p>
@@ -4563,15 +4507,7 @@
         <w:pStyle w:val="ppCode"/>
       </w:pPr>
       <w:r>
-        <w:t xml:space="preserve">public </w:t>
-      </w:r>
-      <w:proofErr w:type="gramStart"/>
-      <w:r>
-        <w:t>MainPage(</w:t>
-      </w:r>
-      <w:proofErr w:type="gramEnd"/>
-      <w:r>
-        <w:t>)</w:t>
+        <w:t>public MainPage()</w:t>
       </w:r>
     </w:p>
     <w:p>
@@ -4587,15 +4523,7 @@
         <w:pStyle w:val="ppCode"/>
       </w:pPr>
       <w:r>
-        <w:t xml:space="preserve">    </w:t>
-      </w:r>
-      <w:proofErr w:type="spellStart"/>
-      <w:r>
-        <w:t>this.InitializeComponent</w:t>
-      </w:r>
-      <w:proofErr w:type="spellEnd"/>
-      <w:r>
-        <w:t>();</w:t>
+        <w:t xml:space="preserve">    this.InitializeComponent();</w:t>
       </w:r>
     </w:p>
     <w:p>
@@ -4684,32 +4612,14 @@
       <w:r>
         <w:t xml:space="preserve">Add the </w:t>
       </w:r>
-      <w:proofErr w:type="spellStart"/>
       <w:r>
         <w:rPr>
           <w:b/>
         </w:rPr>
         <w:t>Windows.System.Profile</w:t>
       </w:r>
-      <w:proofErr w:type="spellEnd"/>
-      <w:r>
-        <w:t xml:space="preserve"> namespace to the </w:t>
-      </w:r>
-      <w:proofErr w:type="spellStart"/>
-      <w:r>
-        <w:t>MainPage</w:t>
-      </w:r>
-      <w:proofErr w:type="spellEnd"/>
-      <w:r>
-        <w:t xml:space="preserve"> </w:t>
-      </w:r>
-      <w:proofErr w:type="spellStart"/>
-      <w:r>
-        <w:t>codebehind</w:t>
-      </w:r>
-      <w:proofErr w:type="spellEnd"/>
-      <w:r>
-        <w:t>.</w:t>
+      <w:r>
+        <w:t xml:space="preserve"> namespace to the MainPage codebehind.</w:t>
       </w:r>
     </w:p>
     <w:p>
@@ -4725,15 +4635,7 @@
         <w:pStyle w:val="ppCode"/>
       </w:pPr>
       <w:r>
-        <w:t xml:space="preserve">using </w:t>
-      </w:r>
-      <w:proofErr w:type="spellStart"/>
-      <w:r>
-        <w:t>Windows.System.Profile</w:t>
-      </w:r>
-      <w:proofErr w:type="spellEnd"/>
-      <w:r>
-        <w:t>;</w:t>
+        <w:t>using Windows.System.Profile;</w:t>
       </w:r>
     </w:p>
     <w:p>
@@ -4838,11 +4740,9 @@
       <w:r>
         <w:t>{</w:t>
       </w:r>
-      <w:proofErr w:type="spellStart"/>
       <w:r>
         <w:t>x:Bind</w:t>
       </w:r>
-      <w:proofErr w:type="spellEnd"/>
       <w:r>
         <w:t>}</w:t>
       </w:r>
@@ -4862,15 +4762,7 @@
         <w:t xml:space="preserve">UWP </w:t>
       </w:r>
       <w:r>
-        <w:t xml:space="preserve">and offers a compiled alternative to the classic {Binding}. For more on </w:t>
-      </w:r>
-      <w:proofErr w:type="spellStart"/>
-      <w:r>
-        <w:t>x:Bind</w:t>
-      </w:r>
-      <w:proofErr w:type="spellEnd"/>
-      <w:r>
-        <w:t xml:space="preserve">, visit </w:t>
+        <w:t xml:space="preserve">and offers a compiled alternative to the classic {Binding}. For more on x:Bind, visit </w:t>
       </w:r>
       <w:hyperlink r:id="rId23" w:history="1">
         <w:r>
@@ -4963,49 +4855,7 @@
         <w:rPr>
           <w:color w:val="FF0000"/>
         </w:rPr>
-        <w:t>&lt;</w:t>
-      </w:r>
-      <w:proofErr w:type="spellStart"/>
-      <w:r>
-        <w:rPr>
-          <w:color w:val="FF0000"/>
-        </w:rPr>
-        <w:t>TextBlock</w:t>
-      </w:r>
-      <w:proofErr w:type="spellEnd"/>
-      <w:r>
-        <w:rPr>
-          <w:color w:val="FF0000"/>
-        </w:rPr>
-        <w:t xml:space="preserve"> Text="{</w:t>
-      </w:r>
-      <w:proofErr w:type="spellStart"/>
-      <w:r>
-        <w:rPr>
-          <w:color w:val="FF0000"/>
-        </w:rPr>
-        <w:t>x:Bind</w:t>
-      </w:r>
-      <w:proofErr w:type="spellEnd"/>
-      <w:r>
-        <w:rPr>
-          <w:color w:val="FF0000"/>
-        </w:rPr>
-        <w:t xml:space="preserve"> </w:t>
-      </w:r>
-      <w:proofErr w:type="spellStart"/>
-      <w:r>
-        <w:rPr>
-          <w:color w:val="FF0000"/>
-        </w:rPr>
-        <w:t>DeviceFamily</w:t>
-      </w:r>
-      <w:proofErr w:type="spellEnd"/>
-      <w:r>
-        <w:rPr>
-          <w:color w:val="FF0000"/>
-        </w:rPr>
-        <w:t>}" Margin="</w:t>
+        <w:t>&lt;TextBlock Text="{x:Bind DeviceFamily}" Margin="</w:t>
       </w:r>
       <w:r>
         <w:rPr>
@@ -5096,7 +4946,7 @@
       </w:pPr>
       <w:r>
         <w:rPr>
-          <w:lang w:bidi="ar-SA"/>
+          <w:lang w:val="en-GB" w:eastAsia="en-GB" w:bidi="ar-SA"/>
         </w:rPr>
         <w:lastRenderedPageBreak/>
         <w:drawing>
@@ -5149,29 +4999,34 @@
       <w:r>
         <w:t xml:space="preserve">Figure </w:t>
       </w:r>
-      <w:fldSimple w:instr=" SEQ Figure \* ARABIC ">
-        <w:r>
-          <w:rPr>
-            <w:noProof/>
-          </w:rPr>
-          <w:t>9</w:t>
-        </w:r>
-      </w:fldSimple>
+      <w:r>
+        <w:fldChar w:fldCharType="begin"/>
+      </w:r>
+      <w:r>
+        <w:instrText xml:space="preserve"> SEQ Figure \* ARABIC </w:instrText>
+      </w:r>
+      <w:r>
+        <w:fldChar w:fldCharType="separate"/>
+      </w:r>
+      <w:r>
+        <w:rPr>
+          <w:noProof/>
+        </w:rPr>
+        <w:t>9</w:t>
+      </w:r>
+      <w:r>
+        <w:rPr>
+          <w:noProof/>
+        </w:rPr>
+        <w:fldChar w:fldCharType="end"/>
+      </w:r>
     </w:p>
     <w:p>
       <w:pPr>
         <w:pStyle w:val="ppFigureCaptionIndent3"/>
       </w:pPr>
       <w:r>
-        <w:t xml:space="preserve">The </w:t>
-      </w:r>
-      <w:proofErr w:type="spellStart"/>
-      <w:r>
-        <w:t>HelloUWP</w:t>
-      </w:r>
-      <w:proofErr w:type="spellEnd"/>
-      <w:r>
-        <w:t xml:space="preserve"> app displays the device family of the device on which it is currently running.</w:t>
+        <w:t>The HelloUWP app displays the device family of the device on which it is currently running.</w:t>
       </w:r>
     </w:p>
     <w:p>
@@ -5188,31 +5043,7 @@
         <w:t xml:space="preserve"> </w:t>
       </w:r>
       <w:r>
-        <w:t xml:space="preserve">If you are developing in a desktop environment and deploy to the Local Machine, your device family will display as </w:t>
-      </w:r>
-      <w:proofErr w:type="spellStart"/>
-      <w:r>
-        <w:t>Windows.Desktop</w:t>
-      </w:r>
-      <w:proofErr w:type="spellEnd"/>
-      <w:r>
-        <w:t xml:space="preserve">. Additional device families available in the Universal Device Family include Mobile, Xbox, </w:t>
-      </w:r>
-      <w:proofErr w:type="spellStart"/>
-      <w:r>
-        <w:t>IoT</w:t>
-      </w:r>
-      <w:proofErr w:type="spellEnd"/>
-      <w:r>
-        <w:t xml:space="preserve">, and </w:t>
-      </w:r>
-      <w:proofErr w:type="spellStart"/>
-      <w:r>
-        <w:t>IoT</w:t>
-      </w:r>
-      <w:proofErr w:type="spellEnd"/>
-      <w:r>
-        <w:t xml:space="preserve"> headless.</w:t>
+        <w:t>If you are developing in a desktop environment and deploy to the Local Machine, your device family will display as Windows.Desktop. Additional device families available in the Universal Device Family include Mobile, Xbox, IoT, and IoT headless.</w:t>
       </w:r>
     </w:p>
     <w:p>
@@ -5237,7 +5068,7 @@
       <w:pPr>
         <w:pStyle w:val="ppProcedureStart"/>
       </w:pPr>
-      <w:bookmarkStart w:id="10" w:name="_Toc429507198"/>
+      <w:bookmarkStart w:id="11" w:name="_Toc429507198"/>
       <w:r>
         <w:t xml:space="preserve">Task </w:t>
       </w:r>
@@ -5259,7 +5090,7 @@
       <w:r>
         <w:t>window</w:t>
       </w:r>
-      <w:bookmarkEnd w:id="10"/>
+      <w:bookmarkEnd w:id="11"/>
     </w:p>
     <w:p>
       <w:pPr>
@@ -5385,31 +5216,7 @@
         <w:t xml:space="preserve">    </w:t>
       </w:r>
       <w:r>
-        <w:t>&lt;</w:t>
-      </w:r>
-      <w:proofErr w:type="spellStart"/>
-      <w:r>
-        <w:t>TextBlock</w:t>
-      </w:r>
-      <w:proofErr w:type="spellEnd"/>
-      <w:r>
-        <w:t xml:space="preserve"> Text="{</w:t>
-      </w:r>
-      <w:proofErr w:type="spellStart"/>
-      <w:r>
-        <w:t>x:Bind</w:t>
-      </w:r>
-      <w:proofErr w:type="spellEnd"/>
-      <w:r>
-        <w:t xml:space="preserve"> </w:t>
-      </w:r>
-      <w:proofErr w:type="spellStart"/>
-      <w:r>
-        <w:t>DeviceFamily</w:t>
-      </w:r>
-      <w:proofErr w:type="spellEnd"/>
-      <w:r>
-        <w:t>}" Margin="12,</w:t>
+        <w:t>&lt;TextBlock Text="{x:Bind DeviceFamily}" Margin="12,</w:t>
       </w:r>
       <w:r>
         <w:t>12</w:t>
@@ -5432,50 +5239,14 @@
         <w:rPr>
           <w:color w:val="FF0000"/>
         </w:rPr>
-        <w:t>&lt;</w:t>
-      </w:r>
-      <w:proofErr w:type="spellStart"/>
+        <w:t>&lt;TextBlock Text="{x:Bind Dimensions</w:t>
+      </w:r>
       <w:r>
         <w:rPr>
           <w:color w:val="FF0000"/>
         </w:rPr>
-        <w:t>TextBlock</w:t>
-      </w:r>
-      <w:proofErr w:type="spellEnd"/>
-      <w:r>
-        <w:rPr>
-          <w:color w:val="FF0000"/>
-        </w:rPr>
-        <w:t xml:space="preserve"> Text="{</w:t>
-      </w:r>
-      <w:proofErr w:type="spellStart"/>
-      <w:r>
-        <w:rPr>
-          <w:color w:val="FF0000"/>
-        </w:rPr>
-        <w:t>x:Bind</w:t>
-      </w:r>
-      <w:proofErr w:type="spellEnd"/>
-      <w:r>
-        <w:rPr>
-          <w:color w:val="FF0000"/>
-        </w:rPr>
-        <w:t xml:space="preserve"> Dimensions</w:t>
-      </w:r>
-      <w:r>
-        <w:rPr>
-          <w:color w:val="FF0000"/>
-        </w:rPr>
-        <w:t>, Mode=</w:t>
-      </w:r>
-      <w:proofErr w:type="spellStart"/>
-      <w:r>
-        <w:rPr>
-          <w:color w:val="FF0000"/>
-        </w:rPr>
-        <w:t>TwoWay</w:t>
-      </w:r>
-      <w:proofErr w:type="spellEnd"/>
+        <w:t>, Mode=TwoWay</w:t>
+      </w:r>
       <w:r>
         <w:rPr>
           <w:color w:val="FF0000"/>
@@ -5556,57 +5327,208 @@
         <w:pStyle w:val="ppCode"/>
       </w:pPr>
       <w:r>
-        <w:t xml:space="preserve">public string </w:t>
-      </w:r>
-      <w:proofErr w:type="spellStart"/>
-      <w:r>
-        <w:t>DeviceFamily</w:t>
-      </w:r>
-      <w:proofErr w:type="spellEnd"/>
-      <w:r>
-        <w:t xml:space="preserve"> = "Device Family " +   </w:t>
+        <w:t xml:space="preserve">public string DeviceFamily = "Device Family " +   </w:t>
       </w:r>
       <w:r>
         <w:br/>
-        <w:t xml:space="preserve">                             </w:t>
-      </w:r>
-      <w:proofErr w:type="spellStart"/>
-      <w:r>
-        <w:t>AnalyticsInfo.VersionInfo.DeviceFamily</w:t>
-      </w:r>
-      <w:proofErr w:type="spellEnd"/>
-      <w:r>
+        <w:t xml:space="preserve">                             AnalyticsInfo.VersionInfo.DeviceFamily;</w:t>
+      </w:r>
+    </w:p>
+    <w:p>
+      <w:pPr>
+        <w:pStyle w:val="ppCode"/>
+      </w:pPr>
+    </w:p>
+    <w:p>
+      <w:pPr>
+        <w:pStyle w:val="ppCode"/>
+      </w:pPr>
+      <w:r>
+        <w:rPr>
+          <w:color w:val="FF0000"/>
+        </w:rPr>
+        <w:t>public string Dimensions { get; set; } = "Initial Value";</w:t>
+      </w:r>
+    </w:p>
+    <w:p>
+      <w:pPr>
+        <w:pStyle w:val="ppCode"/>
+        <w:rPr>
+          <w:color w:val="FF0000"/>
+        </w:rPr>
+      </w:pPr>
+      <w:r>
+        <w:rPr>
+          <w:color w:val="FF0000"/>
+        </w:rPr>
+        <w:t>private</w:t>
+      </w:r>
+      <w:r>
+        <w:rPr>
+          <w:color w:val="FF0000"/>
+        </w:rPr>
+        <w:t xml:space="preserve"> double </w:t>
+      </w:r>
+      <w:r>
+        <w:rPr>
+          <w:color w:val="FF0000"/>
+        </w:rPr>
+        <w:t>_c</w:t>
+      </w:r>
+      <w:r>
+        <w:rPr>
+          <w:color w:val="FF0000"/>
+        </w:rPr>
+        <w:t>urrentWidth;</w:t>
+      </w:r>
+    </w:p>
+    <w:p>
+      <w:pPr>
+        <w:pStyle w:val="ppCode"/>
+        <w:rPr>
+          <w:color w:val="FF0000"/>
+        </w:rPr>
+      </w:pPr>
+      <w:r>
+        <w:rPr>
+          <w:color w:val="FF0000"/>
+        </w:rPr>
+        <w:t>private</w:t>
+      </w:r>
+      <w:r>
+        <w:rPr>
+          <w:color w:val="FF0000"/>
+        </w:rPr>
+        <w:t xml:space="preserve"> double </w:t>
+      </w:r>
+      <w:r>
+        <w:rPr>
+          <w:color w:val="FF0000"/>
+        </w:rPr>
+        <w:t>_c</w:t>
+      </w:r>
+      <w:r>
+        <w:rPr>
+          <w:color w:val="FF0000"/>
+        </w:rPr>
+        <w:t>urrentHeight</w:t>
+      </w:r>
+      <w:r>
+        <w:rPr>
+          <w:color w:val="FF0000"/>
+        </w:rPr>
         <w:t>;</w:t>
       </w:r>
     </w:p>
     <w:p>
       <w:pPr>
+        <w:pStyle w:val="Step"/>
+      </w:pPr>
+      <w:r>
+        <w:t xml:space="preserve">Add </w:t>
+      </w:r>
+      <w:r>
+        <w:rPr>
+          <w:b/>
+        </w:rPr>
+        <w:t>a MainPage_SizeChanged</w:t>
+      </w:r>
+      <w:r>
+        <w:t xml:space="preserve"> routed event handler to the code behind. </w:t>
+      </w:r>
+      <w:r>
+        <w:t>When</w:t>
+      </w:r>
+      <w:r>
+        <w:t xml:space="preserve"> the </w:t>
+      </w:r>
+      <w:r>
+        <w:rPr>
+          <w:b/>
+        </w:rPr>
+        <w:t>SizeChanged</w:t>
+      </w:r>
+      <w:r>
+        <w:t xml:space="preserve"> event fires, this handler will ascertain the </w:t>
+      </w:r>
+      <w:r>
+        <w:t>new</w:t>
+      </w:r>
+      <w:r>
+        <w:t xml:space="preserve"> width and height of the window and round them to integer values for display.</w:t>
+      </w:r>
+    </w:p>
+    <w:p>
+      <w:pPr>
+        <w:pStyle w:val="ppCodeLanguage"/>
+      </w:pPr>
+      <w:r>
+        <w:t>C#</w:t>
+      </w:r>
+    </w:p>
+    <w:p>
+      <w:pPr>
         <w:pStyle w:val="ppCode"/>
       </w:pPr>
+      <w:r>
+        <w:t>public MainPage()</w:t>
+      </w:r>
     </w:p>
     <w:p>
       <w:pPr>
         <w:pStyle w:val="ppCode"/>
       </w:pPr>
       <w:r>
+        <w:t>{</w:t>
+      </w:r>
+    </w:p>
+    <w:p>
+      <w:pPr>
+        <w:pStyle w:val="ppCode"/>
+      </w:pPr>
+      <w:r>
+        <w:t xml:space="preserve">    this.InitializeComponent();</w:t>
+      </w:r>
+    </w:p>
+    <w:p>
+      <w:pPr>
+        <w:pStyle w:val="ppCode"/>
+      </w:pPr>
+      <w:r>
+        <w:t xml:space="preserve">    </w:t>
+      </w:r>
+      <w:r>
         <w:rPr>
           <w:color w:val="FF0000"/>
         </w:rPr>
-        <w:t xml:space="preserve">public string Dimensions </w:t>
-      </w:r>
-      <w:proofErr w:type="gramStart"/>
-      <w:r>
+        <w:t>this.SizeChanged += MainPage_SizeChanged;</w:t>
+      </w:r>
+    </w:p>
+    <w:p>
+      <w:pPr>
+        <w:pStyle w:val="ppCode"/>
+      </w:pPr>
+      <w:r>
+        <w:t>}</w:t>
+      </w:r>
+    </w:p>
+    <w:p>
+      <w:pPr>
+        <w:pStyle w:val="ppCode"/>
+      </w:pPr>
+    </w:p>
+    <w:p>
+      <w:pPr>
+        <w:pStyle w:val="ppCode"/>
         <w:rPr>
           <w:color w:val="FF0000"/>
         </w:rPr>
-        <w:t>{ get</w:t>
-      </w:r>
-      <w:proofErr w:type="gramEnd"/>
+      </w:pPr>
       <w:r>
         <w:rPr>
           <w:color w:val="FF0000"/>
         </w:rPr>
-        <w:t>; set; } = "Initial Value";</w:t>
+        <w:t>private void MainPage_SizeChanged(object sender, SizeChangedEventArgs e)</w:t>
       </w:r>
     </w:p>
     <w:p>
@@ -5620,157 +5542,271 @@
         <w:rPr>
           <w:color w:val="FF0000"/>
         </w:rPr>
-        <w:t>private</w:t>
-      </w:r>
-      <w:r>
+        <w:t>{</w:t>
+      </w:r>
+    </w:p>
+    <w:p>
+      <w:pPr>
+        <w:pStyle w:val="ppCode"/>
         <w:rPr>
           <w:color w:val="FF0000"/>
         </w:rPr>
-        <w:t xml:space="preserve"> double </w:t>
-      </w:r>
+      </w:pPr>
       <w:r>
         <w:rPr>
           <w:color w:val="FF0000"/>
         </w:rPr>
-        <w:t>_</w:t>
-      </w:r>
-      <w:proofErr w:type="spellStart"/>
+        <w:t xml:space="preserve">    </w:t>
+      </w:r>
       <w:r>
         <w:rPr>
           <w:color w:val="FF0000"/>
         </w:rPr>
-        <w:t>c</w:t>
+        <w:t>_c</w:t>
       </w:r>
       <w:r>
         <w:rPr>
           <w:color w:val="FF0000"/>
         </w:rPr>
-        <w:t>urrentWidth</w:t>
-      </w:r>
-      <w:proofErr w:type="spellEnd"/>
-      <w:r>
+        <w:t>urrentWidth = Window.Current.Bounds.Width;</w:t>
+      </w:r>
+    </w:p>
+    <w:p>
+      <w:pPr>
+        <w:pStyle w:val="ppCode"/>
         <w:rPr>
           <w:color w:val="FF0000"/>
         </w:rPr>
+      </w:pPr>
+      <w:r>
+        <w:rPr>
+          <w:color w:val="FF0000"/>
+        </w:rPr>
+        <w:t xml:space="preserve">    </w:t>
+      </w:r>
+      <w:r>
+        <w:rPr>
+          <w:color w:val="FF0000"/>
+        </w:rPr>
+        <w:t>_c</w:t>
+      </w:r>
+      <w:r>
+        <w:rPr>
+          <w:color w:val="FF0000"/>
+        </w:rPr>
+        <w:t>urrentHeight = Window.Current.Bounds.Height;</w:t>
+      </w:r>
+    </w:p>
+    <w:p>
+      <w:pPr>
+        <w:pStyle w:val="ppCode"/>
+        <w:rPr>
+          <w:color w:val="FF0000"/>
+        </w:rPr>
+      </w:pPr>
+      <w:r>
+        <w:rPr>
+          <w:color w:val="FF0000"/>
+        </w:rPr>
+        <w:t xml:space="preserve">    Dimensions = string.Format("Current Window Size: {0} x {1}", (int)</w:t>
+      </w:r>
+      <w:r>
+        <w:rPr>
+          <w:color w:val="FF0000"/>
+        </w:rPr>
+        <w:t>_c</w:t>
+      </w:r>
+      <w:r>
+        <w:rPr>
+          <w:color w:val="FF0000"/>
+        </w:rPr>
+        <w:t>urrentWidth, (int)</w:t>
+      </w:r>
+      <w:r>
+        <w:rPr>
+          <w:color w:val="FF0000"/>
+        </w:rPr>
+        <w:t>_c</w:t>
+      </w:r>
+      <w:r>
+        <w:rPr>
+          <w:color w:val="FF0000"/>
+        </w:rPr>
+        <w:t>urrentHeight);</w:t>
+      </w:r>
+    </w:p>
+    <w:p>
+      <w:pPr>
+        <w:pStyle w:val="ppCode"/>
+        <w:rPr>
+          <w:color w:val="FF0000"/>
+        </w:rPr>
+      </w:pPr>
+      <w:r>
+        <w:rPr>
+          <w:color w:val="FF0000"/>
+        </w:rPr>
+        <w:t>}</w:t>
+      </w:r>
+    </w:p>
+    <w:p>
+      <w:pPr>
+        <w:pStyle w:val="Step"/>
+      </w:pPr>
+      <w:r>
+        <w:t xml:space="preserve">For your compiled binding to work with the </w:t>
+      </w:r>
+      <w:r>
+        <w:rPr>
+          <w:b/>
+        </w:rPr>
+        <w:t>Dimensions</w:t>
+      </w:r>
+      <w:r>
+        <w:t xml:space="preserve"> property, you must raise a </w:t>
+      </w:r>
+      <w:r>
+        <w:rPr>
+          <w:b/>
+        </w:rPr>
+        <w:t>PropertyChanged</w:t>
+      </w:r>
+      <w:r>
+        <w:t xml:space="preserve"> event. Implement the </w:t>
+      </w:r>
+      <w:r>
+        <w:rPr>
+          <w:b/>
+        </w:rPr>
+        <w:t>INotifyPropertyChanged</w:t>
+      </w:r>
+      <w:r>
+        <w:t xml:space="preserve"> interface.</w:t>
+      </w:r>
+    </w:p>
+    <w:p>
+      <w:pPr>
+        <w:pStyle w:val="ppCodeLanguage"/>
+      </w:pPr>
+      <w:r>
+        <w:t>C#</w:t>
+      </w:r>
+    </w:p>
+    <w:p>
+      <w:pPr>
+        <w:pStyle w:val="ppCode"/>
+      </w:pPr>
+      <w:r>
+        <w:t>public sealed partial class MainPage : Page</w:t>
+      </w:r>
+      <w:r>
+        <w:rPr>
+          <w:color w:val="FF0000"/>
+        </w:rPr>
+        <w:t>, INotifyPropertyChanged</w:t>
+      </w:r>
+    </w:p>
+    <w:p>
+      <w:pPr>
+        <w:pStyle w:val="ppCode"/>
+      </w:pPr>
+      <w:r>
+        <w:t>{</w:t>
+      </w:r>
+    </w:p>
+    <w:p>
+      <w:pPr>
+        <w:pStyle w:val="ppCode"/>
+      </w:pPr>
+      <w:r>
+        <w:t xml:space="preserve">    </w:t>
+      </w:r>
+      <w:r>
+        <w:t xml:space="preserve">public string DeviceFamily = "Device Family " +   </w:t>
+      </w:r>
+      <w:r>
+        <w:br/>
+        <w:t xml:space="preserve">                             AnalyticsInfo.VersionInfo.DeviceFamily;</w:t>
+      </w:r>
+    </w:p>
+    <w:p>
+      <w:pPr>
+        <w:pStyle w:val="ppCode"/>
+      </w:pPr>
+    </w:p>
+    <w:p>
+      <w:pPr>
+        <w:pStyle w:val="ppCode"/>
+      </w:pPr>
+      <w:r>
+        <w:t xml:space="preserve">    </w:t>
+      </w:r>
+      <w:r>
+        <w:rPr>
+          <w:color w:val="FF0000"/>
+        </w:rPr>
+        <w:t>public event PropertyChangedEventHandler PropertyChanged;</w:t>
+      </w:r>
+    </w:p>
+    <w:p>
+      <w:pPr>
+        <w:pStyle w:val="ppCode"/>
+      </w:pPr>
+    </w:p>
+    <w:p>
+      <w:pPr>
+        <w:pStyle w:val="ppCode"/>
+      </w:pPr>
+      <w:r>
+        <w:t xml:space="preserve">    public string Dimensions { get; set; } = "Initial Value";</w:t>
+      </w:r>
+    </w:p>
+    <w:p>
+      <w:pPr>
+        <w:pStyle w:val="ppCode"/>
+      </w:pPr>
+      <w:r>
+        <w:t xml:space="preserve">    </w:t>
+      </w:r>
+      <w:r>
+        <w:t xml:space="preserve">private </w:t>
+      </w:r>
+      <w:r>
+        <w:t xml:space="preserve">double </w:t>
+      </w:r>
+      <w:r>
+        <w:t>_currentWidth</w:t>
+      </w:r>
+      <w:r>
         <w:t>;</w:t>
       </w:r>
     </w:p>
     <w:p>
       <w:pPr>
         <w:pStyle w:val="ppCode"/>
-        <w:rPr>
-          <w:color w:val="FF0000"/>
-        </w:rPr>
-      </w:pPr>
-      <w:r>
-        <w:rPr>
-          <w:color w:val="FF0000"/>
-        </w:rPr>
-        <w:t>private</w:t>
-      </w:r>
-      <w:r>
-        <w:rPr>
-          <w:color w:val="FF0000"/>
-        </w:rPr>
-        <w:t xml:space="preserve"> double </w:t>
-      </w:r>
-      <w:r>
-        <w:rPr>
-          <w:color w:val="FF0000"/>
-        </w:rPr>
-        <w:t>_</w:t>
-      </w:r>
-      <w:proofErr w:type="spellStart"/>
-      <w:r>
-        <w:rPr>
-          <w:color w:val="FF0000"/>
-        </w:rPr>
-        <w:t>c</w:t>
-      </w:r>
-      <w:r>
-        <w:rPr>
-          <w:color w:val="FF0000"/>
-        </w:rPr>
-        <w:t>urrentHeight</w:t>
-      </w:r>
-      <w:proofErr w:type="spellEnd"/>
-      <w:r>
-        <w:rPr>
-          <w:color w:val="FF0000"/>
-        </w:rPr>
+      </w:pPr>
+      <w:r>
+        <w:t xml:space="preserve">    </w:t>
+      </w:r>
+      <w:r>
+        <w:t xml:space="preserve">private </w:t>
+      </w:r>
+      <w:r>
+        <w:t xml:space="preserve">double </w:t>
+      </w:r>
+      <w:r>
+        <w:t>_currentHeight</w:t>
+      </w:r>
+      <w:r>
         <w:t>;</w:t>
       </w:r>
     </w:p>
     <w:p>
       <w:pPr>
-        <w:pStyle w:val="Step"/>
-      </w:pPr>
-      <w:r>
-        <w:t xml:space="preserve">Add </w:t>
-      </w:r>
-      <w:r>
-        <w:rPr>
-          <w:b/>
-        </w:rPr>
-        <w:t xml:space="preserve">a </w:t>
-      </w:r>
-      <w:proofErr w:type="spellStart"/>
-      <w:r>
-        <w:rPr>
-          <w:b/>
-        </w:rPr>
-        <w:t>MainPage_SizeChanged</w:t>
-      </w:r>
-      <w:proofErr w:type="spellEnd"/>
-      <w:r>
-        <w:t xml:space="preserve"> routed event handler to the code behind. </w:t>
-      </w:r>
-      <w:r>
-        <w:t>When</w:t>
-      </w:r>
-      <w:r>
-        <w:t xml:space="preserve"> the </w:t>
-      </w:r>
-      <w:proofErr w:type="spellStart"/>
-      <w:r>
-        <w:rPr>
-          <w:b/>
-        </w:rPr>
-        <w:t>SizeChanged</w:t>
-      </w:r>
-      <w:proofErr w:type="spellEnd"/>
-      <w:r>
-        <w:t xml:space="preserve"> event fires, this handler will ascertain the </w:t>
-      </w:r>
-      <w:r>
-        <w:t>new</w:t>
-      </w:r>
-      <w:r>
-        <w:t xml:space="preserve"> width and height of the window and round them to integer values for display.</w:t>
-      </w:r>
-    </w:p>
-    <w:p>
-      <w:pPr>
-        <w:pStyle w:val="ppCodeLanguage"/>
-      </w:pPr>
-      <w:r>
-        <w:t>C#</w:t>
-      </w:r>
-    </w:p>
-    <w:p>
-      <w:pPr>
         <w:pStyle w:val="ppCode"/>
       </w:pPr>
       <w:r>
-        <w:t xml:space="preserve">public </w:t>
-      </w:r>
-      <w:proofErr w:type="gramStart"/>
-      <w:r>
-        <w:t>MainPage(</w:t>
-      </w:r>
-      <w:proofErr w:type="gramEnd"/>
-      <w:r>
-        <w:t>)</w:t>
+        <w:t xml:space="preserve">    </w:t>
       </w:r>
     </w:p>
     <w:p>
@@ -5778,7 +5814,7 @@
         <w:pStyle w:val="ppCode"/>
       </w:pPr>
       <w:r>
-        <w:t>{</w:t>
+        <w:t xml:space="preserve"> </w:t>
       </w:r>
     </w:p>
     <w:p>
@@ -5786,15 +5822,7 @@
         <w:pStyle w:val="ppCode"/>
       </w:pPr>
       <w:r>
-        <w:t xml:space="preserve">    </w:t>
-      </w:r>
-      <w:proofErr w:type="spellStart"/>
-      <w:r>
-        <w:t>this.InitializeComponent</w:t>
-      </w:r>
-      <w:proofErr w:type="spellEnd"/>
-      <w:r>
-        <w:t>();</w:t>
+        <w:t xml:space="preserve">    public MainPage()</w:t>
       </w:r>
     </w:p>
     <w:p>
@@ -5802,35 +5830,7 @@
         <w:pStyle w:val="ppCode"/>
       </w:pPr>
       <w:r>
-        <w:t xml:space="preserve">    </w:t>
-      </w:r>
-      <w:proofErr w:type="spellStart"/>
-      <w:r>
-        <w:rPr>
-          <w:color w:val="FF0000"/>
-        </w:rPr>
-        <w:t>this.SizeChanged</w:t>
-      </w:r>
-      <w:proofErr w:type="spellEnd"/>
-      <w:r>
-        <w:rPr>
-          <w:color w:val="FF0000"/>
-        </w:rPr>
-        <w:t xml:space="preserve"> += </w:t>
-      </w:r>
-      <w:proofErr w:type="spellStart"/>
-      <w:r>
-        <w:rPr>
-          <w:color w:val="FF0000"/>
-        </w:rPr>
-        <w:t>MainPage_SizeChanged</w:t>
-      </w:r>
-      <w:proofErr w:type="spellEnd"/>
-      <w:r>
-        <w:rPr>
-          <w:color w:val="FF0000"/>
-        </w:rPr>
-        <w:t>;</w:t>
+        <w:t xml:space="preserve">    {</w:t>
       </w:r>
     </w:p>
     <w:p>
@@ -5838,631 +5838,15 @@
         <w:pStyle w:val="ppCode"/>
       </w:pPr>
       <w:r>
-        <w:t>}</w:t>
+        <w:t xml:space="preserve">        this.InitializeComponent();</w:t>
       </w:r>
     </w:p>
     <w:p>
       <w:pPr>
         <w:pStyle w:val="ppCode"/>
       </w:pPr>
-    </w:p>
-    <w:p>
-      <w:pPr>
-        <w:pStyle w:val="ppCode"/>
-        <w:rPr>
-          <w:color w:val="FF0000"/>
-        </w:rPr>
-      </w:pPr>
-      <w:r>
-        <w:rPr>
-          <w:color w:val="FF0000"/>
-        </w:rPr>
-        <w:t xml:space="preserve">private void </w:t>
-      </w:r>
-      <w:proofErr w:type="spellStart"/>
-      <w:r>
-        <w:rPr>
-          <w:color w:val="FF0000"/>
-        </w:rPr>
-        <w:t>MainPage_</w:t>
-      </w:r>
-      <w:proofErr w:type="gramStart"/>
-      <w:r>
-        <w:rPr>
-          <w:color w:val="FF0000"/>
-        </w:rPr>
-        <w:t>SizeChanged</w:t>
-      </w:r>
-      <w:proofErr w:type="spellEnd"/>
-      <w:r>
-        <w:rPr>
-          <w:color w:val="FF0000"/>
-        </w:rPr>
-        <w:t>(</w:t>
-      </w:r>
-      <w:proofErr w:type="gramEnd"/>
-      <w:r>
-        <w:rPr>
-          <w:color w:val="FF0000"/>
-        </w:rPr>
-        <w:t xml:space="preserve">object sender, </w:t>
-      </w:r>
-      <w:proofErr w:type="spellStart"/>
-      <w:r>
-        <w:rPr>
-          <w:color w:val="FF0000"/>
-        </w:rPr>
-        <w:t>SizeChangedEventArgs</w:t>
-      </w:r>
-      <w:proofErr w:type="spellEnd"/>
-      <w:r>
-        <w:rPr>
-          <w:color w:val="FF0000"/>
-        </w:rPr>
-        <w:t xml:space="preserve"> e)</w:t>
-      </w:r>
-    </w:p>
-    <w:p>
-      <w:pPr>
-        <w:pStyle w:val="ppCode"/>
-        <w:rPr>
-          <w:color w:val="FF0000"/>
-        </w:rPr>
-      </w:pPr>
-      <w:r>
-        <w:rPr>
-          <w:color w:val="FF0000"/>
-        </w:rPr>
-        <w:t>{</w:t>
-      </w:r>
-    </w:p>
-    <w:p>
-      <w:pPr>
-        <w:pStyle w:val="ppCode"/>
-        <w:rPr>
-          <w:color w:val="FF0000"/>
-        </w:rPr>
-      </w:pPr>
-      <w:r>
-        <w:rPr>
-          <w:color w:val="FF0000"/>
-        </w:rPr>
-        <w:t xml:space="preserve">    </w:t>
-      </w:r>
-      <w:r>
-        <w:rPr>
-          <w:color w:val="FF0000"/>
-        </w:rPr>
-        <w:t>_</w:t>
-      </w:r>
-      <w:proofErr w:type="spellStart"/>
-      <w:r>
-        <w:rPr>
-          <w:color w:val="FF0000"/>
-        </w:rPr>
-        <w:t>c</w:t>
-      </w:r>
-      <w:r>
-        <w:rPr>
-          <w:color w:val="FF0000"/>
-        </w:rPr>
-        <w:t>urrentWidth</w:t>
-      </w:r>
-      <w:proofErr w:type="spellEnd"/>
-      <w:r>
-        <w:rPr>
-          <w:color w:val="FF0000"/>
-        </w:rPr>
-        <w:t xml:space="preserve"> = </w:t>
-      </w:r>
-      <w:proofErr w:type="spellStart"/>
-      <w:r>
-        <w:rPr>
-          <w:color w:val="FF0000"/>
-        </w:rPr>
-        <w:t>Window.Current.Bounds.Width</w:t>
-      </w:r>
-      <w:proofErr w:type="spellEnd"/>
-      <w:r>
-        <w:rPr>
-          <w:color w:val="FF0000"/>
-        </w:rPr>
-        <w:t>;</w:t>
-      </w:r>
-    </w:p>
-    <w:p>
-      <w:pPr>
-        <w:pStyle w:val="ppCode"/>
-        <w:rPr>
-          <w:color w:val="FF0000"/>
-        </w:rPr>
-      </w:pPr>
-      <w:r>
-        <w:rPr>
-          <w:color w:val="FF0000"/>
-        </w:rPr>
-        <w:t xml:space="preserve">    </w:t>
-      </w:r>
-      <w:r>
-        <w:rPr>
-          <w:color w:val="FF0000"/>
-        </w:rPr>
-        <w:t>_</w:t>
-      </w:r>
-      <w:proofErr w:type="spellStart"/>
-      <w:r>
-        <w:rPr>
-          <w:color w:val="FF0000"/>
-        </w:rPr>
-        <w:t>c</w:t>
-      </w:r>
-      <w:r>
-        <w:rPr>
-          <w:color w:val="FF0000"/>
-        </w:rPr>
-        <w:t>urrentHeight</w:t>
-      </w:r>
-      <w:proofErr w:type="spellEnd"/>
-      <w:r>
-        <w:rPr>
-          <w:color w:val="FF0000"/>
-        </w:rPr>
-        <w:t xml:space="preserve"> = </w:t>
-      </w:r>
-      <w:proofErr w:type="spellStart"/>
-      <w:r>
-        <w:rPr>
-          <w:color w:val="FF0000"/>
-        </w:rPr>
-        <w:t>Window.Current.Bounds.Height</w:t>
-      </w:r>
-      <w:proofErr w:type="spellEnd"/>
-      <w:r>
-        <w:rPr>
-          <w:color w:val="FF0000"/>
-        </w:rPr>
-        <w:t>;</w:t>
-      </w:r>
-    </w:p>
-    <w:p>
-      <w:pPr>
-        <w:pStyle w:val="ppCode"/>
-        <w:rPr>
-          <w:color w:val="FF0000"/>
-        </w:rPr>
-      </w:pPr>
-      <w:r>
-        <w:rPr>
-          <w:color w:val="FF0000"/>
-        </w:rPr>
-        <w:t xml:space="preserve">    Dimensions = </w:t>
-      </w:r>
-      <w:proofErr w:type="spellStart"/>
-      <w:r>
-        <w:rPr>
-          <w:color w:val="FF0000"/>
-        </w:rPr>
-        <w:t>string.Format</w:t>
-      </w:r>
-      <w:proofErr w:type="spellEnd"/>
-      <w:r>
-        <w:rPr>
-          <w:color w:val="FF0000"/>
-        </w:rPr>
-        <w:t>("Current Window Size: {0} x {1}", (</w:t>
-      </w:r>
-      <w:proofErr w:type="spellStart"/>
-      <w:r>
-        <w:rPr>
-          <w:color w:val="FF0000"/>
-        </w:rPr>
-        <w:t>int</w:t>
-      </w:r>
-      <w:proofErr w:type="spellEnd"/>
-      <w:r>
-        <w:rPr>
-          <w:color w:val="FF0000"/>
-        </w:rPr>
-        <w:t>)</w:t>
-      </w:r>
-      <w:r>
-        <w:rPr>
-          <w:color w:val="FF0000"/>
-        </w:rPr>
-        <w:t>_</w:t>
-      </w:r>
-      <w:proofErr w:type="spellStart"/>
-      <w:r>
-        <w:rPr>
-          <w:color w:val="FF0000"/>
-        </w:rPr>
-        <w:t>c</w:t>
-      </w:r>
-      <w:r>
-        <w:rPr>
-          <w:color w:val="FF0000"/>
-        </w:rPr>
-        <w:t>urrentWidth</w:t>
-      </w:r>
-      <w:proofErr w:type="spellEnd"/>
-      <w:r>
-        <w:rPr>
-          <w:color w:val="FF0000"/>
-        </w:rPr>
-        <w:t>, (</w:t>
-      </w:r>
-      <w:proofErr w:type="spellStart"/>
-      <w:r>
-        <w:rPr>
-          <w:color w:val="FF0000"/>
-        </w:rPr>
-        <w:t>int</w:t>
-      </w:r>
-      <w:proofErr w:type="spellEnd"/>
-      <w:r>
-        <w:rPr>
-          <w:color w:val="FF0000"/>
-        </w:rPr>
-        <w:t>)</w:t>
-      </w:r>
-      <w:r>
-        <w:rPr>
-          <w:color w:val="FF0000"/>
-        </w:rPr>
-        <w:t>_</w:t>
-      </w:r>
-      <w:proofErr w:type="spellStart"/>
-      <w:r>
-        <w:rPr>
-          <w:color w:val="FF0000"/>
-        </w:rPr>
-        <w:t>c</w:t>
-      </w:r>
-      <w:r>
-        <w:rPr>
-          <w:color w:val="FF0000"/>
-        </w:rPr>
-        <w:t>urrentHeight</w:t>
-      </w:r>
-      <w:proofErr w:type="spellEnd"/>
-      <w:r>
-        <w:rPr>
-          <w:color w:val="FF0000"/>
-        </w:rPr>
-        <w:t>);</w:t>
-      </w:r>
-    </w:p>
-    <w:p>
-      <w:pPr>
-        <w:pStyle w:val="ppCode"/>
-        <w:rPr>
-          <w:color w:val="FF0000"/>
-        </w:rPr>
-      </w:pPr>
-      <w:r>
-        <w:rPr>
-          <w:color w:val="FF0000"/>
-        </w:rPr>
-        <w:t>}</w:t>
-      </w:r>
-    </w:p>
-    <w:p>
-      <w:pPr>
-        <w:pStyle w:val="Step"/>
-      </w:pPr>
-      <w:r>
-        <w:t xml:space="preserve">For your compiled binding to work with the </w:t>
-      </w:r>
-      <w:r>
-        <w:rPr>
-          <w:b/>
-        </w:rPr>
-        <w:t>Dimensions</w:t>
-      </w:r>
-      <w:r>
-        <w:t xml:space="preserve"> property, you must raise a </w:t>
-      </w:r>
-      <w:proofErr w:type="spellStart"/>
-      <w:r>
-        <w:rPr>
-          <w:b/>
-        </w:rPr>
-        <w:t>PropertyChanged</w:t>
-      </w:r>
-      <w:proofErr w:type="spellEnd"/>
-      <w:r>
-        <w:t xml:space="preserve"> event. Implement the </w:t>
-      </w:r>
-      <w:proofErr w:type="spellStart"/>
-      <w:r>
-        <w:rPr>
-          <w:b/>
-        </w:rPr>
-        <w:t>INotifyPropertyChanged</w:t>
-      </w:r>
-      <w:proofErr w:type="spellEnd"/>
-      <w:r>
-        <w:t xml:space="preserve"> interface.</w:t>
-      </w:r>
-    </w:p>
-    <w:p>
-      <w:pPr>
-        <w:pStyle w:val="ppCodeLanguage"/>
-      </w:pPr>
-      <w:r>
-        <w:t>C#</w:t>
-      </w:r>
-    </w:p>
-    <w:p>
-      <w:pPr>
-        <w:pStyle w:val="ppCode"/>
-      </w:pPr>
-      <w:r>
-        <w:t xml:space="preserve">public sealed partial class </w:t>
-      </w:r>
-      <w:proofErr w:type="spellStart"/>
-      <w:proofErr w:type="gramStart"/>
-      <w:r>
-        <w:t>MainPage</w:t>
-      </w:r>
-      <w:proofErr w:type="spellEnd"/>
-      <w:r>
-        <w:t xml:space="preserve"> :</w:t>
-      </w:r>
-      <w:proofErr w:type="gramEnd"/>
-      <w:r>
-        <w:t xml:space="preserve"> Page</w:t>
-      </w:r>
-      <w:r>
-        <w:rPr>
-          <w:color w:val="FF0000"/>
-        </w:rPr>
-        <w:t xml:space="preserve">, </w:t>
-      </w:r>
-      <w:proofErr w:type="spellStart"/>
-      <w:r>
-        <w:rPr>
-          <w:color w:val="FF0000"/>
-        </w:rPr>
-        <w:t>INotifyPropertyChanged</w:t>
-      </w:r>
-      <w:proofErr w:type="spellEnd"/>
-    </w:p>
-    <w:p>
-      <w:pPr>
-        <w:pStyle w:val="ppCode"/>
-      </w:pPr>
-      <w:r>
-        <w:t>{</w:t>
-      </w:r>
-    </w:p>
-    <w:p>
-      <w:pPr>
-        <w:pStyle w:val="ppCode"/>
-      </w:pPr>
-      <w:r>
-        <w:t xml:space="preserve">    </w:t>
-      </w:r>
-      <w:r>
-        <w:t xml:space="preserve">public string </w:t>
-      </w:r>
-      <w:proofErr w:type="spellStart"/>
-      <w:r>
-        <w:t>DeviceFamily</w:t>
-      </w:r>
-      <w:proofErr w:type="spellEnd"/>
-      <w:r>
-        <w:t xml:space="preserve"> = "Device Family " +   </w:t>
-      </w:r>
-      <w:r>
-        <w:br/>
-        <w:t xml:space="preserve">                             </w:t>
-      </w:r>
-      <w:proofErr w:type="spellStart"/>
-      <w:r>
-        <w:t>AnalyticsInfo.VersionInfo.DeviceFamily</w:t>
-      </w:r>
-      <w:proofErr w:type="spellEnd"/>
-      <w:r>
-        <w:t>;</w:t>
-      </w:r>
-    </w:p>
-    <w:p>
-      <w:pPr>
-        <w:pStyle w:val="ppCode"/>
-      </w:pPr>
-    </w:p>
-    <w:p>
-      <w:pPr>
-        <w:pStyle w:val="ppCode"/>
-      </w:pPr>
-      <w:r>
-        <w:t xml:space="preserve">    </w:t>
-      </w:r>
-      <w:r>
-        <w:rPr>
-          <w:color w:val="FF0000"/>
-        </w:rPr>
-        <w:t xml:space="preserve">public event </w:t>
-      </w:r>
-      <w:proofErr w:type="spellStart"/>
-      <w:r>
-        <w:rPr>
-          <w:color w:val="FF0000"/>
-        </w:rPr>
-        <w:t>PropertyChangedEventHandler</w:t>
-      </w:r>
-      <w:proofErr w:type="spellEnd"/>
-      <w:r>
-        <w:rPr>
-          <w:color w:val="FF0000"/>
-        </w:rPr>
-        <w:t xml:space="preserve"> </w:t>
-      </w:r>
-      <w:proofErr w:type="spellStart"/>
-      <w:r>
-        <w:rPr>
-          <w:color w:val="FF0000"/>
-        </w:rPr>
-        <w:t>PropertyChanged</w:t>
-      </w:r>
-      <w:proofErr w:type="spellEnd"/>
-      <w:r>
-        <w:rPr>
-          <w:color w:val="FF0000"/>
-        </w:rPr>
-        <w:t>;</w:t>
-      </w:r>
-    </w:p>
-    <w:p>
-      <w:pPr>
-        <w:pStyle w:val="ppCode"/>
-      </w:pPr>
-    </w:p>
-    <w:p>
-      <w:pPr>
-        <w:pStyle w:val="ppCode"/>
-      </w:pPr>
-      <w:r>
-        <w:t xml:space="preserve">    public string Dimensions </w:t>
-      </w:r>
-      <w:proofErr w:type="gramStart"/>
-      <w:r>
-        <w:t>{ get</w:t>
-      </w:r>
-      <w:proofErr w:type="gramEnd"/>
-      <w:r>
-        <w:t>; set; } = "Initial Value";</w:t>
-      </w:r>
-    </w:p>
-    <w:p>
-      <w:pPr>
-        <w:pStyle w:val="ppCode"/>
-      </w:pPr>
-      <w:r>
-        <w:t xml:space="preserve">    </w:t>
-      </w:r>
-      <w:r>
-        <w:t xml:space="preserve">private </w:t>
-      </w:r>
-      <w:r>
-        <w:t xml:space="preserve">double </w:t>
-      </w:r>
-      <w:r>
-        <w:t>_</w:t>
-      </w:r>
-      <w:proofErr w:type="spellStart"/>
-      <w:r>
-        <w:t>currentWidth</w:t>
-      </w:r>
-      <w:proofErr w:type="spellEnd"/>
-      <w:r>
-        <w:t>;</w:t>
-      </w:r>
-    </w:p>
-    <w:p>
-      <w:pPr>
-        <w:pStyle w:val="ppCode"/>
-      </w:pPr>
-      <w:r>
-        <w:t xml:space="preserve">    </w:t>
-      </w:r>
-      <w:r>
-        <w:t xml:space="preserve">private </w:t>
-      </w:r>
-      <w:r>
-        <w:t xml:space="preserve">double </w:t>
-      </w:r>
-      <w:r>
-        <w:t>_</w:t>
-      </w:r>
-      <w:proofErr w:type="spellStart"/>
-      <w:r>
-        <w:t>currentHeight</w:t>
-      </w:r>
-      <w:proofErr w:type="spellEnd"/>
-      <w:r>
-        <w:t>;</w:t>
-      </w:r>
-    </w:p>
-    <w:p>
-      <w:pPr>
-        <w:pStyle w:val="ppCode"/>
-      </w:pPr>
-      <w:r>
-        <w:t xml:space="preserve">    </w:t>
-      </w:r>
-    </w:p>
-    <w:p>
-      <w:pPr>
-        <w:pStyle w:val="ppCode"/>
-      </w:pPr>
-      <w:r>
-        <w:t xml:space="preserve"> </w:t>
-      </w:r>
-    </w:p>
-    <w:p>
-      <w:pPr>
-        <w:pStyle w:val="ppCode"/>
-      </w:pPr>
-      <w:r>
-        <w:t xml:space="preserve">    public </w:t>
-      </w:r>
-      <w:proofErr w:type="gramStart"/>
-      <w:r>
-        <w:t>MainPage(</w:t>
-      </w:r>
-      <w:proofErr w:type="gramEnd"/>
-      <w:r>
-        <w:t>)</w:t>
-      </w:r>
-    </w:p>
-    <w:p>
-      <w:pPr>
-        <w:pStyle w:val="ppCode"/>
-      </w:pPr>
-      <w:r>
-        <w:t xml:space="preserve">    {</w:t>
-      </w:r>
-    </w:p>
-    <w:p>
-      <w:pPr>
-        <w:pStyle w:val="ppCode"/>
-      </w:pPr>
-      <w:r>
-        <w:t xml:space="preserve">        </w:t>
-      </w:r>
-      <w:proofErr w:type="spellStart"/>
-      <w:r>
-        <w:t>this.InitializeComponent</w:t>
-      </w:r>
-      <w:proofErr w:type="spellEnd"/>
-      <w:r>
-        <w:t>();</w:t>
-      </w:r>
-    </w:p>
-    <w:p>
-      <w:pPr>
-        <w:pStyle w:val="ppCode"/>
-      </w:pPr>
-      <w:r>
-        <w:t xml:space="preserve">        </w:t>
-      </w:r>
-      <w:proofErr w:type="spellStart"/>
-      <w:r>
-        <w:t>this.SizeChanged</w:t>
-      </w:r>
-      <w:proofErr w:type="spellEnd"/>
-      <w:r>
-        <w:t xml:space="preserve"> += </w:t>
-      </w:r>
-      <w:proofErr w:type="spellStart"/>
-      <w:r>
-        <w:t>MainPage_SizeChanged</w:t>
-      </w:r>
-      <w:proofErr w:type="spellEnd"/>
-      <w:r>
-        <w:t>;</w:t>
+      <w:r>
+        <w:t xml:space="preserve">        this.SizeChanged += MainPage_SizeChanged;</w:t>
       </w:r>
     </w:p>
     <w:p>
@@ -6484,31 +5868,7 @@
         <w:pStyle w:val="ppCode"/>
       </w:pPr>
       <w:r>
-        <w:t xml:space="preserve">    private void </w:t>
-      </w:r>
-      <w:proofErr w:type="spellStart"/>
-      <w:r>
-        <w:t>MainPage_</w:t>
-      </w:r>
-      <w:proofErr w:type="gramStart"/>
-      <w:r>
-        <w:t>SizeChanged</w:t>
-      </w:r>
-      <w:proofErr w:type="spellEnd"/>
-      <w:r>
-        <w:t>(</w:t>
-      </w:r>
-      <w:proofErr w:type="gramEnd"/>
-      <w:r>
-        <w:t xml:space="preserve">object sender, </w:t>
-      </w:r>
-      <w:proofErr w:type="spellStart"/>
-      <w:r>
-        <w:t>SizeChangedEventArgs</w:t>
-      </w:r>
-      <w:proofErr w:type="spellEnd"/>
-      <w:r>
-        <w:t xml:space="preserve"> e)</w:t>
+        <w:t xml:space="preserve">    private void MainPage_SizeChanged(object sender, SizeChangedEventArgs e)</w:t>
       </w:r>
     </w:p>
     <w:p>
@@ -6527,26 +5887,10 @@
         <w:t xml:space="preserve">        </w:t>
       </w:r>
       <w:r>
-        <w:t>_</w:t>
-      </w:r>
-      <w:proofErr w:type="spellStart"/>
-      <w:r>
-        <w:t>currentWidth</w:t>
-      </w:r>
-      <w:proofErr w:type="spellEnd"/>
-      <w:r>
-        <w:t xml:space="preserve"> </w:t>
-      </w:r>
-      <w:r>
-        <w:t xml:space="preserve">= </w:t>
-      </w:r>
-      <w:proofErr w:type="spellStart"/>
-      <w:r>
-        <w:t>Window.Current.Bounds.Width</w:t>
-      </w:r>
-      <w:proofErr w:type="spellEnd"/>
-      <w:r>
-        <w:t>;</w:t>
+        <w:t xml:space="preserve">_currentWidth </w:t>
+      </w:r>
+      <w:r>
+        <w:t>= Window.Current.Bounds.Width;</w:t>
       </w:r>
     </w:p>
     <w:p>
@@ -6557,26 +5901,10 @@
         <w:t xml:space="preserve">        </w:t>
       </w:r>
       <w:r>
-        <w:t>_</w:t>
-      </w:r>
-      <w:proofErr w:type="spellStart"/>
-      <w:r>
-        <w:t>currentHeight</w:t>
-      </w:r>
-      <w:proofErr w:type="spellEnd"/>
-      <w:r>
-        <w:t xml:space="preserve"> </w:t>
-      </w:r>
-      <w:r>
-        <w:t xml:space="preserve">= </w:t>
-      </w:r>
-      <w:proofErr w:type="spellStart"/>
-      <w:r>
-        <w:t>Window.Current.Bounds.Height</w:t>
-      </w:r>
-      <w:proofErr w:type="spellEnd"/>
-      <w:r>
-        <w:t>;</w:t>
+        <w:t xml:space="preserve">_currentHeight </w:t>
+      </w:r>
+      <w:r>
+        <w:t>= Window.Current.Bounds.Height;</w:t>
       </w:r>
     </w:p>
     <w:p>
@@ -6584,51 +5912,17 @@
         <w:pStyle w:val="ppCode"/>
       </w:pPr>
       <w:r>
-        <w:t xml:space="preserve">        Dimensions = </w:t>
-      </w:r>
-      <w:proofErr w:type="spellStart"/>
-      <w:r>
-        <w:t>string.Format</w:t>
-      </w:r>
-      <w:proofErr w:type="spellEnd"/>
-      <w:r>
-        <w:t>("Current Window Size: {0} x {1}", (</w:t>
-      </w:r>
-      <w:proofErr w:type="spellStart"/>
-      <w:r>
-        <w:t>int</w:t>
-      </w:r>
-      <w:proofErr w:type="spellEnd"/>
-      <w:r>
-        <w:t>)</w:t>
-      </w:r>
-      <w:r>
-        <w:t>_</w:t>
-      </w:r>
-      <w:proofErr w:type="spellStart"/>
-      <w:r>
-        <w:t>currentWidth</w:t>
-      </w:r>
-      <w:proofErr w:type="spellEnd"/>
-      <w:r>
-        <w:t>, (</w:t>
-      </w:r>
-      <w:proofErr w:type="spellStart"/>
-      <w:r>
-        <w:t>int</w:t>
-      </w:r>
-      <w:proofErr w:type="spellEnd"/>
-      <w:r>
-        <w:t>)</w:t>
-      </w:r>
-      <w:r>
-        <w:t>_</w:t>
-      </w:r>
-      <w:proofErr w:type="spellStart"/>
-      <w:r>
-        <w:t>currentHeight</w:t>
-      </w:r>
-      <w:proofErr w:type="spellEnd"/>
+        <w:t xml:space="preserve">        Dimensions = string.Format("Current Window Size: {0} x {1}", (int)</w:t>
+      </w:r>
+      <w:r>
+        <w:t>_currentWidth</w:t>
+      </w:r>
+      <w:r>
+        <w:t>, (int)</w:t>
+      </w:r>
+      <w:r>
+        <w:t>_currentHeight</w:t>
+      </w:r>
       <w:r>
         <w:t>);</w:t>
       </w:r>
@@ -6652,29 +5946,35 @@
         <w:rPr>
           <w:color w:val="FF0000"/>
         </w:rPr>
-        <w:t>if (</w:t>
-      </w:r>
-      <w:proofErr w:type="spellStart"/>
-      <w:proofErr w:type="gramStart"/>
-      <w:r>
+        <w:t>if (PropertyChanged != null)</w:t>
+      </w:r>
+    </w:p>
+    <w:p>
+      <w:pPr>
+        <w:pStyle w:val="ppCode"/>
         <w:rPr>
           <w:color w:val="FF0000"/>
         </w:rPr>
-        <w:t>PropertyChanged</w:t>
-      </w:r>
-      <w:proofErr w:type="spellEnd"/>
+      </w:pPr>
       <w:r>
         <w:rPr>
           <w:color w:val="FF0000"/>
         </w:rPr>
-        <w:t xml:space="preserve"> !</w:t>
-      </w:r>
-      <w:proofErr w:type="gramEnd"/>
-      <w:r>
+        <w:t xml:space="preserve">        {</w:t>
+      </w:r>
+    </w:p>
+    <w:p>
+      <w:pPr>
+        <w:pStyle w:val="ppCode"/>
         <w:rPr>
           <w:color w:val="FF0000"/>
         </w:rPr>
-        <w:t>= null)</w:t>
+      </w:pPr>
+      <w:r>
+        <w:rPr>
+          <w:color w:val="FF0000"/>
+        </w:rPr>
+        <w:t xml:space="preserve">            PropertyChanged(this, </w:t>
       </w:r>
     </w:p>
     <w:p>
@@ -6688,7 +5988,25 @@
         <w:rPr>
           <w:color w:val="FF0000"/>
         </w:rPr>
-        <w:t xml:space="preserve">        {</w:t>
+        <w:t xml:space="preserve">                            </w:t>
+      </w:r>
+      <w:r>
+        <w:rPr>
+          <w:color w:val="FF0000"/>
+        </w:rPr>
+        <w:t>new PropertyChangedEventArgs(</w:t>
+      </w:r>
+      <w:r>
+        <w:rPr>
+          <w:color w:val="FF0000"/>
+        </w:rPr>
+        <w:t>nameof(Dimensions)</w:t>
+      </w:r>
+      <w:r>
+        <w:rPr>
+          <w:color w:val="FF0000"/>
+        </w:rPr>
+        <w:t>));</w:t>
       </w:r>
     </w:p>
     <w:p>
@@ -6702,159 +6020,54 @@
         <w:rPr>
           <w:color w:val="FF0000"/>
         </w:rPr>
-        <w:t xml:space="preserve">            </w:t>
-      </w:r>
-      <w:proofErr w:type="spellStart"/>
-      <w:proofErr w:type="gramStart"/>
-      <w:r>
-        <w:rPr>
-          <w:color w:val="FF0000"/>
-        </w:rPr>
-        <w:t>PropertyChanged</w:t>
-      </w:r>
-      <w:proofErr w:type="spellEnd"/>
-      <w:r>
-        <w:rPr>
-          <w:color w:val="FF0000"/>
-        </w:rPr>
-        <w:t>(</w:t>
-      </w:r>
-      <w:proofErr w:type="gramEnd"/>
-      <w:r>
-        <w:rPr>
-          <w:color w:val="FF0000"/>
-        </w:rPr>
-        <w:t xml:space="preserve">this, </w:t>
+        <w:t xml:space="preserve">        }</w:t>
       </w:r>
     </w:p>
     <w:p>
       <w:pPr>
         <w:pStyle w:val="ppCode"/>
-        <w:rPr>
-          <w:color w:val="FF0000"/>
-        </w:rPr>
-      </w:pPr>
-      <w:r>
-        <w:rPr>
-          <w:color w:val="FF0000"/>
-        </w:rPr>
-        <w:t xml:space="preserve">                            </w:t>
-      </w:r>
-      <w:r>
-        <w:rPr>
-          <w:color w:val="FF0000"/>
-        </w:rPr>
-        <w:t xml:space="preserve">new </w:t>
-      </w:r>
-      <w:proofErr w:type="spellStart"/>
-      <w:r>
-        <w:rPr>
-          <w:color w:val="FF0000"/>
-        </w:rPr>
-        <w:t>PropertyChangedEventArgs</w:t>
-      </w:r>
-      <w:proofErr w:type="spellEnd"/>
-      <w:r>
-        <w:rPr>
-          <w:color w:val="FF0000"/>
-        </w:rPr>
-        <w:t>(</w:t>
-      </w:r>
-      <w:proofErr w:type="spellStart"/>
-      <w:r>
-        <w:rPr>
-          <w:color w:val="FF0000"/>
-        </w:rPr>
-        <w:t>nameof</w:t>
-      </w:r>
-      <w:proofErr w:type="spellEnd"/>
-      <w:r>
-        <w:rPr>
-          <w:color w:val="FF0000"/>
-        </w:rPr>
-        <w:t>(Dimensions)</w:t>
-      </w:r>
-      <w:r>
-        <w:rPr>
-          <w:color w:val="FF0000"/>
-        </w:rPr>
-        <w:t>));</w:t>
+      </w:pPr>
+      <w:r>
+        <w:t xml:space="preserve">    }</w:t>
+      </w:r>
+    </w:p>
+    <w:p>
+      <w:pPr>
+        <w:pStyle w:val="Step"/>
+      </w:pPr>
+      <w:r>
+        <w:t xml:space="preserve">Add the </w:t>
+      </w:r>
+      <w:r>
+        <w:rPr>
+          <w:b/>
+        </w:rPr>
+        <w:t>System.ComponentModel</w:t>
+      </w:r>
+      <w:r>
+        <w:t xml:space="preserve"> namespace to the MainPage code-behind</w:t>
+      </w:r>
+      <w:r>
+        <w:t xml:space="preserve"> to complete your implementation of INotifyPropertyChanged</w:t>
+      </w:r>
+      <w:r>
+        <w:t>.</w:t>
+      </w:r>
+    </w:p>
+    <w:p>
+      <w:pPr>
+        <w:pStyle w:val="ppCodeLanguage"/>
+      </w:pPr>
+      <w:r>
+        <w:t>C#</w:t>
       </w:r>
     </w:p>
     <w:p>
       <w:pPr>
         <w:pStyle w:val="ppCode"/>
-        <w:rPr>
-          <w:color w:val="FF0000"/>
-        </w:rPr>
-      </w:pPr>
-      <w:r>
-        <w:rPr>
-          <w:color w:val="FF0000"/>
-        </w:rPr>
-        <w:t xml:space="preserve">        }</w:t>
-      </w:r>
-    </w:p>
-    <w:p>
-      <w:pPr>
-        <w:pStyle w:val="ppCode"/>
-      </w:pPr>
-      <w:r>
-        <w:t xml:space="preserve">    }</w:t>
-      </w:r>
-    </w:p>
-    <w:p>
-      <w:pPr>
-        <w:pStyle w:val="Step"/>
-      </w:pPr>
-      <w:r>
-        <w:t xml:space="preserve">Add the </w:t>
-      </w:r>
-      <w:proofErr w:type="spellStart"/>
-      <w:r>
-        <w:rPr>
-          <w:b/>
-        </w:rPr>
-        <w:t>System.ComponentModel</w:t>
-      </w:r>
-      <w:proofErr w:type="spellEnd"/>
-      <w:r>
-        <w:t xml:space="preserve"> namespace to the MainPage code-behind</w:t>
-      </w:r>
-      <w:r>
-        <w:t xml:space="preserve"> to complete your implementation of </w:t>
-      </w:r>
-      <w:proofErr w:type="spellStart"/>
-      <w:r>
-        <w:t>INotifyPropertyChanged</w:t>
-      </w:r>
-      <w:proofErr w:type="spellEnd"/>
-      <w:r>
-        <w:t>.</w:t>
-      </w:r>
-    </w:p>
-    <w:p>
-      <w:pPr>
-        <w:pStyle w:val="ppCodeLanguage"/>
-      </w:pPr>
-      <w:r>
-        <w:t>C#</w:t>
-      </w:r>
-    </w:p>
-    <w:p>
-      <w:pPr>
-        <w:pStyle w:val="ppCode"/>
-      </w:pPr>
-      <w:r>
-        <w:t xml:space="preserve">using </w:t>
-      </w:r>
-      <w:proofErr w:type="spellStart"/>
-      <w:r>
-        <w:t>System.ComponentModel</w:t>
-      </w:r>
-      <w:proofErr w:type="spellEnd"/>
-      <w:r>
-        <w:t>;</w:t>
+      </w:pPr>
+      <w:r>
+        <w:t>using System.ComponentModel;</w:t>
       </w:r>
     </w:p>
     <w:p>
@@ -6904,6 +6117,7 @@
       <w:r>
         <w:rPr>
           <w:noProof/>
+          <w:lang w:val="en-GB" w:eastAsia="en-GB"/>
         </w:rPr>
         <w:drawing>
           <wp:inline distT="0" distB="0" distL="0" distR="0" wp14:anchorId="7D20D83E" wp14:editId="7CE5F538">
@@ -6955,14 +6169,27 @@
       <w:r>
         <w:t xml:space="preserve">Figure </w:t>
       </w:r>
-      <w:fldSimple w:instr=" SEQ Figure \* ARABIC ">
-        <w:r>
-          <w:rPr>
-            <w:noProof/>
-          </w:rPr>
-          <w:t>10</w:t>
-        </w:r>
-      </w:fldSimple>
+      <w:r>
+        <w:fldChar w:fldCharType="begin"/>
+      </w:r>
+      <w:r>
+        <w:instrText xml:space="preserve"> SEQ Figure \* ARABIC </w:instrText>
+      </w:r>
+      <w:r>
+        <w:fldChar w:fldCharType="separate"/>
+      </w:r>
+      <w:r>
+        <w:rPr>
+          <w:noProof/>
+        </w:rPr>
+        <w:t>10</w:t>
+      </w:r>
+      <w:r>
+        <w:rPr>
+          <w:noProof/>
+        </w:rPr>
+        <w:fldChar w:fldCharType="end"/>
+      </w:r>
     </w:p>
     <w:p>
       <w:pPr>
@@ -6971,13 +6198,8 @@
       <w:r>
         <w:t xml:space="preserve">The </w:t>
       </w:r>
-      <w:proofErr w:type="gramStart"/>
-      <w:r>
-        <w:t>dimensions</w:t>
-      </w:r>
-      <w:proofErr w:type="gramEnd"/>
-      <w:r>
-        <w:t xml:space="preserve"> </w:t>
+      <w:r>
+        <w:t xml:space="preserve">dimensions </w:t>
       </w:r>
       <w:r>
         <w:t>update</w:t>
@@ -7011,7 +6233,7 @@
       <w:pPr>
         <w:pStyle w:val="ppProcedureStart"/>
       </w:pPr>
-      <w:bookmarkStart w:id="11" w:name="_Toc429507199"/>
+      <w:bookmarkStart w:id="12" w:name="_Toc429507199"/>
       <w:r>
         <w:t xml:space="preserve">Task 4 - Deploy to </w:t>
       </w:r>
@@ -7021,19 +6243,11 @@
       <w:r>
         <w:t>mulator</w:t>
       </w:r>
-      <w:bookmarkEnd w:id="11"/>
-    </w:p>
-    <w:p>
-      <w:r>
-        <w:t xml:space="preserve">The </w:t>
-      </w:r>
-      <w:proofErr w:type="spellStart"/>
-      <w:r>
-        <w:t>HelloUWP</w:t>
-      </w:r>
-      <w:proofErr w:type="spellEnd"/>
-      <w:r>
-        <w:t xml:space="preserve"> app you created in the previous task is </w:t>
+      <w:bookmarkEnd w:id="12"/>
+    </w:p>
+    <w:p>
+      <w:r>
+        <w:t xml:space="preserve">The HelloUWP app you created in the previous task is </w:t>
       </w:r>
       <w:r>
         <w:t>already set</w:t>
@@ -7045,15 +6259,7 @@
         <w:t>for deployment</w:t>
       </w:r>
       <w:r>
-        <w:t xml:space="preserve"> to any Windows 10 device. Prior to UWP app development, you would have had to create a separate project to deploy to mobile devices. The beauty of the UWP is that a single project will run on all your Windows 10 devices. In this task, we will use the Windows 10 Mobile emulator to experience the </w:t>
-      </w:r>
-      <w:proofErr w:type="spellStart"/>
-      <w:r>
-        <w:t>HelloUWP</w:t>
-      </w:r>
-      <w:proofErr w:type="spellEnd"/>
-      <w:r>
-        <w:t xml:space="preserve"> app on mobile.</w:t>
+        <w:t xml:space="preserve"> to any Windows 10 device. Prior to UWP app development, you would have had to create a separate project to deploy to mobile devices. The beauty of the UWP is that a single project will run on all your Windows 10 devices. In this task, we will use the Windows 10 Mobile emulator to experience the HelloUWP app on mobile.</w:t>
       </w:r>
     </w:p>
     <w:p>
@@ -7180,6 +6386,7 @@
       <w:r>
         <w:rPr>
           <w:noProof/>
+          <w:lang w:val="en-GB" w:eastAsia="en-GB"/>
         </w:rPr>
         <w:drawing>
           <wp:inline distT="0" distB="0" distL="0" distR="0" wp14:anchorId="2ED40AF8" wp14:editId="21B5E105">
@@ -7231,14 +6438,27 @@
       <w:r>
         <w:t xml:space="preserve">Figure </w:t>
       </w:r>
-      <w:fldSimple w:instr=" SEQ Figure \* ARABIC ">
-        <w:r>
-          <w:rPr>
-            <w:noProof/>
-          </w:rPr>
-          <w:t>11</w:t>
-        </w:r>
-      </w:fldSimple>
+      <w:r>
+        <w:fldChar w:fldCharType="begin"/>
+      </w:r>
+      <w:r>
+        <w:instrText xml:space="preserve"> SEQ Figure \* ARABIC </w:instrText>
+      </w:r>
+      <w:r>
+        <w:fldChar w:fldCharType="separate"/>
+      </w:r>
+      <w:r>
+        <w:rPr>
+          <w:noProof/>
+        </w:rPr>
+        <w:t>11</w:t>
+      </w:r>
+      <w:r>
+        <w:rPr>
+          <w:noProof/>
+        </w:rPr>
+        <w:fldChar w:fldCharType="end"/>
+      </w:r>
     </w:p>
     <w:p>
       <w:pPr>
@@ -7265,23 +6485,7 @@
         <w:t>Build and run your app.</w:t>
       </w:r>
       <w:r>
-        <w:t xml:space="preserve"> The </w:t>
-      </w:r>
-      <w:proofErr w:type="spellStart"/>
-      <w:r>
-        <w:t>HelloUWP</w:t>
-      </w:r>
-      <w:proofErr w:type="spellEnd"/>
-      <w:r>
-        <w:t xml:space="preserve"> app will display on your mobile device with the </w:t>
-      </w:r>
-      <w:proofErr w:type="spellStart"/>
-      <w:r>
-        <w:t>Windows.Mobile</w:t>
-      </w:r>
-      <w:proofErr w:type="spellEnd"/>
-      <w:r>
-        <w:t xml:space="preserve"> device family. The current window size will reflect the screen dimensions of the mobile device</w:t>
+        <w:t xml:space="preserve"> The HelloUWP app will display on your mobile device with the Windows.Mobile device family. The current window size will reflect the screen dimensions of the mobile device</w:t>
       </w:r>
       <w:r>
         <w:t xml:space="preserve"> (with the exception of the status </w:t>
@@ -7293,15 +6497,7 @@
         <w:t>)</w:t>
       </w:r>
       <w:r>
-        <w:t xml:space="preserve">, because mobile apps always run in </w:t>
-      </w:r>
-      <w:proofErr w:type="spellStart"/>
-      <w:r>
-        <w:t>fullscreen</w:t>
-      </w:r>
-      <w:proofErr w:type="spellEnd"/>
-      <w:r>
-        <w:t xml:space="preserve"> mode.</w:t>
+        <w:t>, because mobile apps always run in fullscreen mode.</w:t>
       </w:r>
     </w:p>
     <w:p>
@@ -7316,6 +6512,7 @@
       <w:r>
         <w:rPr>
           <w:noProof/>
+          <w:lang w:val="en-GB" w:eastAsia="en-GB"/>
         </w:rPr>
         <w:lastRenderedPageBreak/>
         <w:drawing>
@@ -7368,29 +6565,34 @@
       <w:r>
         <w:t xml:space="preserve">Figure </w:t>
       </w:r>
-      <w:fldSimple w:instr=" SEQ Figure \* ARABIC ">
-        <w:r>
-          <w:rPr>
-            <w:noProof/>
-          </w:rPr>
-          <w:t>12</w:t>
-        </w:r>
-      </w:fldSimple>
+      <w:r>
+        <w:fldChar w:fldCharType="begin"/>
+      </w:r>
+      <w:r>
+        <w:instrText xml:space="preserve"> SEQ Figure \* ARABIC </w:instrText>
+      </w:r>
+      <w:r>
+        <w:fldChar w:fldCharType="separate"/>
+      </w:r>
+      <w:r>
+        <w:rPr>
+          <w:noProof/>
+        </w:rPr>
+        <w:t>12</w:t>
+      </w:r>
+      <w:r>
+        <w:rPr>
+          <w:noProof/>
+        </w:rPr>
+        <w:fldChar w:fldCharType="end"/>
+      </w:r>
     </w:p>
     <w:p>
       <w:pPr>
         <w:pStyle w:val="ppFigureCaptionIndent3"/>
       </w:pPr>
       <w:r>
-        <w:t xml:space="preserve">The </w:t>
-      </w:r>
-      <w:proofErr w:type="spellStart"/>
-      <w:r>
-        <w:t>HelloUWP</w:t>
-      </w:r>
-      <w:proofErr w:type="spellEnd"/>
-      <w:r>
-        <w:t xml:space="preserve"> runs on a Mobile Emulator.</w:t>
+        <w:t>The HelloUWP runs on a Mobile Emulator.</w:t>
       </w:r>
     </w:p>
     <w:p>
@@ -7413,6 +6615,7 @@
       <w:r>
         <w:rPr>
           <w:noProof/>
+          <w:lang w:val="en-GB" w:eastAsia="en-GB"/>
         </w:rPr>
         <w:lastRenderedPageBreak/>
         <w:drawing>
@@ -7457,8 +6660,6 @@
           </wp:inline>
         </w:drawing>
       </w:r>
-      <w:bookmarkStart w:id="12" w:name="_GoBack"/>
-      <w:bookmarkEnd w:id="12"/>
     </w:p>
     <w:p>
       <w:pPr>
@@ -7467,37 +6668,21 @@
       <w:r>
         <w:t xml:space="preserve">Figure </w:t>
       </w:r>
-      <w:r>
-        <w:fldChar w:fldCharType="begin"/>
-      </w:r>
-      <w:r>
-        <w:instrText xml:space="preserve"> SEQ Figure \* ARABIC </w:instrText>
-      </w:r>
-      <w:r>
-        <w:fldChar w:fldCharType="separate"/>
-      </w:r>
-      <w:r>
-        <w:rPr>
-          <w:noProof/>
-        </w:rPr>
-        <w:t>13</w:t>
-      </w:r>
-      <w:r>
-        <w:rPr>
-          <w:noProof/>
-        </w:rPr>
-        <w:fldChar w:fldCharType="end"/>
-      </w:r>
+      <w:fldSimple w:instr=" SEQ Figure \* ARABIC ">
+        <w:r>
+          <w:rPr>
+            <w:noProof/>
+          </w:rPr>
+          <w:t>13</w:t>
+        </w:r>
+      </w:fldSimple>
     </w:p>
     <w:p>
       <w:pPr>
         <w:pStyle w:val="ppFigureCaptionIndent3"/>
       </w:pPr>
       <w:r>
-        <w:t>The window size display updates in landscape mode</w:t>
-      </w:r>
-      <w:r>
-        <w:t>.</w:t>
+        <w:t>The window size display updates in landscape mode.</w:t>
       </w:r>
     </w:p>
     <w:p>
@@ -7534,15 +6719,7 @@
       </w:pPr>
       <w:bookmarkStart w:id="13" w:name="_Toc429507200"/>
       <w:r>
-        <w:t xml:space="preserve">Task 5 - Deploy to </w:t>
-      </w:r>
-      <w:proofErr w:type="spellStart"/>
-      <w:r>
-        <w:t>IoT</w:t>
-      </w:r>
-      <w:proofErr w:type="spellEnd"/>
-      <w:r>
-        <w:t xml:space="preserve"> d</w:t>
+        <w:t>Task 5 - Deploy to IoT d</w:t>
       </w:r>
       <w:r>
         <w:t>evice</w:t>
@@ -7557,45 +6734,13 @@
     </w:p>
     <w:p>
       <w:r>
-        <w:t>The Windows 10 Universal device family includes the Internet of Things (</w:t>
-      </w:r>
-      <w:proofErr w:type="spellStart"/>
-      <w:r>
-        <w:t>IoT</w:t>
-      </w:r>
-      <w:proofErr w:type="spellEnd"/>
-      <w:r>
-        <w:t xml:space="preserve">) device family in addition to Desktop, Mobile, and Xbox. </w:t>
-      </w:r>
-      <w:proofErr w:type="spellStart"/>
-      <w:r>
-        <w:t>IoT</w:t>
-      </w:r>
-      <w:proofErr w:type="spellEnd"/>
-      <w:r>
-        <w:t xml:space="preserve"> devices typically combine sensors and connectivity to record and exchange data with other devices. </w:t>
+        <w:t xml:space="preserve">The Windows 10 Universal device family includes the Internet of Things (IoT) device family in addition to Desktop, Mobile, and Xbox. IoT devices typically combine sensors and connectivity to record and exchange data with other devices. </w:t>
       </w:r>
       <w:r>
         <w:t>Y</w:t>
       </w:r>
       <w:r>
-        <w:t xml:space="preserve">ou may follow this task to deploy your </w:t>
-      </w:r>
-      <w:proofErr w:type="spellStart"/>
-      <w:r>
-        <w:t>HelloUWP</w:t>
-      </w:r>
-      <w:proofErr w:type="spellEnd"/>
-      <w:r>
-        <w:t xml:space="preserve"> app to an </w:t>
-      </w:r>
-      <w:proofErr w:type="spellStart"/>
-      <w:r>
-        <w:t>IoT</w:t>
-      </w:r>
-      <w:proofErr w:type="spellEnd"/>
-      <w:r>
-        <w:t xml:space="preserve"> device if you have one available. For this d</w:t>
+        <w:t>ou may follow this task to deploy your HelloUWP app to an IoT device if you have one available. For this d</w:t>
       </w:r>
       <w:r>
         <w:t>emo, we will use a Raspberry Pi</w:t>
@@ -7604,15 +6749,7 @@
         <w:t xml:space="preserve"> 2</w:t>
       </w:r>
       <w:r>
-        <w:t xml:space="preserve"> running Windows 10. If you do not have access to an </w:t>
-      </w:r>
-      <w:proofErr w:type="spellStart"/>
-      <w:r>
-        <w:t>IoT</w:t>
-      </w:r>
-      <w:proofErr w:type="spellEnd"/>
-      <w:r>
-        <w:t xml:space="preserve"> device, </w:t>
+        <w:t xml:space="preserve"> running Windows 10. If you do not have access to an IoT device, </w:t>
       </w:r>
       <w:r>
         <w:t xml:space="preserve">you may wish to skip </w:t>
@@ -7672,23 +6809,7 @@
         <w:t xml:space="preserve"> to</w:t>
       </w:r>
       <w:r>
-        <w:t xml:space="preserve"> install Windows 10 on an </w:t>
-      </w:r>
-      <w:proofErr w:type="spellStart"/>
-      <w:r>
-        <w:t>IoT</w:t>
-      </w:r>
-      <w:proofErr w:type="spellEnd"/>
-      <w:r>
-        <w:t xml:space="preserve"> device. Supported devices include the Raspberry Pi, </w:t>
-      </w:r>
-      <w:proofErr w:type="spellStart"/>
-      <w:r>
-        <w:t>Minnowboard</w:t>
-      </w:r>
-      <w:proofErr w:type="spellEnd"/>
-      <w:r>
-        <w:t xml:space="preserve"> Max, Galileo, and Arduino.</w:t>
+        <w:t xml:space="preserve"> install Windows 10 on an IoT device. Supported devices include the Raspberry Pi, Minnowboard Max, Galileo, and Arduino.</w:t>
       </w:r>
     </w:p>
     <w:p>
@@ -7696,53 +6817,13 @@
         <w:pStyle w:val="ppNote"/>
       </w:pPr>
       <w:r>
-        <w:t xml:space="preserve">The Universal device family also includes the </w:t>
-      </w:r>
-      <w:proofErr w:type="spellStart"/>
-      <w:r>
-        <w:t>IoT</w:t>
-      </w:r>
-      <w:proofErr w:type="spellEnd"/>
-      <w:r>
-        <w:t xml:space="preserve"> headless device family. Headless </w:t>
-      </w:r>
-      <w:proofErr w:type="spellStart"/>
-      <w:r>
-        <w:t>IoT</w:t>
-      </w:r>
-      <w:proofErr w:type="spellEnd"/>
-      <w:r>
-        <w:t xml:space="preserve"> devices operate without a graphical user interface. Our </w:t>
-      </w:r>
-      <w:proofErr w:type="spellStart"/>
-      <w:r>
-        <w:t>HelloUWP</w:t>
-      </w:r>
-      <w:proofErr w:type="spellEnd"/>
-      <w:r>
-        <w:t xml:space="preserve"> app displays information visually, </w:t>
+        <w:t xml:space="preserve">The Universal device family also includes the IoT headless device family. Headless IoT devices operate without a graphical user interface. Our HelloUWP app displays information visually, </w:t>
       </w:r>
       <w:r>
         <w:t>so</w:t>
       </w:r>
       <w:r>
-        <w:t xml:space="preserve"> we will deploy to the </w:t>
-      </w:r>
-      <w:proofErr w:type="spellStart"/>
-      <w:r>
-        <w:t>IoT</w:t>
-      </w:r>
-      <w:proofErr w:type="spellEnd"/>
-      <w:r>
-        <w:t xml:space="preserve"> family instead of the </w:t>
-      </w:r>
-      <w:proofErr w:type="spellStart"/>
-      <w:r>
-        <w:t>IoT</w:t>
-      </w:r>
-      <w:proofErr w:type="spellEnd"/>
-      <w:r>
-        <w:t xml:space="preserve"> headless family.</w:t>
+        <w:t xml:space="preserve"> we will deploy to the IoT family instead of the IoT headless family.</w:t>
       </w:r>
     </w:p>
     <w:p>
@@ -7756,13 +6837,8 @@
       <w:r>
         <w:t xml:space="preserve">Make sure your </w:t>
       </w:r>
-      <w:proofErr w:type="spellStart"/>
-      <w:r>
-        <w:t>IoT</w:t>
-      </w:r>
-      <w:proofErr w:type="spellEnd"/>
-      <w:r>
-        <w:t xml:space="preserve"> device has power and boot it into</w:t>
+      <w:r>
+        <w:t>IoT device has power and boot it into</w:t>
       </w:r>
       <w:r>
         <w:t xml:space="preserve"> Windows 10</w:t>
@@ -7782,23 +6858,7 @@
         <w:pStyle w:val="Step"/>
       </w:pPr>
       <w:r>
-        <w:t xml:space="preserve">Connect your </w:t>
-      </w:r>
-      <w:proofErr w:type="spellStart"/>
-      <w:r>
-        <w:t>IoT</w:t>
-      </w:r>
-      <w:proofErr w:type="spellEnd"/>
-      <w:r>
-        <w:t xml:space="preserve"> device to your local network. You may connect directly via </w:t>
-      </w:r>
-      <w:proofErr w:type="spellStart"/>
-      <w:r>
-        <w:t>ethernet</w:t>
-      </w:r>
-      <w:proofErr w:type="spellEnd"/>
-      <w:r>
-        <w:t xml:space="preserve"> or Wi-Fi or use Internet Connection Sharing (ICS) to connect through your development machine.</w:t>
+        <w:t>Connect your IoT device to your local network. You may connect directly via ethernet or Wi-Fi or use Internet Connection Sharing (ICS) to connect through your development machine.</w:t>
       </w:r>
     </w:p>
     <w:p>
@@ -7823,13 +6883,8 @@
       <w:r>
         <w:t xml:space="preserve">For more information on connecting your </w:t>
       </w:r>
-      <w:proofErr w:type="spellStart"/>
-      <w:r>
-        <w:t>IoT</w:t>
-      </w:r>
-      <w:proofErr w:type="spellEnd"/>
-      <w:r>
-        <w:t xml:space="preserve"> </w:t>
+      <w:r>
+        <w:t xml:space="preserve">IoT </w:t>
       </w:r>
       <w:r>
         <w:t xml:space="preserve">device to </w:t>
@@ -7868,15 +6923,7 @@
         <w:pStyle w:val="Step"/>
       </w:pPr>
       <w:r>
-        <w:t xml:space="preserve">Determine the local IP address of your </w:t>
-      </w:r>
-      <w:proofErr w:type="spellStart"/>
-      <w:r>
-        <w:t>IoT</w:t>
-      </w:r>
-      <w:proofErr w:type="spellEnd"/>
-      <w:r>
-        <w:t xml:space="preserve"> device. </w:t>
+        <w:t xml:space="preserve">Determine the local IP address of your IoT device. </w:t>
       </w:r>
       <w:r>
         <w:t>A</w:t>
@@ -7885,15 +6932,7 @@
         <w:t xml:space="preserve"> Raspberry Pi 2 running the default</w:t>
       </w:r>
       <w:r>
-        <w:t xml:space="preserve"> Windows 10 for </w:t>
-      </w:r>
-      <w:proofErr w:type="spellStart"/>
-      <w:r>
-        <w:t>IoT</w:t>
-      </w:r>
-      <w:proofErr w:type="spellEnd"/>
-      <w:r>
-        <w:t xml:space="preserve"> devices</w:t>
+        <w:t xml:space="preserve"> Windows 10 for IoT devices</w:t>
       </w:r>
       <w:r>
         <w:t xml:space="preserve"> displays its device</w:t>
@@ -7907,23 +6946,7 @@
         <w:pStyle w:val="Step"/>
       </w:pPr>
       <w:r>
-        <w:t xml:space="preserve">Use </w:t>
-      </w:r>
-      <w:proofErr w:type="spellStart"/>
-      <w:r>
-        <w:t>Powershell</w:t>
-      </w:r>
-      <w:proofErr w:type="spellEnd"/>
-      <w:r>
-        <w:t xml:space="preserve"> to connect and configure your Windows 10 </w:t>
-      </w:r>
-      <w:proofErr w:type="spellStart"/>
-      <w:r>
-        <w:t>IoT</w:t>
-      </w:r>
-      <w:proofErr w:type="spellEnd"/>
-      <w:r>
-        <w:t xml:space="preserve"> Core device as described here: </w:t>
+        <w:t xml:space="preserve">Use Powershell to connect and configure your Windows 10 IoT Core device as described here: </w:t>
       </w:r>
       <w:hyperlink r:id="rId32" w:history="1">
         <w:r>
@@ -7940,15 +6963,7 @@
         <w:pStyle w:val="Step"/>
       </w:pPr>
       <w:r>
-        <w:t xml:space="preserve">Open the </w:t>
-      </w:r>
-      <w:proofErr w:type="spellStart"/>
-      <w:r>
-        <w:t>HelloUWP</w:t>
-      </w:r>
-      <w:proofErr w:type="spellEnd"/>
-      <w:r>
-        <w:t xml:space="preserve"> project in Visual Studio on your development machine. </w:t>
+        <w:t xml:space="preserve">Open the HelloUWP project in Visual Studio on your development machine. </w:t>
       </w:r>
       <w:r>
         <w:t xml:space="preserve">Set the Solution Platform to </w:t>
@@ -8004,6 +7019,7 @@
       <w:r>
         <w:rPr>
           <w:noProof/>
+          <w:lang w:val="en-GB" w:eastAsia="en-GB"/>
         </w:rPr>
         <w:drawing>
           <wp:inline distT="0" distB="0" distL="0" distR="0" wp14:anchorId="70FC18F9" wp14:editId="2638836B">
@@ -8055,14 +7071,27 @@
       <w:r>
         <w:t xml:space="preserve">Figure </w:t>
       </w:r>
-      <w:fldSimple w:instr=" SEQ Figure \* ARABIC ">
-        <w:r>
-          <w:rPr>
-            <w:noProof/>
-          </w:rPr>
-          <w:t>13</w:t>
-        </w:r>
-      </w:fldSimple>
+      <w:r>
+        <w:fldChar w:fldCharType="begin"/>
+      </w:r>
+      <w:r>
+        <w:instrText xml:space="preserve"> SEQ Figure \* ARABIC </w:instrText>
+      </w:r>
+      <w:r>
+        <w:fldChar w:fldCharType="separate"/>
+      </w:r>
+      <w:r>
+        <w:rPr>
+          <w:noProof/>
+        </w:rPr>
+        <w:t>13</w:t>
+      </w:r>
+      <w:r>
+        <w:rPr>
+          <w:noProof/>
+        </w:rPr>
+        <w:fldChar w:fldCharType="end"/>
+      </w:r>
     </w:p>
     <w:p>
       <w:pPr>
@@ -8135,15 +7164,7 @@
         <w:pStyle w:val="ppNumberList"/>
       </w:pPr>
       <w:r>
-        <w:t xml:space="preserve">Type your </w:t>
-      </w:r>
-      <w:proofErr w:type="spellStart"/>
-      <w:r>
-        <w:t>IoT</w:t>
-      </w:r>
-      <w:proofErr w:type="spellEnd"/>
-      <w:r>
-        <w:t xml:space="preserve"> device name or local IP address into the </w:t>
+        <w:t xml:space="preserve">Type your IoT device name or local IP address into the </w:t>
       </w:r>
       <w:r>
         <w:rPr>
@@ -8162,13 +7183,8 @@
       <w:r>
         <w:t xml:space="preserve">Save the </w:t>
       </w:r>
-      <w:proofErr w:type="spellStart"/>
-      <w:r>
-        <w:t>HelloUWP</w:t>
-      </w:r>
-      <w:proofErr w:type="spellEnd"/>
-      <w:r>
-        <w:t xml:space="preserve"> properties</w:t>
+      <w:r>
+        <w:t>HelloUWP properties</w:t>
       </w:r>
       <w:r>
         <w:t xml:space="preserve"> file.</w:t>
@@ -8186,6 +7202,7 @@
       <w:r>
         <w:rPr>
           <w:noProof/>
+          <w:lang w:val="en-GB" w:eastAsia="en-GB"/>
         </w:rPr>
         <w:lastRenderedPageBreak/>
         <w:drawing>
@@ -8238,14 +7255,27 @@
       <w:r>
         <w:t xml:space="preserve">Figure </w:t>
       </w:r>
-      <w:fldSimple w:instr=" SEQ Figure \* ARABIC ">
-        <w:r>
-          <w:rPr>
-            <w:noProof/>
-          </w:rPr>
-          <w:t>14</w:t>
-        </w:r>
-      </w:fldSimple>
+      <w:r>
+        <w:fldChar w:fldCharType="begin"/>
+      </w:r>
+      <w:r>
+        <w:instrText xml:space="preserve"> SEQ Figure \* ARABIC </w:instrText>
+      </w:r>
+      <w:r>
+        <w:fldChar w:fldCharType="separate"/>
+      </w:r>
+      <w:r>
+        <w:rPr>
+          <w:noProof/>
+        </w:rPr>
+        <w:t>14</w:t>
+      </w:r>
+      <w:r>
+        <w:rPr>
+          <w:noProof/>
+        </w:rPr>
+        <w:fldChar w:fldCharType="end"/>
+      </w:r>
     </w:p>
     <w:p>
       <w:pPr>
@@ -8266,17 +7296,8 @@
         <w:t>launch</w:t>
       </w:r>
       <w:r>
-        <w:t xml:space="preserve"> on the display connected to your </w:t>
-      </w:r>
-      <w:proofErr w:type="spellStart"/>
-      <w:r>
-        <w:t>IoT</w:t>
-      </w:r>
-      <w:proofErr w:type="spellEnd"/>
-      <w:r>
-        <w:t xml:space="preserve">. The Device Family will show as </w:t>
-      </w:r>
-      <w:proofErr w:type="spellStart"/>
+        <w:t xml:space="preserve"> on the display connected to your IoT. The Device Family will show as </w:t>
+      </w:r>
       <w:r>
         <w:rPr>
           <w:b/>
@@ -8289,7 +7310,6 @@
         </w:rPr>
         <w:t>T</w:t>
       </w:r>
-      <w:proofErr w:type="spellEnd"/>
       <w:r>
         <w:t>.</w:t>
       </w:r>
@@ -8442,14 +7462,12 @@
       <w:r>
         <w:t xml:space="preserve">Give your project the name </w:t>
       </w:r>
-      <w:proofErr w:type="spellStart"/>
       <w:r>
         <w:rPr>
           <w:b/>
         </w:rPr>
         <w:t>HelloBlend</w:t>
       </w:r>
-      <w:proofErr w:type="spellEnd"/>
       <w:r>
         <w:t xml:space="preserve"> </w:t>
       </w:r>
@@ -8469,6 +7487,7 @@
       <w:r>
         <w:rPr>
           <w:noProof/>
+          <w:lang w:val="en-GB" w:eastAsia="en-GB"/>
         </w:rPr>
         <w:lastRenderedPageBreak/>
         <w:drawing>
@@ -8521,14 +7540,27 @@
       <w:r>
         <w:t xml:space="preserve">Figure </w:t>
       </w:r>
-      <w:fldSimple w:instr=" SEQ Figure \* ARABIC ">
-        <w:r>
-          <w:rPr>
-            <w:noProof/>
-          </w:rPr>
-          <w:t>15</w:t>
-        </w:r>
-      </w:fldSimple>
+      <w:r>
+        <w:fldChar w:fldCharType="begin"/>
+      </w:r>
+      <w:r>
+        <w:instrText xml:space="preserve"> SEQ Figure \* ARABIC </w:instrText>
+      </w:r>
+      <w:r>
+        <w:fldChar w:fldCharType="separate"/>
+      </w:r>
+      <w:r>
+        <w:rPr>
+          <w:noProof/>
+        </w:rPr>
+        <w:t>15</w:t>
+      </w:r>
+      <w:r>
+        <w:rPr>
+          <w:noProof/>
+        </w:rPr>
+        <w:fldChar w:fldCharType="end"/>
+      </w:r>
     </w:p>
     <w:p>
       <w:pPr>
@@ -8537,13 +7569,8 @@
       <w:r>
         <w:t xml:space="preserve">Create the </w:t>
       </w:r>
-      <w:proofErr w:type="spellStart"/>
-      <w:r>
-        <w:t>HelloBlend</w:t>
-      </w:r>
-      <w:proofErr w:type="spellEnd"/>
-      <w:r>
-        <w:t xml:space="preserve"> </w:t>
+      <w:r>
+        <w:t xml:space="preserve">HelloBlend </w:t>
       </w:r>
       <w:r>
         <w:t>project in Blend.</w:t>
@@ -8589,6 +7616,7 @@
       <w:r>
         <w:rPr>
           <w:noProof/>
+          <w:lang w:val="en-GB" w:eastAsia="en-GB"/>
         </w:rPr>
         <w:lastRenderedPageBreak/>
         <w:drawing>
@@ -8641,37 +7669,37 @@
       <w:r>
         <w:t xml:space="preserve">Figure </w:t>
       </w:r>
-      <w:fldSimple w:instr=" SEQ Figure \* ARABIC ">
-        <w:r>
-          <w:rPr>
-            <w:noProof/>
-          </w:rPr>
-          <w:t>16</w:t>
-        </w:r>
-      </w:fldSimple>
+      <w:r>
+        <w:fldChar w:fldCharType="begin"/>
+      </w:r>
+      <w:r>
+        <w:instrText xml:space="preserve"> SEQ Figure \* ARABIC </w:instrText>
+      </w:r>
+      <w:r>
+        <w:fldChar w:fldCharType="separate"/>
+      </w:r>
+      <w:r>
+        <w:rPr>
+          <w:noProof/>
+        </w:rPr>
+        <w:t>16</w:t>
+      </w:r>
+      <w:r>
+        <w:rPr>
+          <w:noProof/>
+        </w:rPr>
+        <w:fldChar w:fldCharType="end"/>
+      </w:r>
     </w:p>
     <w:p>
       <w:pPr>
         <w:pStyle w:val="ppFigureCaptionIndent3"/>
       </w:pPr>
       <w:r>
-        <w:t xml:space="preserve">The </w:t>
-      </w:r>
-      <w:proofErr w:type="spellStart"/>
-      <w:r>
-        <w:t>MainPage</w:t>
-      </w:r>
-      <w:proofErr w:type="spellEnd"/>
-      <w:r>
-        <w:t xml:space="preserve"> of the </w:t>
-      </w:r>
-      <w:proofErr w:type="spellStart"/>
-      <w:r>
-        <w:t>HelloBlend</w:t>
-      </w:r>
-      <w:proofErr w:type="spellEnd"/>
-      <w:r>
-        <w:t xml:space="preserve"> project</w:t>
+        <w:t xml:space="preserve">The MainPage of the </w:t>
+      </w:r>
+      <w:r>
+        <w:t>HelloBlend project</w:t>
       </w:r>
       <w:r>
         <w:t xml:space="preserve"> shows an empty view.</w:t>
@@ -8732,14 +7760,12 @@
       <w:r>
         <w:t xml:space="preserve">With your </w:t>
       </w:r>
-      <w:proofErr w:type="spellStart"/>
       <w:r>
         <w:rPr>
           <w:b/>
         </w:rPr>
         <w:t>HelloBlend</w:t>
       </w:r>
-      <w:proofErr w:type="spellEnd"/>
       <w:r>
         <w:t xml:space="preserve"> </w:t>
       </w:r>
@@ -8774,6 +7800,7 @@
       <w:r>
         <w:rPr>
           <w:noProof/>
+          <w:lang w:val="en-GB" w:eastAsia="en-GB"/>
         </w:rPr>
         <w:lastRenderedPageBreak/>
         <w:drawing>
@@ -8826,14 +7853,27 @@
       <w:r>
         <w:t xml:space="preserve">Figure </w:t>
       </w:r>
-      <w:fldSimple w:instr=" SEQ Figure \* ARABIC ">
-        <w:r>
-          <w:rPr>
-            <w:noProof/>
-          </w:rPr>
-          <w:t>17</w:t>
-        </w:r>
-      </w:fldSimple>
+      <w:r>
+        <w:fldChar w:fldCharType="begin"/>
+      </w:r>
+      <w:r>
+        <w:instrText xml:space="preserve"> SEQ Figure \* ARABIC </w:instrText>
+      </w:r>
+      <w:r>
+        <w:fldChar w:fldCharType="separate"/>
+      </w:r>
+      <w:r>
+        <w:rPr>
+          <w:noProof/>
+        </w:rPr>
+        <w:t>17</w:t>
+      </w:r>
+      <w:r>
+        <w:rPr>
+          <w:noProof/>
+        </w:rPr>
+        <w:fldChar w:fldCharType="end"/>
+      </w:r>
     </w:p>
     <w:p>
       <w:pPr>
@@ -8901,6 +7941,7 @@
       <w:r>
         <w:rPr>
           <w:noProof/>
+          <w:lang w:val="en-GB" w:eastAsia="en-GB"/>
         </w:rPr>
         <w:lastRenderedPageBreak/>
         <w:drawing>
@@ -8953,14 +7994,27 @@
       <w:r>
         <w:t xml:space="preserve">Figure </w:t>
       </w:r>
-      <w:fldSimple w:instr=" SEQ Figure \* ARABIC ">
-        <w:r>
-          <w:rPr>
-            <w:noProof/>
-          </w:rPr>
-          <w:t>18</w:t>
-        </w:r>
-      </w:fldSimple>
+      <w:r>
+        <w:fldChar w:fldCharType="begin"/>
+      </w:r>
+      <w:r>
+        <w:instrText xml:space="preserve"> SEQ Figure \* ARABIC </w:instrText>
+      </w:r>
+      <w:r>
+        <w:fldChar w:fldCharType="separate"/>
+      </w:r>
+      <w:r>
+        <w:rPr>
+          <w:noProof/>
+        </w:rPr>
+        <w:t>18</w:t>
+      </w:r>
+      <w:r>
+        <w:rPr>
+          <w:noProof/>
+        </w:rPr>
+        <w:fldChar w:fldCharType="end"/>
+      </w:r>
     </w:p>
     <w:p>
       <w:pPr>
@@ -9045,6 +8099,7 @@
       <w:r>
         <w:rPr>
           <w:noProof/>
+          <w:lang w:val="en-GB" w:eastAsia="en-GB"/>
         </w:rPr>
         <w:drawing>
           <wp:inline distT="0" distB="0" distL="0" distR="0" wp14:anchorId="766E76DB" wp14:editId="5BEC9289">
@@ -9096,14 +8151,27 @@
       <w:r>
         <w:t xml:space="preserve">Figure </w:t>
       </w:r>
-      <w:fldSimple w:instr=" SEQ Figure \* ARABIC ">
-        <w:r>
-          <w:rPr>
-            <w:noProof/>
-          </w:rPr>
-          <w:t>19</w:t>
-        </w:r>
-      </w:fldSimple>
+      <w:r>
+        <w:fldChar w:fldCharType="begin"/>
+      </w:r>
+      <w:r>
+        <w:instrText xml:space="preserve"> SEQ Figure \* ARABIC </w:instrText>
+      </w:r>
+      <w:r>
+        <w:fldChar w:fldCharType="separate"/>
+      </w:r>
+      <w:r>
+        <w:rPr>
+          <w:noProof/>
+        </w:rPr>
+        <w:t>19</w:t>
+      </w:r>
+      <w:r>
+        <w:rPr>
+          <w:noProof/>
+        </w:rPr>
+        <w:fldChar w:fldCharType="end"/>
+      </w:r>
     </w:p>
     <w:p>
       <w:pPr>
@@ -9206,6 +8274,7 @@
       <w:r>
         <w:rPr>
           <w:noProof/>
+          <w:lang w:val="en-GB" w:eastAsia="en-GB"/>
         </w:rPr>
         <w:drawing>
           <wp:inline distT="0" distB="0" distL="0" distR="0" wp14:anchorId="7AE7B30D" wp14:editId="6FFAC9E2">
@@ -9257,14 +8326,27 @@
       <w:r>
         <w:t xml:space="preserve">Figure </w:t>
       </w:r>
-      <w:fldSimple w:instr=" SEQ Figure \* ARABIC ">
-        <w:r>
-          <w:rPr>
-            <w:noProof/>
-          </w:rPr>
-          <w:t>20</w:t>
-        </w:r>
-      </w:fldSimple>
+      <w:r>
+        <w:fldChar w:fldCharType="begin"/>
+      </w:r>
+      <w:r>
+        <w:instrText xml:space="preserve"> SEQ Figure \* ARABIC </w:instrText>
+      </w:r>
+      <w:r>
+        <w:fldChar w:fldCharType="separate"/>
+      </w:r>
+      <w:r>
+        <w:rPr>
+          <w:noProof/>
+        </w:rPr>
+        <w:t>20</w:t>
+      </w:r>
+      <w:r>
+        <w:rPr>
+          <w:noProof/>
+        </w:rPr>
+        <w:fldChar w:fldCharType="end"/>
+      </w:r>
     </w:p>
     <w:p>
       <w:pPr>
@@ -9312,6 +8394,7 @@
       <w:r>
         <w:rPr>
           <w:noProof/>
+          <w:lang w:val="en-GB" w:eastAsia="en-GB"/>
         </w:rPr>
         <w:lastRenderedPageBreak/>
         <w:drawing>
@@ -9364,14 +8447,27 @@
       <w:r>
         <w:t xml:space="preserve">Figure </w:t>
       </w:r>
-      <w:fldSimple w:instr=" SEQ Figure \* ARABIC ">
-        <w:r>
-          <w:rPr>
-            <w:noProof/>
-          </w:rPr>
-          <w:t>21</w:t>
-        </w:r>
-      </w:fldSimple>
+      <w:r>
+        <w:fldChar w:fldCharType="begin"/>
+      </w:r>
+      <w:r>
+        <w:instrText xml:space="preserve"> SEQ Figure \* ARABIC </w:instrText>
+      </w:r>
+      <w:r>
+        <w:fldChar w:fldCharType="separate"/>
+      </w:r>
+      <w:r>
+        <w:rPr>
+          <w:noProof/>
+        </w:rPr>
+        <w:t>21</w:t>
+      </w:r>
+      <w:r>
+        <w:rPr>
+          <w:noProof/>
+        </w:rPr>
+        <w:fldChar w:fldCharType="end"/>
+      </w:r>
     </w:p>
     <w:p>
       <w:pPr>
@@ -9410,6 +8506,7 @@
       <w:r>
         <w:rPr>
           <w:noProof/>
+          <w:lang w:val="en-GB" w:eastAsia="en-GB"/>
         </w:rPr>
         <w:lastRenderedPageBreak/>
         <w:drawing>
@@ -9462,14 +8559,27 @@
       <w:r>
         <w:t xml:space="preserve">Figure </w:t>
       </w:r>
-      <w:fldSimple w:instr=" SEQ Figure \* ARABIC ">
-        <w:r>
-          <w:rPr>
-            <w:noProof/>
-          </w:rPr>
-          <w:t>22</w:t>
-        </w:r>
-      </w:fldSimple>
+      <w:r>
+        <w:fldChar w:fldCharType="begin"/>
+      </w:r>
+      <w:r>
+        <w:instrText xml:space="preserve"> SEQ Figure \* ARABIC </w:instrText>
+      </w:r>
+      <w:r>
+        <w:fldChar w:fldCharType="separate"/>
+      </w:r>
+      <w:r>
+        <w:rPr>
+          <w:noProof/>
+        </w:rPr>
+        <w:t>22</w:t>
+      </w:r>
+      <w:r>
+        <w:rPr>
+          <w:noProof/>
+        </w:rPr>
+        <w:fldChar w:fldCharType="end"/>
+      </w:r>
     </w:p>
     <w:p>
       <w:pPr>
@@ -9492,15 +8602,7 @@
         <w:pStyle w:val="Step"/>
       </w:pPr>
       <w:r>
-        <w:t xml:space="preserve">Optional: Build and run your app in the Mobile Emulator or an </w:t>
-      </w:r>
-      <w:proofErr w:type="spellStart"/>
-      <w:r>
-        <w:t>IoT</w:t>
-      </w:r>
-      <w:proofErr w:type="spellEnd"/>
-      <w:r>
-        <w:t xml:space="preserve"> device to see how the data displays in different device families.</w:t>
+        <w:t>Optional: Build and run your app in the Mobile Emulator or an IoT device to see how the data displays in different device families.</w:t>
       </w:r>
     </w:p>
     <w:p>
@@ -9686,7 +8788,7 @@
 </file>
 
 <file path=word/endnotes.xml><?xml version="1.0" encoding="utf-8"?>
-<w:endnotes xmlns:wpc="http://schemas.microsoft.com/office/word/2010/wordprocessingCanvas" xmlns:mo="http://schemas.microsoft.com/office/mac/office/2008/main" xmlns:mc="http://schemas.openxmlformats.org/markup-compatibility/2006" xmlns:mv="urn:schemas-microsoft-com:mac:vml" xmlns:o="urn:schemas-microsoft-com:office:office" xmlns:r="http://schemas.openxmlformats.org/officeDocument/2006/relationships" xmlns:m="http://schemas.openxmlformats.org/officeDocument/2006/math" xmlns:v="urn:schemas-microsoft-com:vml" xmlns:wp14="http://schemas.microsoft.com/office/word/2010/wordprocessingDrawing" xmlns:wp="http://schemas.openxmlformats.org/drawingml/2006/wordprocessingDrawing" xmlns:w10="urn:schemas-microsoft-com:office:word" xmlns:w="http://schemas.openxmlformats.org/wordprocessingml/2006/main" xmlns:w14="http://schemas.microsoft.com/office/word/2010/wordml" xmlns:w15="http://schemas.microsoft.com/office/word/2012/wordml" xmlns:wpg="http://schemas.microsoft.com/office/word/2010/wordprocessingGroup" xmlns:wpi="http://schemas.microsoft.com/office/word/2010/wordprocessingInk" xmlns:wne="http://schemas.microsoft.com/office/word/2006/wordml" xmlns:wps="http://schemas.microsoft.com/office/word/2010/wordprocessingShape" mc:Ignorable="w14 w15 wp14">
+<w:endnotes xmlns:wpc="http://schemas.microsoft.com/office/word/2010/wordprocessingCanvas" xmlns:cx="http://schemas.microsoft.com/office/drawing/2014/chartex" xmlns:mc="http://schemas.openxmlformats.org/markup-compatibility/2006" xmlns:o="urn:schemas-microsoft-com:office:office" xmlns:r="http://schemas.openxmlformats.org/officeDocument/2006/relationships" xmlns:m="http://schemas.openxmlformats.org/officeDocument/2006/math" xmlns:v="urn:schemas-microsoft-com:vml" xmlns:wp14="http://schemas.microsoft.com/office/word/2010/wordprocessingDrawing" xmlns:wp="http://schemas.openxmlformats.org/drawingml/2006/wordprocessingDrawing" xmlns:w10="urn:schemas-microsoft-com:office:word" xmlns:w="http://schemas.openxmlformats.org/wordprocessingml/2006/main" xmlns:w14="http://schemas.microsoft.com/office/word/2010/wordml" xmlns:w15="http://schemas.microsoft.com/office/word/2012/wordml" xmlns:w16se="http://schemas.microsoft.com/office/word/2015/wordml/symex" xmlns:wpg="http://schemas.microsoft.com/office/word/2010/wordprocessingGroup" xmlns:wpi="http://schemas.microsoft.com/office/word/2010/wordprocessingInk" xmlns:wne="http://schemas.microsoft.com/office/word/2006/wordml" xmlns:wps="http://schemas.microsoft.com/office/word/2010/wordprocessingShape" mc:Ignorable="w14 w15 w16se wp14">
   <w:endnote w:type="separator" w:id="-1">
     <w:p>
       <w:pPr>
@@ -9727,7 +8829,7 @@
 </file>
 
 <file path=word/footer1.xml><?xml version="1.0" encoding="utf-8"?>
-<w:ftr xmlns:wpc="http://schemas.microsoft.com/office/word/2010/wordprocessingCanvas" xmlns:mo="http://schemas.microsoft.com/office/mac/office/2008/main" xmlns:mc="http://schemas.openxmlformats.org/markup-compatibility/2006" xmlns:mv="urn:schemas-microsoft-com:mac:vml" xmlns:o="urn:schemas-microsoft-com:office:office" xmlns:r="http://schemas.openxmlformats.org/officeDocument/2006/relationships" xmlns:m="http://schemas.openxmlformats.org/officeDocument/2006/math" xmlns:v="urn:schemas-microsoft-com:vml" xmlns:wp14="http://schemas.microsoft.com/office/word/2010/wordprocessingDrawing" xmlns:wp="http://schemas.openxmlformats.org/drawingml/2006/wordprocessingDrawing" xmlns:w10="urn:schemas-microsoft-com:office:word" xmlns:w="http://schemas.openxmlformats.org/wordprocessingml/2006/main" xmlns:w14="http://schemas.microsoft.com/office/word/2010/wordml" xmlns:w15="http://schemas.microsoft.com/office/word/2012/wordml" xmlns:wpg="http://schemas.microsoft.com/office/word/2010/wordprocessingGroup" xmlns:wpi="http://schemas.microsoft.com/office/word/2010/wordprocessingInk" xmlns:wne="http://schemas.microsoft.com/office/word/2006/wordml" xmlns:wps="http://schemas.microsoft.com/office/word/2010/wordprocessingShape" mc:Ignorable="w14 w15 wp14">
+<w:ftr xmlns:wpc="http://schemas.microsoft.com/office/word/2010/wordprocessingCanvas" xmlns:cx="http://schemas.microsoft.com/office/drawing/2014/chartex" xmlns:mc="http://schemas.openxmlformats.org/markup-compatibility/2006" xmlns:o="urn:schemas-microsoft-com:office:office" xmlns:r="http://schemas.openxmlformats.org/officeDocument/2006/relationships" xmlns:m="http://schemas.openxmlformats.org/officeDocument/2006/math" xmlns:v="urn:schemas-microsoft-com:vml" xmlns:wp14="http://schemas.microsoft.com/office/word/2010/wordprocessingDrawing" xmlns:wp="http://schemas.openxmlformats.org/drawingml/2006/wordprocessingDrawing" xmlns:w10="urn:schemas-microsoft-com:office:word" xmlns:w="http://schemas.openxmlformats.org/wordprocessingml/2006/main" xmlns:w14="http://schemas.microsoft.com/office/word/2010/wordml" xmlns:w15="http://schemas.microsoft.com/office/word/2012/wordml" xmlns:w16se="http://schemas.microsoft.com/office/word/2015/wordml/symex" xmlns:wpg="http://schemas.microsoft.com/office/word/2010/wordprocessingGroup" xmlns:wpi="http://schemas.microsoft.com/office/word/2010/wordprocessingInk" xmlns:wne="http://schemas.microsoft.com/office/word/2006/wordml" xmlns:wps="http://schemas.microsoft.com/office/word/2010/wordprocessingShape" mc:Ignorable="w14 w15 w16se wp14">
   <w:p>
     <w:pPr>
       <w:pStyle w:val="Footer"/>
@@ -9763,7 +8865,7 @@
           <w:rPr>
             <w:noProof/>
           </w:rPr>
-          <w:t>28</w:t>
+          <w:t>21</w:t>
         </w:r>
         <w:r>
           <w:rPr>
@@ -9783,7 +8885,7 @@
 </file>
 
 <file path=word/footnotes.xml><?xml version="1.0" encoding="utf-8"?>
-<w:footnotes xmlns:wpc="http://schemas.microsoft.com/office/word/2010/wordprocessingCanvas" xmlns:mo="http://schemas.microsoft.com/office/mac/office/2008/main" xmlns:mc="http://schemas.openxmlformats.org/markup-compatibility/2006" xmlns:mv="urn:schemas-microsoft-com:mac:vml" xmlns:o="urn:schemas-microsoft-com:office:office" xmlns:r="http://schemas.openxmlformats.org/officeDocument/2006/relationships" xmlns:m="http://schemas.openxmlformats.org/officeDocument/2006/math" xmlns:v="urn:schemas-microsoft-com:vml" xmlns:wp14="http://schemas.microsoft.com/office/word/2010/wordprocessingDrawing" xmlns:wp="http://schemas.openxmlformats.org/drawingml/2006/wordprocessingDrawing" xmlns:w10="urn:schemas-microsoft-com:office:word" xmlns:w="http://schemas.openxmlformats.org/wordprocessingml/2006/main" xmlns:w14="http://schemas.microsoft.com/office/word/2010/wordml" xmlns:w15="http://schemas.microsoft.com/office/word/2012/wordml" xmlns:wpg="http://schemas.microsoft.com/office/word/2010/wordprocessingGroup" xmlns:wpi="http://schemas.microsoft.com/office/word/2010/wordprocessingInk" xmlns:wne="http://schemas.microsoft.com/office/word/2006/wordml" xmlns:wps="http://schemas.microsoft.com/office/word/2010/wordprocessingShape" mc:Ignorable="w14 w15 wp14">
+<w:footnotes xmlns:wpc="http://schemas.microsoft.com/office/word/2010/wordprocessingCanvas" xmlns:cx="http://schemas.microsoft.com/office/drawing/2014/chartex" xmlns:mc="http://schemas.openxmlformats.org/markup-compatibility/2006" xmlns:o="urn:schemas-microsoft-com:office:office" xmlns:r="http://schemas.openxmlformats.org/officeDocument/2006/relationships" xmlns:m="http://schemas.openxmlformats.org/officeDocument/2006/math" xmlns:v="urn:schemas-microsoft-com:vml" xmlns:wp14="http://schemas.microsoft.com/office/word/2010/wordprocessingDrawing" xmlns:wp="http://schemas.openxmlformats.org/drawingml/2006/wordprocessingDrawing" xmlns:w10="urn:schemas-microsoft-com:office:word" xmlns:w="http://schemas.openxmlformats.org/wordprocessingml/2006/main" xmlns:w14="http://schemas.microsoft.com/office/word/2010/wordml" xmlns:w15="http://schemas.microsoft.com/office/word/2012/wordml" xmlns:w16se="http://schemas.microsoft.com/office/word/2015/wordml/symex" xmlns:wpg="http://schemas.microsoft.com/office/word/2010/wordprocessingGroup" xmlns:wpi="http://schemas.microsoft.com/office/word/2010/wordprocessingInk" xmlns:wne="http://schemas.microsoft.com/office/word/2006/wordml" xmlns:wps="http://schemas.microsoft.com/office/word/2010/wordprocessingShape" mc:Ignorable="w14 w15 w16se wp14">
   <w:footnote w:type="separator" w:id="-1">
     <w:p>
       <w:pPr>
@@ -9824,8 +8926,8 @@
 </file>
 
 <file path=word/numbering.xml><?xml version="1.0" encoding="utf-8"?>
-<w:numbering xmlns:wpc="http://schemas.microsoft.com/office/word/2010/wordprocessingCanvas" xmlns:mo="http://schemas.microsoft.com/office/mac/office/2008/main" xmlns:mc="http://schemas.openxmlformats.org/markup-compatibility/2006" xmlns:mv="urn:schemas-microsoft-com:mac:vml" xmlns:o="urn:schemas-microsoft-com:office:office" xmlns:r="http://schemas.openxmlformats.org/officeDocument/2006/relationships" xmlns:m="http://schemas.openxmlformats.org/officeDocument/2006/math" xmlns:v="urn:schemas-microsoft-com:vml" xmlns:wp14="http://schemas.microsoft.com/office/word/2010/wordprocessingDrawing" xmlns:wp="http://schemas.openxmlformats.org/drawingml/2006/wordprocessingDrawing" xmlns:w10="urn:schemas-microsoft-com:office:word" xmlns:w="http://schemas.openxmlformats.org/wordprocessingml/2006/main" xmlns:w14="http://schemas.microsoft.com/office/word/2010/wordml" xmlns:w15="http://schemas.microsoft.com/office/word/2012/wordml" xmlns:wpg="http://schemas.microsoft.com/office/word/2010/wordprocessingGroup" xmlns:wpi="http://schemas.microsoft.com/office/word/2010/wordprocessingInk" xmlns:wne="http://schemas.microsoft.com/office/word/2006/wordml" xmlns:wps="http://schemas.microsoft.com/office/word/2010/wordprocessingShape" mc:Ignorable="w14 w15 wp14">
-  <w:abstractNum w:abstractNumId="0">
+<w:numbering xmlns:wpc="http://schemas.microsoft.com/office/word/2010/wordprocessingCanvas" xmlns:cx="http://schemas.microsoft.com/office/drawing/2014/chartex" xmlns:mc="http://schemas.openxmlformats.org/markup-compatibility/2006" xmlns:o="urn:schemas-microsoft-com:office:office" xmlns:r="http://schemas.openxmlformats.org/officeDocument/2006/relationships" xmlns:m="http://schemas.openxmlformats.org/officeDocument/2006/math" xmlns:v="urn:schemas-microsoft-com:vml" xmlns:wp14="http://schemas.microsoft.com/office/word/2010/wordprocessingDrawing" xmlns:wp="http://schemas.openxmlformats.org/drawingml/2006/wordprocessingDrawing" xmlns:w10="urn:schemas-microsoft-com:office:word" xmlns:w="http://schemas.openxmlformats.org/wordprocessingml/2006/main" xmlns:w14="http://schemas.microsoft.com/office/word/2010/wordml" xmlns:w15="http://schemas.microsoft.com/office/word/2012/wordml" xmlns:w16se="http://schemas.microsoft.com/office/word/2015/wordml/symex" xmlns:wpg="http://schemas.microsoft.com/office/word/2010/wordprocessingGroup" xmlns:wpi="http://schemas.microsoft.com/office/word/2010/wordprocessingInk" xmlns:wne="http://schemas.microsoft.com/office/word/2006/wordml" xmlns:wps="http://schemas.microsoft.com/office/word/2010/wordprocessingShape" mc:Ignorable="w14 w15 w16se wp14">
+  <w:abstractNum w:abstractNumId="0" w15:restartNumberingAfterBreak="0">
     <w:nsid w:val="08944D36"/>
     <w:multiLevelType w:val="hybridMultilevel"/>
     <w:tmpl w:val="08A4FD04"/>
@@ -9945,7 +9047,7 @@
       </w:pPr>
     </w:lvl>
   </w:abstractNum>
-  <w:abstractNum w:abstractNumId="1">
+  <w:abstractNum w:abstractNumId="1" w15:restartNumberingAfterBreak="0">
     <w:nsid w:val="155C1EBB"/>
     <w:multiLevelType w:val="multilevel"/>
     <w:tmpl w:val="C15A1C64"/>
@@ -10091,7 +9193,7 @@
       </w:rPr>
     </w:lvl>
   </w:abstractNum>
-  <w:abstractNum w:abstractNumId="2">
+  <w:abstractNum w:abstractNumId="2" w15:restartNumberingAfterBreak="0">
     <w:nsid w:val="2D485C3F"/>
     <w:multiLevelType w:val="multilevel"/>
     <w:tmpl w:val="0E900554"/>
@@ -10225,7 +9327,7 @@
       </w:rPr>
     </w:lvl>
   </w:abstractNum>
-  <w:abstractNum w:abstractNumId="3">
+  <w:abstractNum w:abstractNumId="3" w15:restartNumberingAfterBreak="0">
     <w:nsid w:val="33673A9A"/>
     <w:multiLevelType w:val="multilevel"/>
     <w:tmpl w:val="7C0675A4"/>
@@ -10358,7 +9460,7 @@
       </w:rPr>
     </w:lvl>
   </w:abstractNum>
-  <w:abstractNum w:abstractNumId="4">
+  <w:abstractNum w:abstractNumId="4" w15:restartNumberingAfterBreak="0">
     <w:nsid w:val="4F7740E6"/>
     <w:multiLevelType w:val="multilevel"/>
     <w:tmpl w:val="01EAA972"/>
@@ -10480,7 +9582,7 @@
       </w:rPr>
     </w:lvl>
   </w:abstractNum>
-  <w:abstractNum w:abstractNumId="5">
+  <w:abstractNum w:abstractNumId="5" w15:restartNumberingAfterBreak="0">
     <w:nsid w:val="51DE7F29"/>
     <w:multiLevelType w:val="hybridMultilevel"/>
     <w:tmpl w:val="81ECB84E"/>
@@ -10593,7 +9695,7 @@
       </w:rPr>
     </w:lvl>
   </w:abstractNum>
-  <w:abstractNum w:abstractNumId="6">
+  <w:abstractNum w:abstractNumId="6" w15:restartNumberingAfterBreak="0">
     <w:nsid w:val="57937A46"/>
     <w:multiLevelType w:val="hybridMultilevel"/>
     <w:tmpl w:val="1E94638A"/>
@@ -10734,7 +9836,7 @@
       </w:rPr>
     </w:lvl>
   </w:abstractNum>
-  <w:abstractNum w:abstractNumId="7">
+  <w:abstractNum w:abstractNumId="7" w15:restartNumberingAfterBreak="0">
     <w:nsid w:val="642B0C32"/>
     <w:multiLevelType w:val="multilevel"/>
     <w:tmpl w:val="CB8A1820"/>
@@ -10867,7 +9969,7 @@
       </w:rPr>
     </w:lvl>
   </w:abstractNum>
-  <w:abstractNum w:abstractNumId="8">
+  <w:abstractNum w:abstractNumId="8" w15:restartNumberingAfterBreak="0">
     <w:nsid w:val="7007186C"/>
     <w:multiLevelType w:val="multilevel"/>
     <w:tmpl w:val="700C01D4"/>
@@ -11000,7 +10102,7 @@
       </w:rPr>
     </w:lvl>
   </w:abstractNum>
-  <w:abstractNum w:abstractNumId="9">
+  <w:abstractNum w:abstractNumId="9" w15:restartNumberingAfterBreak="0">
     <w:nsid w:val="7A8626E4"/>
     <w:multiLevelType w:val="multilevel"/>
     <w:tmpl w:val="0EBE068E"/>
@@ -11145,7 +10247,7 @@
       </w:rPr>
     </w:lvl>
   </w:abstractNum>
-  <w:abstractNum w:abstractNumId="10">
+  <w:abstractNum w:abstractNumId="10" w15:restartNumberingAfterBreak="0">
     <w:nsid w:val="7EE03964"/>
     <w:multiLevelType w:val="multilevel"/>
     <w:tmpl w:val="817ABE0C"/>
@@ -11278,7 +10380,7 @@
       </w:rPr>
     </w:lvl>
   </w:abstractNum>
-  <w:abstractNum w:abstractNumId="11">
+  <w:abstractNum w:abstractNumId="11" w15:restartNumberingAfterBreak="0">
     <w:nsid w:val="7F3A3581"/>
     <w:multiLevelType w:val="multilevel"/>
     <w:tmpl w:val="B8D2D340"/>
@@ -11879,7 +10981,7 @@
 </file>
 
 <file path=word/styles.xml><?xml version="1.0" encoding="utf-8"?>
-<w:styles xmlns:mc="http://schemas.openxmlformats.org/markup-compatibility/2006" xmlns:r="http://schemas.openxmlformats.org/officeDocument/2006/relationships" xmlns:w="http://schemas.openxmlformats.org/wordprocessingml/2006/main" xmlns:w14="http://schemas.microsoft.com/office/word/2010/wordml" xmlns:w15="http://schemas.microsoft.com/office/word/2012/wordml" mc:Ignorable="w14 w15">
+<w:styles xmlns:mc="http://schemas.openxmlformats.org/markup-compatibility/2006" xmlns:r="http://schemas.openxmlformats.org/officeDocument/2006/relationships" xmlns:w="http://schemas.openxmlformats.org/wordprocessingml/2006/main" xmlns:w14="http://schemas.microsoft.com/office/word/2010/wordml" xmlns:w15="http://schemas.microsoft.com/office/word/2012/wordml" xmlns:w16se="http://schemas.microsoft.com/office/word/2015/wordml/symex" mc:Ignorable="w14 w15 w16se">
   <w:docDefaults>
     <w:rPrDefault>
       <w:rPr>
@@ -11892,10 +10994,11 @@
     <w:pPrDefault>
       <w:pPr>
         <w:spacing w:after="200" w:line="276" w:lineRule="auto"/>
+        <w:ind w:left="714" w:hanging="357"/>
       </w:pPr>
     </w:pPrDefault>
   </w:docDefaults>
-  <w:latentStyles w:defLockedState="0" w:defUIPriority="99" w:defSemiHidden="0" w:defUnhideWhenUsed="0" w:defQFormat="0" w:count="380">
+  <w:latentStyles w:defLockedState="0" w:defUIPriority="99" w:defSemiHidden="0" w:defUnhideWhenUsed="0" w:defQFormat="0" w:count="371">
     <w:lsdException w:name="Normal" w:uiPriority="0" w:qFormat="1"/>
     <w:lsdException w:name="heading 1" w:uiPriority="0" w:qFormat="1"/>
     <w:lsdException w:name="heading 2" w:semiHidden="1" w:uiPriority="0" w:unhideWhenUsed="1" w:qFormat="1"/>
@@ -12593,12 +11696,6 @@
         <w:bottom w:val="single" w:sz="12" w:space="0" w:color="999999"/>
         <w:insideH w:val="single" w:sz="12" w:space="0" w:color="999999"/>
       </w:tblBorders>
-      <w:tblCellMar>
-        <w:top w:w="0" w:type="dxa"/>
-        <w:left w:w="108" w:type="dxa"/>
-        <w:bottom w:w="0" w:type="dxa"/>
-        <w:right w:w="108" w:type="dxa"/>
-      </w:tblCellMar>
     </w:tblPr>
     <w:trPr>
       <w:hidden/>
@@ -12632,22 +11729,7 @@
     <w:name w:val="pp Checklist"/>
     <w:basedOn w:val="ppTableList"/>
     <w:rsid w:val="002573C3"/>
-    <w:tblPr>
-      <w:tblStyleRowBandSize w:val="1"/>
-      <w:tblStyleColBandSize w:val="1"/>
-      <w:tblInd w:w="864" w:type="dxa"/>
-      <w:tblBorders>
-        <w:top w:val="single" w:sz="12" w:space="0" w:color="999999"/>
-        <w:bottom w:val="single" w:sz="12" w:space="0" w:color="999999"/>
-        <w:insideH w:val="single" w:sz="12" w:space="0" w:color="999999"/>
-      </w:tblBorders>
-      <w:tblCellMar>
-        <w:top w:w="0" w:type="dxa"/>
-        <w:left w:w="108" w:type="dxa"/>
-        <w:bottom w:w="0" w:type="dxa"/>
-        <w:right w:w="108" w:type="dxa"/>
-      </w:tblCellMar>
-    </w:tblPr>
+    <w:tblPr/>
     <w:trPr>
       <w:hidden/>
     </w:trPr>
@@ -13049,9 +12131,10 @@
     <w:name w:val="pp Procedure Start"/>
     <w:basedOn w:val="Normal"/>
     <w:next w:val="ppNumberList"/>
-    <w:rsid w:val="002573C3"/>
+    <w:rsid w:val="005C2DE3"/>
     <w:pPr>
       <w:spacing w:before="80" w:after="80"/>
+      <w:outlineLvl w:val="1"/>
     </w:pPr>
     <w:rPr>
       <w:rFonts w:cs="Arial"/>
@@ -13084,20 +12167,14 @@
     <w:basedOn w:val="ppTableList"/>
     <w:rsid w:val="002573C3"/>
     <w:tblPr>
-      <w:tblStyleRowBandSize w:val="1"/>
-      <w:tblStyleColBandSize w:val="1"/>
-      <w:tblInd w:w="864" w:type="dxa"/>
       <w:tblBorders>
+        <w:top w:val="none" w:sz="0" w:space="0" w:color="auto"/>
         <w:left w:val="single" w:sz="12" w:space="0" w:color="999999"/>
+        <w:bottom w:val="none" w:sz="0" w:space="0" w:color="auto"/>
         <w:right w:val="single" w:sz="12" w:space="0" w:color="999999"/>
+        <w:insideH w:val="none" w:sz="0" w:space="0" w:color="auto"/>
         <w:insideV w:val="single" w:sz="12" w:space="0" w:color="999999"/>
       </w:tblBorders>
-      <w:tblCellMar>
-        <w:top w:w="0" w:type="dxa"/>
-        <w:left w:w="108" w:type="dxa"/>
-        <w:bottom w:w="0" w:type="dxa"/>
-        <w:right w:w="108" w:type="dxa"/>
-      </w:tblCellMar>
     </w:tblPr>
     <w:trPr>
       <w:hidden/>
@@ -13132,20 +12209,7 @@
     <w:basedOn w:val="ppTableGrid"/>
     <w:rsid w:val="002573C3"/>
     <w:tblPr>
-      <w:tblStyleRowBandSize w:val="1"/>
-      <w:tblStyleColBandSize w:val="1"/>
       <w:tblInd w:w="1584" w:type="dxa"/>
-      <w:tblBorders>
-        <w:left w:val="single" w:sz="12" w:space="0" w:color="999999"/>
-        <w:right w:val="single" w:sz="12" w:space="0" w:color="999999"/>
-        <w:insideV w:val="single" w:sz="12" w:space="0" w:color="999999"/>
-      </w:tblBorders>
-      <w:tblCellMar>
-        <w:top w:w="0" w:type="dxa"/>
-        <w:left w:w="108" w:type="dxa"/>
-        <w:bottom w:w="0" w:type="dxa"/>
-        <w:right w:w="108" w:type="dxa"/>
-      </w:tblCellMar>
     </w:tblPr>
     <w:trPr>
       <w:hidden/>
@@ -13180,20 +12244,7 @@
     <w:basedOn w:val="ppTableList"/>
     <w:rsid w:val="002573C3"/>
     <w:tblPr>
-      <w:tblStyleRowBandSize w:val="1"/>
-      <w:tblStyleColBandSize w:val="1"/>
       <w:tblInd w:w="1584" w:type="dxa"/>
-      <w:tblBorders>
-        <w:top w:val="single" w:sz="12" w:space="0" w:color="999999"/>
-        <w:bottom w:val="single" w:sz="12" w:space="0" w:color="999999"/>
-        <w:insideH w:val="single" w:sz="12" w:space="0" w:color="999999"/>
-      </w:tblBorders>
-      <w:tblCellMar>
-        <w:top w:w="0" w:type="dxa"/>
-        <w:left w:w="108" w:type="dxa"/>
-        <w:bottom w:w="0" w:type="dxa"/>
-        <w:right w:w="108" w:type="dxa"/>
-      </w:tblCellMar>
     </w:tblPr>
     <w:trPr>
       <w:hidden/>
@@ -13243,7 +12294,10 @@
     <w:name w:val="pp Topic"/>
     <w:basedOn w:val="Title"/>
     <w:next w:val="ppBodyText"/>
-    <w:rsid w:val="002573C3"/>
+    <w:rsid w:val="005C2DE3"/>
+    <w:pPr>
+      <w:outlineLvl w:val="0"/>
+    </w:pPr>
   </w:style>
   <w:style w:type="table" w:styleId="TableGrid">
     <w:name w:val="Table Grid"/>
@@ -13258,7 +12312,6 @@
       <w:szCs w:val="20"/>
     </w:rPr>
     <w:tblPr>
-      <w:tblInd w:w="0" w:type="dxa"/>
       <w:tblBorders>
         <w:top w:val="single" w:sz="4" w:space="0" w:color="auto"/>
         <w:left w:val="single" w:sz="4" w:space="0" w:color="auto"/>
@@ -13267,12 +12320,6 @@
         <w:insideH w:val="single" w:sz="4" w:space="0" w:color="auto"/>
         <w:insideV w:val="single" w:sz="4" w:space="0" w:color="auto"/>
       </w:tblBorders>
-      <w:tblCellMar>
-        <w:top w:w="0" w:type="dxa"/>
-        <w:left w:w="108" w:type="dxa"/>
-        <w:bottom w:w="0" w:type="dxa"/>
-        <w:right w:w="108" w:type="dxa"/>
-      </w:tblCellMar>
     </w:tblPr>
     <w:trPr>
       <w:hidden/>
@@ -13474,7 +12521,6 @@
       <w:sz w:val="20"/>
     </w:rPr>
     <w:tblPr>
-      <w:tblInd w:w="0" w:type="dxa"/>
       <w:tblBorders>
         <w:top w:val="single" w:sz="12" w:space="0" w:color="969696"/>
         <w:left w:val="single" w:sz="12" w:space="0" w:color="969696"/>
@@ -13483,12 +12529,6 @@
         <w:insideH w:val="single" w:sz="12" w:space="0" w:color="969696"/>
         <w:insideV w:val="single" w:sz="12" w:space="0" w:color="969696"/>
       </w:tblBorders>
-      <w:tblCellMar>
-        <w:top w:w="0" w:type="dxa"/>
-        <w:left w:w="108" w:type="dxa"/>
-        <w:bottom w:w="0" w:type="dxa"/>
-        <w:right w:w="108" w:type="dxa"/>
-      </w:tblCellMar>
     </w:tblPr>
     <w:trPr>
       <w:hidden/>
@@ -13838,12 +12878,12 @@
     <w:basedOn w:val="Normal"/>
     <w:link w:val="StepChar"/>
     <w:qFormat/>
-    <w:rsid w:val="00236213"/>
+    <w:rsid w:val="00AF2F72"/>
     <w:pPr>
       <w:numPr>
         <w:numId w:val="12"/>
       </w:numPr>
-      <w:outlineLvl w:val="1"/>
+      <w:ind w:left="714" w:hanging="357"/>
     </w:pPr>
     <w:rPr>
       <w:rFonts w:ascii="Calibri" w:eastAsia="Times New Roman" w:hAnsi="Calibri" w:cs="Arial"/>
@@ -13854,7 +12894,7 @@
     <w:name w:val="Step Char"/>
     <w:basedOn w:val="DefaultParagraphFont"/>
     <w:link w:val="Step"/>
-    <w:rsid w:val="00236213"/>
+    <w:rsid w:val="00AF2F72"/>
     <w:rPr>
       <w:rFonts w:ascii="Calibri" w:eastAsia="Times New Roman" w:hAnsi="Calibri" w:cs="Arial"/>
     </w:rPr>
@@ -13968,7 +13008,7 @@
 </file>
 
 <file path=word/glossary/document.xml><?xml version="1.0" encoding="utf-8"?>
-<w:glossaryDocument xmlns:wpc="http://schemas.microsoft.com/office/word/2010/wordprocessingCanvas" xmlns:mo="http://schemas.microsoft.com/office/mac/office/2008/main" xmlns:mc="http://schemas.openxmlformats.org/markup-compatibility/2006" xmlns:mv="urn:schemas-microsoft-com:mac:vml" xmlns:o="urn:schemas-microsoft-com:office:office" xmlns:r="http://schemas.openxmlformats.org/officeDocument/2006/relationships" xmlns:m="http://schemas.openxmlformats.org/officeDocument/2006/math" xmlns:v="urn:schemas-microsoft-com:vml" xmlns:wp14="http://schemas.microsoft.com/office/word/2010/wordprocessingDrawing" xmlns:wp="http://schemas.openxmlformats.org/drawingml/2006/wordprocessingDrawing" xmlns:w10="urn:schemas-microsoft-com:office:word" xmlns:w="http://schemas.openxmlformats.org/wordprocessingml/2006/main" xmlns:w14="http://schemas.microsoft.com/office/word/2010/wordml" xmlns:w15="http://schemas.microsoft.com/office/word/2012/wordml" xmlns:wpg="http://schemas.microsoft.com/office/word/2010/wordprocessingGroup" xmlns:wpi="http://schemas.microsoft.com/office/word/2010/wordprocessingInk" xmlns:wne="http://schemas.microsoft.com/office/word/2006/wordml" xmlns:wps="http://schemas.microsoft.com/office/word/2010/wordprocessingShape" mc:Ignorable="w14 w15 wp14">
+<w:glossaryDocument xmlns:wpc="http://schemas.microsoft.com/office/word/2010/wordprocessingCanvas" xmlns:cx="http://schemas.microsoft.com/office/drawing/2014/chartex" xmlns:mc="http://schemas.openxmlformats.org/markup-compatibility/2006" xmlns:o="urn:schemas-microsoft-com:office:office" xmlns:r="http://schemas.openxmlformats.org/officeDocument/2006/relationships" xmlns:m="http://schemas.openxmlformats.org/officeDocument/2006/math" xmlns:v="urn:schemas-microsoft-com:vml" xmlns:wp14="http://schemas.microsoft.com/office/word/2010/wordprocessingDrawing" xmlns:wp="http://schemas.openxmlformats.org/drawingml/2006/wordprocessingDrawing" xmlns:w10="urn:schemas-microsoft-com:office:word" xmlns:w="http://schemas.openxmlformats.org/wordprocessingml/2006/main" xmlns:w14="http://schemas.microsoft.com/office/word/2010/wordml" xmlns:w15="http://schemas.microsoft.com/office/word/2012/wordml" xmlns:w16se="http://schemas.microsoft.com/office/word/2015/wordml/symex" xmlns:wpg="http://schemas.microsoft.com/office/word/2010/wordprocessingGroup" xmlns:wpi="http://schemas.microsoft.com/office/word/2010/wordprocessingInk" xmlns:wne="http://schemas.microsoft.com/office/word/2006/wordml" xmlns:wps="http://schemas.microsoft.com/office/word/2010/wordprocessingShape" mc:Ignorable="w14 w15 w16se wp14">
   <w:docParts>
     <w:docPart>
       <w:docPartPr>
@@ -14001,25 +13041,25 @@
 </file>
 
 <file path=word/glossary/fontTable.xml><?xml version="1.0" encoding="utf-8"?>
-<w:fonts xmlns:mc="http://schemas.openxmlformats.org/markup-compatibility/2006" xmlns:r="http://schemas.openxmlformats.org/officeDocument/2006/relationships" xmlns:w="http://schemas.openxmlformats.org/wordprocessingml/2006/main" xmlns:w14="http://schemas.microsoft.com/office/word/2010/wordml" xmlns:w15="http://schemas.microsoft.com/office/word/2012/wordml" mc:Ignorable="w14 w15">
+<w:fonts xmlns:mc="http://schemas.openxmlformats.org/markup-compatibility/2006" xmlns:r="http://schemas.openxmlformats.org/officeDocument/2006/relationships" xmlns:w="http://schemas.openxmlformats.org/wordprocessingml/2006/main" xmlns:w14="http://schemas.microsoft.com/office/word/2010/wordml" xmlns:w15="http://schemas.microsoft.com/office/word/2012/wordml" xmlns:w16se="http://schemas.microsoft.com/office/word/2015/wordml/symex" mc:Ignorable="w14 w15 w16se">
   <w:font w:name="Times New Roman">
     <w:panose1 w:val="02020603050405020304"/>
     <w:charset w:val="00"/>
-    <w:family w:val="auto"/>
+    <w:family w:val="roman"/>
     <w:pitch w:val="variable"/>
-    <w:sig w:usb0="E0002AFF" w:usb1="C0007841" w:usb2="00000009" w:usb3="00000000" w:csb0="000001FF" w:csb1="00000000"/>
+    <w:sig w:usb0="E0002AFF" w:usb1="C0007843" w:usb2="00000009" w:usb3="00000000" w:csb0="000001FF" w:csb1="00000000"/>
   </w:font>
   <w:font w:name="Symbol">
-    <w:panose1 w:val="00000000000000000000"/>
+    <w:panose1 w:val="05050102010706020507"/>
     <w:charset w:val="02"/>
-    <w:family w:val="auto"/>
+    <w:family w:val="roman"/>
     <w:pitch w:val="variable"/>
     <w:sig w:usb0="00000000" w:usb1="10000000" w:usb2="00000000" w:usb3="00000000" w:csb0="80000000" w:csb1="00000000"/>
   </w:font>
   <w:font w:name="Verdana">
     <w:panose1 w:val="020B0604030504040204"/>
     <w:charset w:val="00"/>
-    <w:family w:val="auto"/>
+    <w:family w:val="swiss"/>
     <w:pitch w:val="variable"/>
     <w:sig w:usb0="A10006FF" w:usb1="4000205B" w:usb2="00000010" w:usb3="00000000" w:csb0="0000019F" w:csb1="00000000"/>
   </w:font>
@@ -14033,25 +13073,27 @@
   <w:font w:name="Courier New">
     <w:panose1 w:val="02070309020205020404"/>
     <w:charset w:val="00"/>
-    <w:family w:val="auto"/>
-    <w:pitch w:val="variable"/>
-    <w:sig w:usb0="E0002AFF" w:usb1="C0007843" w:usb2="00000009" w:usb3="00000000" w:csb0="000001FF" w:csb1="00000000"/>
+    <w:family w:val="modern"/>
+    <w:pitch w:val="fixed"/>
+    <w:sig w:usb0="E0002EFF" w:usb1="C0007843" w:usb2="00000009" w:usb3="00000000" w:csb0="000001FF" w:csb1="00000000"/>
   </w:font>
   <w:font w:name="Calibri">
     <w:panose1 w:val="020F0502020204030204"/>
     <w:charset w:val="00"/>
-    <w:family w:val="auto"/>
+    <w:family w:val="swiss"/>
     <w:pitch w:val="variable"/>
     <w:sig w:usb0="E00002FF" w:usb1="4000ACFF" w:usb2="00000001" w:usb3="00000000" w:csb0="0000019F" w:csb1="00000000"/>
   </w:font>
   <w:font w:name="Arial">
     <w:panose1 w:val="020B0604020202020204"/>
     <w:charset w:val="00"/>
-    <w:family w:val="auto"/>
+    <w:family w:val="swiss"/>
     <w:pitch w:val="variable"/>
     <w:sig w:usb0="E0002AFF" w:usb1="C0007843" w:usb2="00000009" w:usb3="00000000" w:csb0="000001FF" w:csb1="00000000"/>
   </w:font>
-  <w:font w:name="ＭＳ 明朝">
+  <w:font w:name="MS Mincho">
+    <w:altName w:val="ＭＳ 明朝"/>
+    <w:panose1 w:val="02020609040205080304"/>
     <w:charset w:val="80"/>
     <w:family w:val="auto"/>
     <w:pitch w:val="variable"/>
@@ -14060,11 +13102,13 @@
   <w:font w:name="Cambria">
     <w:panose1 w:val="02040503050406030204"/>
     <w:charset w:val="00"/>
-    <w:family w:val="auto"/>
+    <w:family w:val="roman"/>
     <w:pitch w:val="variable"/>
     <w:sig w:usb0="E00002FF" w:usb1="400004FF" w:usb2="00000000" w:usb3="00000000" w:csb0="0000019F" w:csb1="00000000"/>
   </w:font>
-  <w:font w:name="ＭＳ ゴシック">
+  <w:font w:name="MS Gothic">
+    <w:altName w:val="ＭＳ ゴシック"/>
+    <w:panose1 w:val="020B0609070205080204"/>
     <w:charset w:val="80"/>
     <w:family w:val="auto"/>
     <w:pitch w:val="variable"/>
@@ -14082,18 +13126,19 @@
   <w:font w:name="Consolas">
     <w:panose1 w:val="020B0609020204030204"/>
     <w:charset w:val="00"/>
-    <w:family w:val="auto"/>
-    <w:pitch w:val="variable"/>
+    <w:family w:val="modern"/>
+    <w:pitch w:val="fixed"/>
     <w:sig w:usb0="E10002FF" w:usb1="4000FCFF" w:usb2="00000009" w:usb3="00000000" w:csb0="0000019F" w:csb1="00000000"/>
   </w:font>
   <w:font w:name="Britannic Bold">
     <w:panose1 w:val="020B0903060703020204"/>
     <w:charset w:val="00"/>
-    <w:family w:val="auto"/>
+    <w:family w:val="swiss"/>
     <w:pitch w:val="variable"/>
     <w:sig w:usb0="00000003" w:usb1="00000000" w:usb2="00000000" w:usb3="00000000" w:csb0="00000001" w:csb1="00000000"/>
   </w:font>
   <w:font w:name="Batang">
+    <w:altName w:val="바탕"/>
     <w:panose1 w:val="02030600000101010101"/>
     <w:charset w:val="81"/>
     <w:family w:val="auto"/>
@@ -14103,21 +13148,21 @@
   <w:font w:name="Tahoma">
     <w:panose1 w:val="020B0604030504040204"/>
     <w:charset w:val="00"/>
-    <w:family w:val="auto"/>
+    <w:family w:val="swiss"/>
     <w:pitch w:val="variable"/>
     <w:sig w:usb0="E1002EFF" w:usb1="C000605B" w:usb2="00000029" w:usb3="00000000" w:csb0="000101FF" w:csb1="00000000"/>
   </w:font>
   <w:font w:name="Arial Black">
     <w:panose1 w:val="020B0A04020102020204"/>
-    <w:charset w:val="A1"/>
-    <w:family w:val="auto"/>
+    <w:charset w:val="00"/>
+    <w:family w:val="swiss"/>
     <w:pitch w:val="variable"/>
     <w:sig w:usb0="A00002AF" w:usb1="400078FB" w:usb2="00000000" w:usb3="00000000" w:csb0="0000009F" w:csb1="00000000"/>
   </w:font>
   <w:font w:name="Arial Narrow">
     <w:panose1 w:val="020B0606020202030204"/>
     <w:charset w:val="00"/>
-    <w:family w:val="auto"/>
+    <w:family w:val="swiss"/>
     <w:pitch w:val="variable"/>
     <w:sig w:usb0="00000287" w:usb1="00000800" w:usb2="00000000" w:usb3="00000000" w:csb0="0000009F" w:csb1="00000000"/>
   </w:font>
@@ -14129,16 +13174,32 @@
     <w:sig w:usb0="F7FFAFFF" w:usb1="E9DFFFFF" w:usb2="0000003F" w:usb3="00000000" w:csb0="003F01FF" w:csb1="00000000"/>
   </w:font>
   <w:font w:name="Times">
-    <w:panose1 w:val="02000500000000000000"/>
+    <w:panose1 w:val="02020603050405020304"/>
     <w:charset w:val="00"/>
-    <w:family w:val="auto"/>
+    <w:family w:val="roman"/>
     <w:pitch w:val="variable"/>
-    <w:sig w:usb0="00000003" w:usb1="00000000" w:usb2="00000000" w:usb3="00000000" w:csb0="00000001" w:csb1="00000000"/>
+    <w:sig w:usb0="E0002EFF" w:usb1="C0007843" w:usb2="00000009" w:usb3="00000000" w:csb0="000001FF" w:csb1="00000000"/>
+  </w:font>
+  <w:font w:name="Yu Mincho">
+    <w:altName w:val="游明朝"/>
+    <w:panose1 w:val="00000000000000000000"/>
+    <w:charset w:val="80"/>
+    <w:family w:val="roman"/>
+    <w:notTrueType/>
+    <w:pitch w:val="default"/>
+  </w:font>
+  <w:font w:name="Yu Gothic Light">
+    <w:altName w:val="游ゴシック Light"/>
+    <w:panose1 w:val="020B0300000000000000"/>
+    <w:charset w:val="80"/>
+    <w:family w:val="swiss"/>
+    <w:pitch w:val="variable"/>
+    <w:sig w:usb0="E00002FF" w:usb1="2AC7FDFF" w:usb2="00000016" w:usb3="00000000" w:csb0="0002009F" w:csb1="00000000"/>
   </w:font>
   <w:font w:name="Calibri Light">
     <w:panose1 w:val="020F0302020204030204"/>
     <w:charset w:val="00"/>
-    <w:family w:val="auto"/>
+    <w:family w:val="swiss"/>
     <w:pitch w:val="variable"/>
     <w:sig w:usb0="A00002EF" w:usb1="4000207B" w:usb2="00000000" w:usb3="00000000" w:csb0="0000019F" w:csb1="00000000"/>
   </w:font>
@@ -14146,7 +13207,7 @@
 </file>
 
 <file path=word/glossary/settings.xml><?xml version="1.0" encoding="utf-8"?>
-<w:settings xmlns:mc="http://schemas.openxmlformats.org/markup-compatibility/2006" xmlns:o="urn:schemas-microsoft-com:office:office" xmlns:r="http://schemas.openxmlformats.org/officeDocument/2006/relationships" xmlns:m="http://schemas.openxmlformats.org/officeDocument/2006/math" xmlns:v="urn:schemas-microsoft-com:vml" xmlns:w10="urn:schemas-microsoft-com:office:word" xmlns:w="http://schemas.openxmlformats.org/wordprocessingml/2006/main" xmlns:w14="http://schemas.microsoft.com/office/word/2010/wordml" xmlns:w15="http://schemas.microsoft.com/office/word/2012/wordml" xmlns:sl="http://schemas.openxmlformats.org/schemaLibrary/2006/main" mc:Ignorable="w14 w15">
+<w:settings xmlns:mc="http://schemas.openxmlformats.org/markup-compatibility/2006" xmlns:o="urn:schemas-microsoft-com:office:office" xmlns:r="http://schemas.openxmlformats.org/officeDocument/2006/relationships" xmlns:m="http://schemas.openxmlformats.org/officeDocument/2006/math" xmlns:v="urn:schemas-microsoft-com:vml" xmlns:w10="urn:schemas-microsoft-com:office:word" xmlns:w="http://schemas.openxmlformats.org/wordprocessingml/2006/main" xmlns:w14="http://schemas.microsoft.com/office/word/2010/wordml" xmlns:w15="http://schemas.microsoft.com/office/word/2012/wordml" xmlns:w16se="http://schemas.microsoft.com/office/word/2015/wordml/symex" xmlns:sl="http://schemas.openxmlformats.org/schemaLibrary/2006/main" mc:Ignorable="w14 w15 w16se">
   <w:view w:val="normal"/>
   <w:defaultTabStop w:val="720"/>
   <w:characterSpacingControl w:val="doNotCompress"/>
@@ -14253,6 +13314,7 @@
     <w:rsid w:val="00E1639C"/>
     <w:rsid w:val="00E216AB"/>
     <w:rsid w:val="00E60720"/>
+    <w:rsid w:val="00EA0B1A"/>
     <w:rsid w:val="00EC1BBA"/>
     <w:rsid w:val="00EC62AD"/>
     <w:rsid w:val="00EC6754"/>
@@ -14285,7 +13347,7 @@
 </file>
 
 <file path=word/glossary/styles.xml><?xml version="1.0" encoding="utf-8"?>
-<w:styles xmlns:mc="http://schemas.openxmlformats.org/markup-compatibility/2006" xmlns:r="http://schemas.openxmlformats.org/officeDocument/2006/relationships" xmlns:w="http://schemas.openxmlformats.org/wordprocessingml/2006/main" xmlns:w14="http://schemas.microsoft.com/office/word/2010/wordml" xmlns:w15="http://schemas.microsoft.com/office/word/2012/wordml" mc:Ignorable="w14 w15">
+<w:styles xmlns:mc="http://schemas.openxmlformats.org/markup-compatibility/2006" xmlns:r="http://schemas.openxmlformats.org/officeDocument/2006/relationships" xmlns:w="http://schemas.openxmlformats.org/wordprocessingml/2006/main" xmlns:w14="http://schemas.microsoft.com/office/word/2010/wordml" xmlns:w15="http://schemas.microsoft.com/office/word/2012/wordml" xmlns:w16se="http://schemas.microsoft.com/office/word/2015/wordml/symex" mc:Ignorable="w14 w15 w16se">
   <w:docDefaults>
     <w:rPrDefault>
       <w:rPr>
@@ -14301,7 +13363,7 @@
       </w:pPr>
     </w:pPrDefault>
   </w:docDefaults>
-  <w:latentStyles w:defLockedState="0" w:defUIPriority="99" w:defSemiHidden="0" w:defUnhideWhenUsed="0" w:defQFormat="0" w:count="380">
+  <w:latentStyles w:defLockedState="0" w:defUIPriority="99" w:defSemiHidden="0" w:defUnhideWhenUsed="0" w:defQFormat="0" w:count="371">
     <w:lsdException w:name="Normal" w:uiPriority="0" w:qFormat="1"/>
     <w:lsdException w:name="heading 1" w:uiPriority="9" w:qFormat="1"/>
     <w:lsdException w:name="heading 2" w:semiHidden="1" w:uiPriority="9" w:unhideWhenUsed="1" w:qFormat="1"/>
@@ -14797,9 +13859,8 @@
 </file>
 
 <file path=word/glossary/webSettings.xml><?xml version="1.0" encoding="utf-8"?>
-<w:webSettings xmlns:mc="http://schemas.openxmlformats.org/markup-compatibility/2006" xmlns:r="http://schemas.openxmlformats.org/officeDocument/2006/relationships" xmlns:w="http://schemas.openxmlformats.org/wordprocessingml/2006/main" xmlns:w14="http://schemas.microsoft.com/office/word/2010/wordml" xmlns:w15="http://schemas.microsoft.com/office/word/2012/wordml" mc:Ignorable="w14 w15">
+<w:webSettings xmlns:mc="http://schemas.openxmlformats.org/markup-compatibility/2006" xmlns:r="http://schemas.openxmlformats.org/officeDocument/2006/relationships" xmlns:w="http://schemas.openxmlformats.org/wordprocessingml/2006/main" xmlns:w14="http://schemas.microsoft.com/office/word/2010/wordml" xmlns:w15="http://schemas.microsoft.com/office/word/2012/wordml" xmlns:w16se="http://schemas.microsoft.com/office/word/2015/wordml/symex" mc:Ignorable="w14 w15 w16se">
   <w:optimizeForBrowser/>
-  <w:doNotSaveAsSingleFile/>
 </w:webSettings>
 </file>
 
@@ -15091,7 +14152,7 @@
 </file>
 
 <file path=customXml/itemProps1.xml><?xml version="1.0" encoding="utf-8"?>
-<ds:datastoreItem xmlns:ds="http://schemas.openxmlformats.org/officeDocument/2006/customXml" ds:itemID="{520CCB59-9BEC-C246-86DA-44C8FCCB4670}">
+<ds:datastoreItem xmlns:ds="http://schemas.openxmlformats.org/officeDocument/2006/customXml" ds:itemID="{B7ACB597-FDBF-4968-94BB-288FE981FE90}">
   <ds:schemaRefs>
     <ds:schemaRef ds:uri="http://schemas.openxmlformats.org/officeDocument/2006/bibliography"/>
   </ds:schemaRefs>

</xml_diff>

<commit_message>
Bugfix in Hello World lab manual
</commit_message>
<xml_diff>
--- a/01. Introduction/01. Lab A. Hello UWP World.docx
+++ b/01. Introduction/01. Lab A. Hello UWP World.docx
@@ -2472,27 +2472,14 @@
       <w:r>
         <w:t xml:space="preserve">Figure </w:t>
       </w:r>
-      <w:r>
-        <w:fldChar w:fldCharType="begin"/>
-      </w:r>
-      <w:r>
-        <w:instrText xml:space="preserve"> SEQ Figure \* ARABIC </w:instrText>
-      </w:r>
-      <w:r>
-        <w:fldChar w:fldCharType="separate"/>
-      </w:r>
-      <w:r>
-        <w:rPr>
-          <w:noProof/>
-        </w:rPr>
-        <w:t>1</w:t>
-      </w:r>
-      <w:r>
-        <w:rPr>
-          <w:noProof/>
-        </w:rPr>
-        <w:fldChar w:fldCharType="end"/>
-      </w:r>
+      <w:fldSimple w:instr=" SEQ Figure \* ARABIC ">
+        <w:r>
+          <w:rPr>
+            <w:noProof/>
+          </w:rPr>
+          <w:t>1</w:t>
+        </w:r>
+      </w:fldSimple>
     </w:p>
     <w:p>
       <w:pPr>
@@ -2671,27 +2658,14 @@
       <w:r>
         <w:t xml:space="preserve">Figure </w:t>
       </w:r>
-      <w:r>
-        <w:fldChar w:fldCharType="begin"/>
-      </w:r>
-      <w:r>
-        <w:instrText xml:space="preserve"> SEQ Figure \* ARABIC </w:instrText>
-      </w:r>
-      <w:r>
-        <w:fldChar w:fldCharType="separate"/>
-      </w:r>
-      <w:r>
-        <w:rPr>
-          <w:noProof/>
-        </w:rPr>
-        <w:t>2</w:t>
-      </w:r>
-      <w:r>
-        <w:rPr>
-          <w:noProof/>
-        </w:rPr>
-        <w:fldChar w:fldCharType="end"/>
-      </w:r>
+      <w:fldSimple w:instr=" SEQ Figure \* ARABIC ">
+        <w:r>
+          <w:rPr>
+            <w:noProof/>
+          </w:rPr>
+          <w:t>2</w:t>
+        </w:r>
+      </w:fldSimple>
     </w:p>
     <w:p>
       <w:pPr>
@@ -2816,27 +2790,14 @@
       <w:r>
         <w:t xml:space="preserve">Figure </w:t>
       </w:r>
-      <w:r>
-        <w:fldChar w:fldCharType="begin"/>
-      </w:r>
-      <w:r>
-        <w:instrText xml:space="preserve"> SEQ Figure \* ARABIC </w:instrText>
-      </w:r>
-      <w:r>
-        <w:fldChar w:fldCharType="separate"/>
-      </w:r>
-      <w:r>
-        <w:rPr>
-          <w:noProof/>
-        </w:rPr>
-        <w:t>3</w:t>
-      </w:r>
-      <w:r>
-        <w:rPr>
-          <w:noProof/>
-        </w:rPr>
-        <w:fldChar w:fldCharType="end"/>
-      </w:r>
+      <w:fldSimple w:instr=" SEQ Figure \* ARABIC ">
+        <w:r>
+          <w:rPr>
+            <w:noProof/>
+          </w:rPr>
+          <w:t>3</w:t>
+        </w:r>
+      </w:fldSimple>
     </w:p>
     <w:p>
       <w:pPr>
@@ -2978,27 +2939,14 @@
       <w:r>
         <w:t xml:space="preserve">Figure </w:t>
       </w:r>
-      <w:r>
-        <w:fldChar w:fldCharType="begin"/>
-      </w:r>
-      <w:r>
-        <w:instrText xml:space="preserve"> SEQ Figure \* ARABIC </w:instrText>
-      </w:r>
-      <w:r>
-        <w:fldChar w:fldCharType="separate"/>
-      </w:r>
-      <w:r>
-        <w:rPr>
-          <w:noProof/>
-        </w:rPr>
-        <w:t>4</w:t>
-      </w:r>
-      <w:r>
-        <w:rPr>
-          <w:noProof/>
-        </w:rPr>
-        <w:fldChar w:fldCharType="end"/>
-      </w:r>
+      <w:fldSimple w:instr=" SEQ Figure \* ARABIC ">
+        <w:r>
+          <w:rPr>
+            <w:noProof/>
+          </w:rPr>
+          <w:t>4</w:t>
+        </w:r>
+      </w:fldSimple>
     </w:p>
     <w:p>
       <w:pPr>
@@ -3239,27 +3187,14 @@
       <w:r>
         <w:t xml:space="preserve">Figure </w:t>
       </w:r>
-      <w:r>
-        <w:fldChar w:fldCharType="begin"/>
-      </w:r>
-      <w:r>
-        <w:instrText xml:space="preserve"> SEQ Figure \* ARABIC </w:instrText>
-      </w:r>
-      <w:r>
-        <w:fldChar w:fldCharType="separate"/>
-      </w:r>
-      <w:r>
-        <w:rPr>
-          <w:noProof/>
-        </w:rPr>
-        <w:t>5</w:t>
-      </w:r>
-      <w:r>
-        <w:rPr>
-          <w:noProof/>
-        </w:rPr>
-        <w:fldChar w:fldCharType="end"/>
-      </w:r>
+      <w:fldSimple w:instr=" SEQ Figure \* ARABIC ">
+        <w:r>
+          <w:rPr>
+            <w:noProof/>
+          </w:rPr>
+          <w:t>5</w:t>
+        </w:r>
+      </w:fldSimple>
     </w:p>
     <w:p>
       <w:pPr>
@@ -3641,30 +3576,14 @@
       <w:r>
         <w:t xml:space="preserve">Figure </w:t>
       </w:r>
-      <w:r>
-        <w:fldChar w:fldCharType="begin"/>
-      </w:r>
-      <w:r>
-        <w:instrText xml:space="preserve"> SEQ Figure \* ARA</w:instrText>
-      </w:r>
-      <w:r>
-        <w:instrText xml:space="preserve">BIC </w:instrText>
-      </w:r>
-      <w:r>
-        <w:fldChar w:fldCharType="separate"/>
-      </w:r>
-      <w:r>
-        <w:rPr>
-          <w:noProof/>
-        </w:rPr>
-        <w:t>6</w:t>
-      </w:r>
-      <w:r>
-        <w:rPr>
-          <w:noProof/>
-        </w:rPr>
-        <w:fldChar w:fldCharType="end"/>
-      </w:r>
+      <w:fldSimple w:instr=" SEQ Figure \* ARABIC ">
+        <w:r>
+          <w:rPr>
+            <w:noProof/>
+          </w:rPr>
+          <w:t>6</w:t>
+        </w:r>
+      </w:fldSimple>
     </w:p>
     <w:p>
       <w:pPr>
@@ -3844,27 +3763,14 @@
       <w:r>
         <w:t xml:space="preserve">Figure </w:t>
       </w:r>
-      <w:r>
-        <w:fldChar w:fldCharType="begin"/>
-      </w:r>
-      <w:r>
-        <w:instrText xml:space="preserve"> SEQ Figure \* ARABIC </w:instrText>
-      </w:r>
-      <w:r>
-        <w:fldChar w:fldCharType="separate"/>
-      </w:r>
-      <w:r>
-        <w:rPr>
-          <w:noProof/>
-        </w:rPr>
-        <w:t>7</w:t>
-      </w:r>
-      <w:r>
-        <w:rPr>
-          <w:noProof/>
-        </w:rPr>
-        <w:fldChar w:fldCharType="end"/>
-      </w:r>
+      <w:fldSimple w:instr=" SEQ Figure \* ARABIC ">
+        <w:r>
+          <w:rPr>
+            <w:noProof/>
+          </w:rPr>
+          <w:t>7</w:t>
+        </w:r>
+      </w:fldSimple>
     </w:p>
     <w:p>
       <w:pPr>
@@ -3890,50 +3796,45 @@
       </w:pPr>
       <w:bookmarkStart w:id="7" w:name="_Toc429507195"/>
       <w:r>
-        <w:t>Exerci</w:t>
-      </w:r>
-      <w:bookmarkStart w:id="8" w:name="_GoBack"/>
+        <w:t>Exercise 2</w:t>
+      </w:r>
+      <w:r>
+        <w:t xml:space="preserve">: </w:t>
+      </w:r>
+      <w:r>
+        <w:t xml:space="preserve">Hello World Across </w:t>
+      </w:r>
+      <w:r>
+        <w:t>Devices</w:t>
+      </w:r>
+      <w:bookmarkEnd w:id="7"/>
+    </w:p>
+    <w:p>
+      <w:pPr>
+        <w:pStyle w:val="ppBodyText"/>
+      </w:pPr>
+      <w:r>
+        <w:t>Windows Apps are now universal across devices, which means that they can run in full screen mobile and tablet modes as well as windowed desktop mode. In this exercise, you will</w:t>
+      </w:r>
+      <w:r>
+        <w:t xml:space="preserve"> create a Hello World app that displays a greeting and device information across all Windows 10 devices, including desktop, tablet, mobile, and IoT</w:t>
+      </w:r>
+      <w:r>
+        <w:t>.</w:t>
+      </w:r>
+    </w:p>
+    <w:p>
+      <w:pPr>
+        <w:pStyle w:val="ppProcedureStart"/>
+      </w:pPr>
+      <w:bookmarkStart w:id="8" w:name="_Toc429507196"/>
+      <w:r>
+        <w:t xml:space="preserve">Task 1 – </w:t>
+      </w:r>
+      <w:r>
+        <w:t>Display a greeting</w:t>
+      </w:r>
       <w:bookmarkEnd w:id="8"/>
-      <w:r>
-        <w:t>se 2</w:t>
-      </w:r>
-      <w:r>
-        <w:t xml:space="preserve">: </w:t>
-      </w:r>
-      <w:r>
-        <w:t xml:space="preserve">Hello World Across </w:t>
-      </w:r>
-      <w:r>
-        <w:t>Devices</w:t>
-      </w:r>
-      <w:bookmarkEnd w:id="7"/>
-    </w:p>
-    <w:p>
-      <w:pPr>
-        <w:pStyle w:val="ppBodyText"/>
-      </w:pPr>
-      <w:r>
-        <w:t>Windows Apps are now universal across devices, which means that they can run in full screen mobile and tablet modes as well as windowed desktop mode. In this exercise, you will</w:t>
-      </w:r>
-      <w:r>
-        <w:t xml:space="preserve"> create a Hello World app that displays a greeting and device information across all Windows 10 devices, including desktop, tablet, mobile, and IoT</w:t>
-      </w:r>
-      <w:r>
-        <w:t>.</w:t>
-      </w:r>
-    </w:p>
-    <w:p>
-      <w:pPr>
-        <w:pStyle w:val="ppProcedureStart"/>
-      </w:pPr>
-      <w:bookmarkStart w:id="9" w:name="_Toc429507196"/>
-      <w:r>
-        <w:t xml:space="preserve">Task 1 – </w:t>
-      </w:r>
-      <w:r>
-        <w:t>Display a greeting</w:t>
-      </w:r>
-      <w:bookmarkEnd w:id="9"/>
     </w:p>
     <w:p>
       <w:pPr>
@@ -4339,27 +4240,14 @@
       <w:r>
         <w:t xml:space="preserve">Figure </w:t>
       </w:r>
-      <w:r>
-        <w:fldChar w:fldCharType="begin"/>
-      </w:r>
-      <w:r>
-        <w:instrText xml:space="preserve"> SEQ Figure \* ARABIC </w:instrText>
-      </w:r>
-      <w:r>
-        <w:fldChar w:fldCharType="separate"/>
-      </w:r>
-      <w:r>
-        <w:rPr>
-          <w:noProof/>
-        </w:rPr>
-        <w:t>8</w:t>
-      </w:r>
-      <w:r>
-        <w:rPr>
-          <w:noProof/>
-        </w:rPr>
-        <w:fldChar w:fldCharType="end"/>
-      </w:r>
+      <w:fldSimple w:instr=" SEQ Figure \* ARABIC ">
+        <w:r>
+          <w:rPr>
+            <w:noProof/>
+          </w:rPr>
+          <w:t>8</w:t>
+        </w:r>
+      </w:fldSimple>
     </w:p>
     <w:p>
       <w:pPr>
@@ -4415,7 +4303,7 @@
       <w:pPr>
         <w:pStyle w:val="ppProcedureStart"/>
       </w:pPr>
-      <w:bookmarkStart w:id="10" w:name="_Toc429507197"/>
+      <w:bookmarkStart w:id="9" w:name="_Toc429507197"/>
       <w:r>
         <w:t xml:space="preserve">Task 2 - </w:t>
       </w:r>
@@ -4425,7 +4313,7 @@
       <w:r>
         <w:t>amily</w:t>
       </w:r>
-      <w:bookmarkEnd w:id="10"/>
+      <w:bookmarkEnd w:id="9"/>
     </w:p>
     <w:p>
       <w:r>
@@ -4999,27 +4887,14 @@
       <w:r>
         <w:t xml:space="preserve">Figure </w:t>
       </w:r>
-      <w:r>
-        <w:fldChar w:fldCharType="begin"/>
-      </w:r>
-      <w:r>
-        <w:instrText xml:space="preserve"> SEQ Figure \* ARABIC </w:instrText>
-      </w:r>
-      <w:r>
-        <w:fldChar w:fldCharType="separate"/>
-      </w:r>
-      <w:r>
-        <w:rPr>
-          <w:noProof/>
-        </w:rPr>
-        <w:t>9</w:t>
-      </w:r>
-      <w:r>
-        <w:rPr>
-          <w:noProof/>
-        </w:rPr>
-        <w:fldChar w:fldCharType="end"/>
-      </w:r>
+      <w:fldSimple w:instr=" SEQ Figure \* ARABIC ">
+        <w:r>
+          <w:rPr>
+            <w:noProof/>
+          </w:rPr>
+          <w:t>9</w:t>
+        </w:r>
+      </w:fldSimple>
     </w:p>
     <w:p>
       <w:pPr>
@@ -5068,7 +4943,7 @@
       <w:pPr>
         <w:pStyle w:val="ppProcedureStart"/>
       </w:pPr>
-      <w:bookmarkStart w:id="11" w:name="_Toc429507198"/>
+      <w:bookmarkStart w:id="10" w:name="_Toc429507198"/>
       <w:r>
         <w:t xml:space="preserve">Task </w:t>
       </w:r>
@@ -5090,7 +4965,7 @@
       <w:r>
         <w:t>window</w:t>
       </w:r>
-      <w:bookmarkEnd w:id="11"/>
+      <w:bookmarkEnd w:id="10"/>
     </w:p>
     <w:p>
       <w:pPr>
@@ -5239,19 +5114,7 @@
         <w:rPr>
           <w:color w:val="FF0000"/>
         </w:rPr>
-        <w:t>&lt;TextBlock Text="{x:Bind Dimensions</w:t>
-      </w:r>
-      <w:r>
-        <w:rPr>
-          <w:color w:val="FF0000"/>
-        </w:rPr>
-        <w:t>, Mode=TwoWay</w:t>
-      </w:r>
-      <w:r>
-        <w:rPr>
-          <w:color w:val="FF0000"/>
-        </w:rPr>
-        <w:t>}" Margin="12,0,0,0" /&gt;</w:t>
+        <w:t>&lt;TextBlock Text="{x:Bind Dimensions}" Margin="12,0,0,0" /&gt;</w:t>
       </w:r>
     </w:p>
     <w:p>
@@ -5347,39 +5210,135 @@
         <w:rPr>
           <w:color w:val="FF0000"/>
         </w:rPr>
-        <w:t>public string Dimensions { get; set; } = "Initial Value";</w:t>
+        <w:t xml:space="preserve">public string Dimensions { get; set; } </w:t>
+      </w:r>
+      <w:r>
+        <w:br/>
+      </w:r>
+    </w:p>
+    <w:p>
+      <w:pPr>
+        <w:pStyle w:val="Step"/>
+      </w:pPr>
+      <w:r>
+        <w:t xml:space="preserve">Add </w:t>
+      </w:r>
+      <w:r>
+        <w:rPr>
+          <w:b/>
+        </w:rPr>
+        <w:t>a MainPage_SizeChanged</w:t>
+      </w:r>
+      <w:r>
+        <w:t xml:space="preserve"> routed event handler to the code behind. </w:t>
+      </w:r>
+      <w:r>
+        <w:t>When</w:t>
+      </w:r>
+      <w:r>
+        <w:t xml:space="preserve"> the </w:t>
+      </w:r>
+      <w:r>
+        <w:rPr>
+          <w:b/>
+        </w:rPr>
+        <w:t>SizeChanged</w:t>
+      </w:r>
+      <w:r>
+        <w:t xml:space="preserve"> event fires, this handler will ascertain the </w:t>
+      </w:r>
+      <w:r>
+        <w:t>new</w:t>
+      </w:r>
+      <w:r>
+        <w:t xml:space="preserve"> width and height of the window and round them to integer values for display.</w:t>
+      </w:r>
+    </w:p>
+    <w:p>
+      <w:pPr>
+        <w:pStyle w:val="ppCodeLanguage"/>
+      </w:pPr>
+      <w:r>
+        <w:t>C#</w:t>
       </w:r>
     </w:p>
     <w:p>
       <w:pPr>
         <w:pStyle w:val="ppCode"/>
+      </w:pPr>
+      <w:r>
+        <w:t>public MainPage()</w:t>
+      </w:r>
+    </w:p>
+    <w:p>
+      <w:pPr>
+        <w:pStyle w:val="ppCode"/>
+      </w:pPr>
+      <w:r>
+        <w:t>{</w:t>
+      </w:r>
+    </w:p>
+    <w:p>
+      <w:pPr>
+        <w:pStyle w:val="ppCode"/>
+      </w:pPr>
+      <w:r>
+        <w:t xml:space="preserve">    this.InitializeComponent();</w:t>
+      </w:r>
+    </w:p>
+    <w:p>
+      <w:pPr>
+        <w:pStyle w:val="ppCode"/>
+      </w:pPr>
+      <w:r>
+        <w:t xml:space="preserve">    </w:t>
+      </w:r>
+      <w:r>
         <w:rPr>
           <w:color w:val="FF0000"/>
         </w:rPr>
-      </w:pPr>
-      <w:r>
+        <w:t>this.SizeChanged += MainPage_SizeChanged;</w:t>
+      </w:r>
+    </w:p>
+    <w:p>
+      <w:pPr>
+        <w:pStyle w:val="ppCode"/>
+      </w:pPr>
+      <w:r>
+        <w:t>}</w:t>
+      </w:r>
+    </w:p>
+    <w:p>
+      <w:pPr>
+        <w:pStyle w:val="ppCode"/>
+      </w:pPr>
+    </w:p>
+    <w:p>
+      <w:pPr>
+        <w:pStyle w:val="ppCode"/>
         <w:rPr>
           <w:color w:val="FF0000"/>
         </w:rPr>
-        <w:t>private</w:t>
-      </w:r>
+      </w:pPr>
       <w:r>
         <w:rPr>
           <w:color w:val="FF0000"/>
         </w:rPr>
-        <w:t xml:space="preserve"> double </w:t>
-      </w:r>
-      <w:r>
+        <w:t>private void MainPage_SizeChanged(object sender, SizeChangedEventArgs e)</w:t>
+      </w:r>
+    </w:p>
+    <w:p>
+      <w:pPr>
+        <w:pStyle w:val="ppCode"/>
         <w:rPr>
           <w:color w:val="FF0000"/>
         </w:rPr>
-        <w:t>_c</w:t>
-      </w:r>
+      </w:pPr>
       <w:r>
         <w:rPr>
           <w:color w:val="FF0000"/>
         </w:rPr>
-        <w:t>urrentWidth;</w:t>
+        <w:t>{</w:t>
       </w:r>
     </w:p>
     <w:p>
@@ -5393,31 +5352,128 @@
         <w:rPr>
           <w:color w:val="FF0000"/>
         </w:rPr>
-        <w:t>private</w:t>
+        <w:t xml:space="preserve">    </w:t>
       </w:r>
       <w:r>
         <w:rPr>
           <w:color w:val="FF0000"/>
         </w:rPr>
-        <w:t xml:space="preserve"> double </w:t>
+        <w:t xml:space="preserve">var </w:t>
       </w:r>
       <w:r>
         <w:rPr>
           <w:color w:val="FF0000"/>
         </w:rPr>
-        <w:t>_c</w:t>
+        <w:t>c</w:t>
       </w:r>
       <w:r>
         <w:rPr>
           <w:color w:val="FF0000"/>
         </w:rPr>
-        <w:t>urrentHeight</w:t>
-      </w:r>
-      <w:r>
+        <w:t>urrentWidth = Window.Current.Bounds.Width;</w:t>
+      </w:r>
+    </w:p>
+    <w:p>
+      <w:pPr>
+        <w:pStyle w:val="ppCode"/>
         <w:rPr>
           <w:color w:val="FF0000"/>
         </w:rPr>
-        <w:t>;</w:t>
+      </w:pPr>
+      <w:r>
+        <w:rPr>
+          <w:color w:val="FF0000"/>
+        </w:rPr>
+        <w:t xml:space="preserve">    </w:t>
+      </w:r>
+      <w:r>
+        <w:rPr>
+          <w:color w:val="FF0000"/>
+        </w:rPr>
+        <w:t xml:space="preserve">var </w:t>
+      </w:r>
+      <w:r>
+        <w:rPr>
+          <w:color w:val="FF0000"/>
+        </w:rPr>
+        <w:t>c</w:t>
+      </w:r>
+      <w:r>
+        <w:rPr>
+          <w:color w:val="FF0000"/>
+        </w:rPr>
+        <w:t>urrentHeight = Window.Current.Bounds.Height;</w:t>
+      </w:r>
+    </w:p>
+    <w:p>
+      <w:pPr>
+        <w:pStyle w:val="ppCode"/>
+        <w:rPr>
+          <w:color w:val="FF0000"/>
+        </w:rPr>
+      </w:pPr>
+      <w:r>
+        <w:rPr>
+          <w:color w:val="FF0000"/>
+        </w:rPr>
+        <w:t xml:space="preserve">    Dimensions = string.Format("Current Window Size: {0} x {1}", </w:t>
+      </w:r>
+      <w:r>
+        <w:rPr>
+          <w:color w:val="FF0000"/>
+        </w:rPr>
+        <w:t xml:space="preserve"> </w:t>
+      </w:r>
+      <w:r>
+        <w:rPr>
+          <w:color w:val="FF0000"/>
+        </w:rPr>
+        <w:br/>
+        <w:t xml:space="preserve">                                </w:t>
+      </w:r>
+      <w:r>
+        <w:rPr>
+          <w:color w:val="FF0000"/>
+        </w:rPr>
+        <w:t>(int)</w:t>
+      </w:r>
+      <w:r>
+        <w:rPr>
+          <w:color w:val="FF0000"/>
+        </w:rPr>
+        <w:t>c</w:t>
+      </w:r>
+      <w:r>
+        <w:rPr>
+          <w:color w:val="FF0000"/>
+        </w:rPr>
+        <w:t>urrentWidth, (int)</w:t>
+      </w:r>
+      <w:r>
+        <w:rPr>
+          <w:color w:val="FF0000"/>
+        </w:rPr>
+        <w:t>c</w:t>
+      </w:r>
+      <w:r>
+        <w:rPr>
+          <w:color w:val="FF0000"/>
+        </w:rPr>
+        <w:t>urrentHeight);</w:t>
+      </w:r>
+    </w:p>
+    <w:p>
+      <w:pPr>
+        <w:pStyle w:val="ppCode"/>
+        <w:rPr>
+          <w:color w:val="FF0000"/>
+        </w:rPr>
+      </w:pPr>
+      <w:r>
+        <w:rPr>
+          <w:color w:val="FF0000"/>
+        </w:rPr>
+        <w:t>}</w:t>
       </w:r>
     </w:p>
     <w:p>
@@ -5425,38 +5481,70 @@
         <w:pStyle w:val="Step"/>
       </w:pPr>
       <w:r>
-        <w:t xml:space="preserve">Add </w:t>
+        <w:t xml:space="preserve">For your binding to work </w:t>
+      </w:r>
+      <w:r>
+        <w:t>to update the UI when</w:t>
+      </w:r>
+      <w:r>
+        <w:t xml:space="preserve"> the </w:t>
       </w:r>
       <w:r>
         <w:rPr>
           <w:b/>
         </w:rPr>
-        <w:t>a MainPage_SizeChanged</w:t>
-      </w:r>
-      <w:r>
-        <w:t xml:space="preserve"> routed event handler to the code behind. </w:t>
-      </w:r>
-      <w:r>
-        <w:t>When</w:t>
-      </w:r>
-      <w:r>
-        <w:t xml:space="preserve"> the </w:t>
+        <w:t>Dimensions</w:t>
+      </w:r>
+      <w:r>
+        <w:t xml:space="preserve"> property</w:t>
+      </w:r>
+      <w:r>
+        <w:t xml:space="preserve"> changes</w:t>
+      </w:r>
+      <w:r>
+        <w:t xml:space="preserve">, you must raise a </w:t>
       </w:r>
       <w:r>
         <w:rPr>
           <w:b/>
         </w:rPr>
-        <w:t>SizeChanged</w:t>
-      </w:r>
-      <w:r>
-        <w:t xml:space="preserve"> event fires, this handler will ascertain the </w:t>
-      </w:r>
-      <w:r>
-        <w:t>new</w:t>
-      </w:r>
-      <w:r>
-        <w:t xml:space="preserve"> width and height of the window and round them to integer values for display.</w:t>
-      </w:r>
+        <w:t>PropertyChanged</w:t>
+      </w:r>
+      <w:r>
+        <w:t xml:space="preserve"> event. </w:t>
+      </w:r>
+      <w:r>
+        <w:t xml:space="preserve">Add the </w:t>
+      </w:r>
+      <w:r>
+        <w:rPr>
+          <w:b/>
+        </w:rPr>
+        <w:t>System.ComponentModel</w:t>
+      </w:r>
+      <w:r>
+        <w:t xml:space="preserve"> namespace to the MainPage code-behind </w:t>
+      </w:r>
+      <w:r>
+        <w:t>which is the namespace for the</w:t>
+      </w:r>
+      <w:r>
+        <w:t xml:space="preserve"> </w:t>
+      </w:r>
+      <w:r>
+        <w:rPr>
+          <w:b/>
+        </w:rPr>
+        <w:t>INotifyPropertyChanged</w:t>
+      </w:r>
+      <w:r>
+        <w:t xml:space="preserve"> interface</w:t>
+      </w:r>
+      <w:r>
+        <w:t>.</w:t>
+      </w:r>
+      <w:bookmarkStart w:id="11" w:name="_GoBack"/>
+      <w:bookmarkEnd w:id="11"/>
     </w:p>
     <w:p>
       <w:pPr>
@@ -5471,182 +5559,7 @@
         <w:pStyle w:val="ppCode"/>
       </w:pPr>
       <w:r>
-        <w:t>public MainPage()</w:t>
-      </w:r>
-    </w:p>
-    <w:p>
-      <w:pPr>
-        <w:pStyle w:val="ppCode"/>
-      </w:pPr>
-      <w:r>
-        <w:t>{</w:t>
-      </w:r>
-    </w:p>
-    <w:p>
-      <w:pPr>
-        <w:pStyle w:val="ppCode"/>
-      </w:pPr>
-      <w:r>
-        <w:t xml:space="preserve">    this.InitializeComponent();</w:t>
-      </w:r>
-    </w:p>
-    <w:p>
-      <w:pPr>
-        <w:pStyle w:val="ppCode"/>
-      </w:pPr>
-      <w:r>
-        <w:t xml:space="preserve">    </w:t>
-      </w:r>
-      <w:r>
-        <w:rPr>
-          <w:color w:val="FF0000"/>
-        </w:rPr>
-        <w:t>this.SizeChanged += MainPage_SizeChanged;</w:t>
-      </w:r>
-    </w:p>
-    <w:p>
-      <w:pPr>
-        <w:pStyle w:val="ppCode"/>
-      </w:pPr>
-      <w:r>
-        <w:t>}</w:t>
-      </w:r>
-    </w:p>
-    <w:p>
-      <w:pPr>
-        <w:pStyle w:val="ppCode"/>
-      </w:pPr>
-    </w:p>
-    <w:p>
-      <w:pPr>
-        <w:pStyle w:val="ppCode"/>
-        <w:rPr>
-          <w:color w:val="FF0000"/>
-        </w:rPr>
-      </w:pPr>
-      <w:r>
-        <w:rPr>
-          <w:color w:val="FF0000"/>
-        </w:rPr>
-        <w:t>private void MainPage_SizeChanged(object sender, SizeChangedEventArgs e)</w:t>
-      </w:r>
-    </w:p>
-    <w:p>
-      <w:pPr>
-        <w:pStyle w:val="ppCode"/>
-        <w:rPr>
-          <w:color w:val="FF0000"/>
-        </w:rPr>
-      </w:pPr>
-      <w:r>
-        <w:rPr>
-          <w:color w:val="FF0000"/>
-        </w:rPr>
-        <w:t>{</w:t>
-      </w:r>
-    </w:p>
-    <w:p>
-      <w:pPr>
-        <w:pStyle w:val="ppCode"/>
-        <w:rPr>
-          <w:color w:val="FF0000"/>
-        </w:rPr>
-      </w:pPr>
-      <w:r>
-        <w:rPr>
-          <w:color w:val="FF0000"/>
-        </w:rPr>
-        <w:t xml:space="preserve">    </w:t>
-      </w:r>
-      <w:r>
-        <w:rPr>
-          <w:color w:val="FF0000"/>
-        </w:rPr>
-        <w:t>_c</w:t>
-      </w:r>
-      <w:r>
-        <w:rPr>
-          <w:color w:val="FF0000"/>
-        </w:rPr>
-        <w:t>urrentWidth = Window.Current.Bounds.Width;</w:t>
-      </w:r>
-    </w:p>
-    <w:p>
-      <w:pPr>
-        <w:pStyle w:val="ppCode"/>
-        <w:rPr>
-          <w:color w:val="FF0000"/>
-        </w:rPr>
-      </w:pPr>
-      <w:r>
-        <w:rPr>
-          <w:color w:val="FF0000"/>
-        </w:rPr>
-        <w:t xml:space="preserve">    </w:t>
-      </w:r>
-      <w:r>
-        <w:rPr>
-          <w:color w:val="FF0000"/>
-        </w:rPr>
-        <w:t>_c</w:t>
-      </w:r>
-      <w:r>
-        <w:rPr>
-          <w:color w:val="FF0000"/>
-        </w:rPr>
-        <w:t>urrentHeight = Window.Current.Bounds.Height;</w:t>
-      </w:r>
-    </w:p>
-    <w:p>
-      <w:pPr>
-        <w:pStyle w:val="ppCode"/>
-        <w:rPr>
-          <w:color w:val="FF0000"/>
-        </w:rPr>
-      </w:pPr>
-      <w:r>
-        <w:rPr>
-          <w:color w:val="FF0000"/>
-        </w:rPr>
-        <w:t xml:space="preserve">    Dimensions = string.Format("Current Window Size: {0} x {1}", (int)</w:t>
-      </w:r>
-      <w:r>
-        <w:rPr>
-          <w:color w:val="FF0000"/>
-        </w:rPr>
-        <w:t>_c</w:t>
-      </w:r>
-      <w:r>
-        <w:rPr>
-          <w:color w:val="FF0000"/>
-        </w:rPr>
-        <w:t>urrentWidth, (int)</w:t>
-      </w:r>
-      <w:r>
-        <w:rPr>
-          <w:color w:val="FF0000"/>
-        </w:rPr>
-        <w:t>_c</w:t>
-      </w:r>
-      <w:r>
-        <w:rPr>
-          <w:color w:val="FF0000"/>
-        </w:rPr>
-        <w:t>urrentHeight);</w:t>
-      </w:r>
-    </w:p>
-    <w:p>
-      <w:pPr>
-        <w:pStyle w:val="ppCode"/>
-        <w:rPr>
-          <w:color w:val="FF0000"/>
-        </w:rPr>
-      </w:pPr>
-      <w:r>
-        <w:rPr>
-          <w:color w:val="FF0000"/>
-        </w:rPr>
-        <w:t>}</w:t>
+        <w:t>using System.ComponentModel;</w:t>
       </w:r>
     </w:p>
     <w:p>
@@ -5654,25 +5567,7 @@
         <w:pStyle w:val="Step"/>
       </w:pPr>
       <w:r>
-        <w:t xml:space="preserve">For your compiled binding to work with the </w:t>
-      </w:r>
-      <w:r>
-        <w:rPr>
-          <w:b/>
-        </w:rPr>
-        <w:t>Dimensions</w:t>
-      </w:r>
-      <w:r>
-        <w:t xml:space="preserve"> property, you must raise a </w:t>
-      </w:r>
-      <w:r>
-        <w:rPr>
-          <w:b/>
-        </w:rPr>
-        <w:t>PropertyChanged</w:t>
-      </w:r>
-      <w:r>
-        <w:t xml:space="preserve"> event. Implement the </w:t>
+        <w:t xml:space="preserve">Implement the </w:t>
       </w:r>
       <w:r>
         <w:rPr>
@@ -5814,6 +5709,7 @@
         <w:pStyle w:val="ppCode"/>
       </w:pPr>
       <w:r>
+        <w:lastRenderedPageBreak/>
         <w:t xml:space="preserve"> </w:t>
       </w:r>
     </w:p>
@@ -5854,7 +5750,6 @@
         <w:pStyle w:val="ppCode"/>
       </w:pPr>
       <w:r>
-        <w:lastRenderedPageBreak/>
         <w:t xml:space="preserve">    }</w:t>
       </w:r>
     </w:p>
@@ -6029,45 +5924,6 @@
       </w:pPr>
       <w:r>
         <w:t xml:space="preserve">    }</w:t>
-      </w:r>
-    </w:p>
-    <w:p>
-      <w:pPr>
-        <w:pStyle w:val="Step"/>
-      </w:pPr>
-      <w:r>
-        <w:t xml:space="preserve">Add the </w:t>
-      </w:r>
-      <w:r>
-        <w:rPr>
-          <w:b/>
-        </w:rPr>
-        <w:t>System.ComponentModel</w:t>
-      </w:r>
-      <w:r>
-        <w:t xml:space="preserve"> namespace to the MainPage code-behind</w:t>
-      </w:r>
-      <w:r>
-        <w:t xml:space="preserve"> to complete your implementation of INotifyPropertyChanged</w:t>
-      </w:r>
-      <w:r>
-        <w:t>.</w:t>
-      </w:r>
-    </w:p>
-    <w:p>
-      <w:pPr>
-        <w:pStyle w:val="ppCodeLanguage"/>
-      </w:pPr>
-      <w:r>
-        <w:t>C#</w:t>
-      </w:r>
-    </w:p>
-    <w:p>
-      <w:pPr>
-        <w:pStyle w:val="ppCode"/>
-      </w:pPr>
-      <w:r>
-        <w:t>using System.ComponentModel;</w:t>
       </w:r>
     </w:p>
     <w:p>
@@ -6169,27 +6025,14 @@
       <w:r>
         <w:t xml:space="preserve">Figure </w:t>
       </w:r>
-      <w:r>
-        <w:fldChar w:fldCharType="begin"/>
-      </w:r>
-      <w:r>
-        <w:instrText xml:space="preserve"> SEQ Figure \* ARABIC </w:instrText>
-      </w:r>
-      <w:r>
-        <w:fldChar w:fldCharType="separate"/>
-      </w:r>
-      <w:r>
-        <w:rPr>
-          <w:noProof/>
-        </w:rPr>
-        <w:t>10</w:t>
-      </w:r>
-      <w:r>
-        <w:rPr>
-          <w:noProof/>
-        </w:rPr>
-        <w:fldChar w:fldCharType="end"/>
-      </w:r>
+      <w:fldSimple w:instr=" SEQ Figure \* ARABIC ">
+        <w:r>
+          <w:rPr>
+            <w:noProof/>
+          </w:rPr>
+          <w:t>10</w:t>
+        </w:r>
+      </w:fldSimple>
     </w:p>
     <w:p>
       <w:pPr>
@@ -6235,6 +6078,7 @@
       </w:pPr>
       <w:bookmarkStart w:id="12" w:name="_Toc429507199"/>
       <w:r>
+        <w:lastRenderedPageBreak/>
         <w:t xml:space="preserve">Task 4 - Deploy to </w:t>
       </w:r>
       <w:r>
@@ -6438,27 +6282,14 @@
       <w:r>
         <w:t xml:space="preserve">Figure </w:t>
       </w:r>
-      <w:r>
-        <w:fldChar w:fldCharType="begin"/>
-      </w:r>
-      <w:r>
-        <w:instrText xml:space="preserve"> SEQ Figure \* ARABIC </w:instrText>
-      </w:r>
-      <w:r>
-        <w:fldChar w:fldCharType="separate"/>
-      </w:r>
-      <w:r>
-        <w:rPr>
-          <w:noProof/>
-        </w:rPr>
-        <w:t>11</w:t>
-      </w:r>
-      <w:r>
-        <w:rPr>
-          <w:noProof/>
-        </w:rPr>
-        <w:fldChar w:fldCharType="end"/>
-      </w:r>
+      <w:fldSimple w:instr=" SEQ Figure \* ARABIC ">
+        <w:r>
+          <w:rPr>
+            <w:noProof/>
+          </w:rPr>
+          <w:t>11</w:t>
+        </w:r>
+      </w:fldSimple>
     </w:p>
     <w:p>
       <w:pPr>
@@ -6565,27 +6396,14 @@
       <w:r>
         <w:t xml:space="preserve">Figure </w:t>
       </w:r>
-      <w:r>
-        <w:fldChar w:fldCharType="begin"/>
-      </w:r>
-      <w:r>
-        <w:instrText xml:space="preserve"> SEQ Figure \* ARABIC </w:instrText>
-      </w:r>
-      <w:r>
-        <w:fldChar w:fldCharType="separate"/>
-      </w:r>
-      <w:r>
-        <w:rPr>
-          <w:noProof/>
-        </w:rPr>
-        <w:t>12</w:t>
-      </w:r>
-      <w:r>
-        <w:rPr>
-          <w:noProof/>
-        </w:rPr>
-        <w:fldChar w:fldCharType="end"/>
-      </w:r>
+      <w:fldSimple w:instr=" SEQ Figure \* ARABIC ">
+        <w:r>
+          <w:rPr>
+            <w:noProof/>
+          </w:rPr>
+          <w:t>12</w:t>
+        </w:r>
+      </w:fldSimple>
     </w:p>
     <w:p>
       <w:pPr>
@@ -6668,14 +6486,27 @@
       <w:r>
         <w:t xml:space="preserve">Figure </w:t>
       </w:r>
-      <w:fldSimple w:instr=" SEQ Figure \* ARABIC ">
-        <w:r>
-          <w:rPr>
-            <w:noProof/>
-          </w:rPr>
-          <w:t>13</w:t>
-        </w:r>
-      </w:fldSimple>
+      <w:r>
+        <w:fldChar w:fldCharType="begin"/>
+      </w:r>
+      <w:r>
+        <w:instrText xml:space="preserve"> SEQ Figure \* ARABIC </w:instrText>
+      </w:r>
+      <w:r>
+        <w:fldChar w:fldCharType="separate"/>
+      </w:r>
+      <w:r>
+        <w:rPr>
+          <w:noProof/>
+        </w:rPr>
+        <w:t>13</w:t>
+      </w:r>
+      <w:r>
+        <w:rPr>
+          <w:noProof/>
+        </w:rPr>
+        <w:fldChar w:fldCharType="end"/>
+      </w:r>
     </w:p>
     <w:p>
       <w:pPr>
@@ -7071,27 +6902,14 @@
       <w:r>
         <w:t xml:space="preserve">Figure </w:t>
       </w:r>
-      <w:r>
-        <w:fldChar w:fldCharType="begin"/>
-      </w:r>
-      <w:r>
-        <w:instrText xml:space="preserve"> SEQ Figure \* ARABIC </w:instrText>
-      </w:r>
-      <w:r>
-        <w:fldChar w:fldCharType="separate"/>
-      </w:r>
-      <w:r>
-        <w:rPr>
-          <w:noProof/>
-        </w:rPr>
-        <w:t>13</w:t>
-      </w:r>
-      <w:r>
-        <w:rPr>
-          <w:noProof/>
-        </w:rPr>
-        <w:fldChar w:fldCharType="end"/>
-      </w:r>
+      <w:fldSimple w:instr=" SEQ Figure \* ARABIC ">
+        <w:r>
+          <w:rPr>
+            <w:noProof/>
+          </w:rPr>
+          <w:t>13</w:t>
+        </w:r>
+      </w:fldSimple>
     </w:p>
     <w:p>
       <w:pPr>
@@ -7255,27 +7073,14 @@
       <w:r>
         <w:t xml:space="preserve">Figure </w:t>
       </w:r>
-      <w:r>
-        <w:fldChar w:fldCharType="begin"/>
-      </w:r>
-      <w:r>
-        <w:instrText xml:space="preserve"> SEQ Figure \* ARABIC </w:instrText>
-      </w:r>
-      <w:r>
-        <w:fldChar w:fldCharType="separate"/>
-      </w:r>
-      <w:r>
-        <w:rPr>
-          <w:noProof/>
-        </w:rPr>
-        <w:t>14</w:t>
-      </w:r>
-      <w:r>
-        <w:rPr>
-          <w:noProof/>
-        </w:rPr>
-        <w:fldChar w:fldCharType="end"/>
-      </w:r>
+      <w:fldSimple w:instr=" SEQ Figure \* ARABIC ">
+        <w:r>
+          <w:rPr>
+            <w:noProof/>
+          </w:rPr>
+          <w:t>14</w:t>
+        </w:r>
+      </w:fldSimple>
     </w:p>
     <w:p>
       <w:pPr>
@@ -7540,27 +7345,14 @@
       <w:r>
         <w:t xml:space="preserve">Figure </w:t>
       </w:r>
-      <w:r>
-        <w:fldChar w:fldCharType="begin"/>
-      </w:r>
-      <w:r>
-        <w:instrText xml:space="preserve"> SEQ Figure \* ARABIC </w:instrText>
-      </w:r>
-      <w:r>
-        <w:fldChar w:fldCharType="separate"/>
-      </w:r>
-      <w:r>
-        <w:rPr>
-          <w:noProof/>
-        </w:rPr>
-        <w:t>15</w:t>
-      </w:r>
-      <w:r>
-        <w:rPr>
-          <w:noProof/>
-        </w:rPr>
-        <w:fldChar w:fldCharType="end"/>
-      </w:r>
+      <w:fldSimple w:instr=" SEQ Figure \* ARABIC ">
+        <w:r>
+          <w:rPr>
+            <w:noProof/>
+          </w:rPr>
+          <w:t>15</w:t>
+        </w:r>
+      </w:fldSimple>
     </w:p>
     <w:p>
       <w:pPr>
@@ -7669,27 +7461,14 @@
       <w:r>
         <w:t xml:space="preserve">Figure </w:t>
       </w:r>
-      <w:r>
-        <w:fldChar w:fldCharType="begin"/>
-      </w:r>
-      <w:r>
-        <w:instrText xml:space="preserve"> SEQ Figure \* ARABIC </w:instrText>
-      </w:r>
-      <w:r>
-        <w:fldChar w:fldCharType="separate"/>
-      </w:r>
-      <w:r>
-        <w:rPr>
-          <w:noProof/>
-        </w:rPr>
-        <w:t>16</w:t>
-      </w:r>
-      <w:r>
-        <w:rPr>
-          <w:noProof/>
-        </w:rPr>
-        <w:fldChar w:fldCharType="end"/>
-      </w:r>
+      <w:fldSimple w:instr=" SEQ Figure \* ARABIC ">
+        <w:r>
+          <w:rPr>
+            <w:noProof/>
+          </w:rPr>
+          <w:t>16</w:t>
+        </w:r>
+      </w:fldSimple>
     </w:p>
     <w:p>
       <w:pPr>
@@ -7853,27 +7632,14 @@
       <w:r>
         <w:t xml:space="preserve">Figure </w:t>
       </w:r>
-      <w:r>
-        <w:fldChar w:fldCharType="begin"/>
-      </w:r>
-      <w:r>
-        <w:instrText xml:space="preserve"> SEQ Figure \* ARABIC </w:instrText>
-      </w:r>
-      <w:r>
-        <w:fldChar w:fldCharType="separate"/>
-      </w:r>
-      <w:r>
-        <w:rPr>
-          <w:noProof/>
-        </w:rPr>
-        <w:t>17</w:t>
-      </w:r>
-      <w:r>
-        <w:rPr>
-          <w:noProof/>
-        </w:rPr>
-        <w:fldChar w:fldCharType="end"/>
-      </w:r>
+      <w:fldSimple w:instr=" SEQ Figure \* ARABIC ">
+        <w:r>
+          <w:rPr>
+            <w:noProof/>
+          </w:rPr>
+          <w:t>17</w:t>
+        </w:r>
+      </w:fldSimple>
     </w:p>
     <w:p>
       <w:pPr>
@@ -7994,27 +7760,14 @@
       <w:r>
         <w:t xml:space="preserve">Figure </w:t>
       </w:r>
-      <w:r>
-        <w:fldChar w:fldCharType="begin"/>
-      </w:r>
-      <w:r>
-        <w:instrText xml:space="preserve"> SEQ Figure \* ARABIC </w:instrText>
-      </w:r>
-      <w:r>
-        <w:fldChar w:fldCharType="separate"/>
-      </w:r>
-      <w:r>
-        <w:rPr>
-          <w:noProof/>
-        </w:rPr>
-        <w:t>18</w:t>
-      </w:r>
-      <w:r>
-        <w:rPr>
-          <w:noProof/>
-        </w:rPr>
-        <w:fldChar w:fldCharType="end"/>
-      </w:r>
+      <w:fldSimple w:instr=" SEQ Figure \* ARABIC ">
+        <w:r>
+          <w:rPr>
+            <w:noProof/>
+          </w:rPr>
+          <w:t>18</w:t>
+        </w:r>
+      </w:fldSimple>
     </w:p>
     <w:p>
       <w:pPr>
@@ -8151,27 +7904,14 @@
       <w:r>
         <w:t xml:space="preserve">Figure </w:t>
       </w:r>
-      <w:r>
-        <w:fldChar w:fldCharType="begin"/>
-      </w:r>
-      <w:r>
-        <w:instrText xml:space="preserve"> SEQ Figure \* ARABIC </w:instrText>
-      </w:r>
-      <w:r>
-        <w:fldChar w:fldCharType="separate"/>
-      </w:r>
-      <w:r>
-        <w:rPr>
-          <w:noProof/>
-        </w:rPr>
-        <w:t>19</w:t>
-      </w:r>
-      <w:r>
-        <w:rPr>
-          <w:noProof/>
-        </w:rPr>
-        <w:fldChar w:fldCharType="end"/>
-      </w:r>
+      <w:fldSimple w:instr=" SEQ Figure \* ARABIC ">
+        <w:r>
+          <w:rPr>
+            <w:noProof/>
+          </w:rPr>
+          <w:t>19</w:t>
+        </w:r>
+      </w:fldSimple>
     </w:p>
     <w:p>
       <w:pPr>
@@ -8326,27 +8066,14 @@
       <w:r>
         <w:t xml:space="preserve">Figure </w:t>
       </w:r>
-      <w:r>
-        <w:fldChar w:fldCharType="begin"/>
-      </w:r>
-      <w:r>
-        <w:instrText xml:space="preserve"> SEQ Figure \* ARABIC </w:instrText>
-      </w:r>
-      <w:r>
-        <w:fldChar w:fldCharType="separate"/>
-      </w:r>
-      <w:r>
-        <w:rPr>
-          <w:noProof/>
-        </w:rPr>
-        <w:t>20</w:t>
-      </w:r>
-      <w:r>
-        <w:rPr>
-          <w:noProof/>
-        </w:rPr>
-        <w:fldChar w:fldCharType="end"/>
-      </w:r>
+      <w:fldSimple w:instr=" SEQ Figure \* ARABIC ">
+        <w:r>
+          <w:rPr>
+            <w:noProof/>
+          </w:rPr>
+          <w:t>20</w:t>
+        </w:r>
+      </w:fldSimple>
     </w:p>
     <w:p>
       <w:pPr>
@@ -8447,27 +8174,14 @@
       <w:r>
         <w:t xml:space="preserve">Figure </w:t>
       </w:r>
-      <w:r>
-        <w:fldChar w:fldCharType="begin"/>
-      </w:r>
-      <w:r>
-        <w:instrText xml:space="preserve"> SEQ Figure \* ARABIC </w:instrText>
-      </w:r>
-      <w:r>
-        <w:fldChar w:fldCharType="separate"/>
-      </w:r>
-      <w:r>
-        <w:rPr>
-          <w:noProof/>
-        </w:rPr>
-        <w:t>21</w:t>
-      </w:r>
-      <w:r>
-        <w:rPr>
-          <w:noProof/>
-        </w:rPr>
-        <w:fldChar w:fldCharType="end"/>
-      </w:r>
+      <w:fldSimple w:instr=" SEQ Figure \* ARABIC ">
+        <w:r>
+          <w:rPr>
+            <w:noProof/>
+          </w:rPr>
+          <w:t>21</w:t>
+        </w:r>
+      </w:fldSimple>
     </w:p>
     <w:p>
       <w:pPr>
@@ -8559,27 +8273,14 @@
       <w:r>
         <w:t xml:space="preserve">Figure </w:t>
       </w:r>
-      <w:r>
-        <w:fldChar w:fldCharType="begin"/>
-      </w:r>
-      <w:r>
-        <w:instrText xml:space="preserve"> SEQ Figure \* ARABIC </w:instrText>
-      </w:r>
-      <w:r>
-        <w:fldChar w:fldCharType="separate"/>
-      </w:r>
-      <w:r>
-        <w:rPr>
-          <w:noProof/>
-        </w:rPr>
-        <w:t>22</w:t>
-      </w:r>
-      <w:r>
-        <w:rPr>
-          <w:noProof/>
-        </w:rPr>
-        <w:fldChar w:fldCharType="end"/>
-      </w:r>
+      <w:fldSimple w:instr=" SEQ Figure \* ARABIC ">
+        <w:r>
+          <w:rPr>
+            <w:noProof/>
+          </w:rPr>
+          <w:t>22</w:t>
+        </w:r>
+      </w:fldSimple>
     </w:p>
     <w:p>
       <w:pPr>
@@ -8865,7 +8566,7 @@
           <w:rPr>
             <w:noProof/>
           </w:rPr>
-          <w:t>21</w:t>
+          <w:t>26</w:t>
         </w:r>
         <w:r>
           <w:rPr>
@@ -13047,7 +12748,7 @@
     <w:charset w:val="00"/>
     <w:family w:val="roman"/>
     <w:pitch w:val="variable"/>
-    <w:sig w:usb0="E0002AFF" w:usb1="C0007843" w:usb2="00000009" w:usb3="00000000" w:csb0="000001FF" w:csb1="00000000"/>
+    <w:sig w:usb0="E0002EFF" w:usb1="C0007843" w:usb2="00000009" w:usb3="00000000" w:csb0="000001FF" w:csb1="00000000"/>
   </w:font>
   <w:font w:name="Symbol">
     <w:panose1 w:val="05050102010706020507"/>
@@ -13089,7 +12790,7 @@
     <w:charset w:val="00"/>
     <w:family w:val="swiss"/>
     <w:pitch w:val="variable"/>
-    <w:sig w:usb0="E0002AFF" w:usb1="C0007843" w:usb2="00000009" w:usb3="00000000" w:csb0="000001FF" w:csb1="00000000"/>
+    <w:sig w:usb0="E0002EFF" w:usb1="C0007843" w:usb2="00000009" w:usb3="00000000" w:csb0="000001FF" w:csb1="00000000"/>
   </w:font>
   <w:font w:name="MS Mincho">
     <w:altName w:val="ＭＳ 明朝"/>
@@ -13273,6 +12974,7 @@
     <w:rsid w:val="008377BC"/>
     <w:rsid w:val="00845ADC"/>
     <w:rsid w:val="00850E38"/>
+    <w:rsid w:val="00854152"/>
     <w:rsid w:val="00876E08"/>
     <w:rsid w:val="00903733"/>
     <w:rsid w:val="009461B9"/>
@@ -14152,7 +13854,7 @@
 </file>
 
 <file path=customXml/itemProps1.xml><?xml version="1.0" encoding="utf-8"?>
-<ds:datastoreItem xmlns:ds="http://schemas.openxmlformats.org/officeDocument/2006/customXml" ds:itemID="{B7ACB597-FDBF-4968-94BB-288FE981FE90}">
+<ds:datastoreItem xmlns:ds="http://schemas.openxmlformats.org/officeDocument/2006/customXml" ds:itemID="{B65DE20C-5187-4011-A617-0EC9DD2B9835}">
   <ds:schemaRefs>
     <ds:schemaRef ds:uri="http://schemas.openxmlformats.org/officeDocument/2006/bibliography"/>
   </ds:schemaRefs>

</xml_diff>

<commit_message>
Changed binding to OneWay in Hello World
</commit_message>
<xml_diff>
--- a/01. Introduction/01. Lab A. Hello UWP World.docx
+++ b/01. Introduction/01. Lab A. Hello UWP World.docx
@@ -5058,6 +5058,20 @@
       <w:r>
         <w:t xml:space="preserve"> property in later steps.</w:t>
       </w:r>
+      <w:r>
+        <w:t xml:space="preserve"> Note that with x:Bind the default binding mode is OneTime, so for the TextBlock to update whenever the Dimensions property changes, you must specify the binding Mode as </w:t>
+      </w:r>
+      <w:bookmarkStart w:id="11" w:name="_GoBack"/>
+      <w:r>
+        <w:rPr>
+          <w:b/>
+        </w:rPr>
+        <w:t>OneWay</w:t>
+      </w:r>
+      <w:bookmarkEnd w:id="11"/>
+      <w:r>
+        <w:t>.</w:t>
+      </w:r>
     </w:p>
     <w:p>
       <w:pPr>
@@ -5114,7 +5128,19 @@
         <w:rPr>
           <w:color w:val="FF0000"/>
         </w:rPr>
-        <w:t>&lt;TextBlock Text="{x:Bind Dimensions}" Margin="12,0,0,0" /&gt;</w:t>
+        <w:t>&lt;TextBlock Text="{x:Bind Dimensions</w:t>
+      </w:r>
+      <w:r>
+        <w:rPr>
+          <w:color w:val="FF0000"/>
+        </w:rPr>
+        <w:t>, Mode=OneWay</w:t>
+      </w:r>
+      <w:r>
+        <w:rPr>
+          <w:color w:val="FF0000"/>
+        </w:rPr>
+        <w:t>}" Margin="12,0,0,0" /&gt;</w:t>
       </w:r>
     </w:p>
     <w:p>
@@ -5134,6 +5160,7 @@
         </w:numPr>
       </w:pPr>
       <w:r>
+        <w:lastRenderedPageBreak/>
         <w:t xml:space="preserve">Open </w:t>
       </w:r>
       <w:r>
@@ -5181,7 +5208,6 @@
         <w:pStyle w:val="ppCodeLanguage"/>
       </w:pPr>
       <w:r>
-        <w:lastRenderedPageBreak/>
         <w:t>C#</w:t>
       </w:r>
     </w:p>
@@ -5543,8 +5569,6 @@
       <w:r>
         <w:t>.</w:t>
       </w:r>
-      <w:bookmarkStart w:id="11" w:name="_GoBack"/>
-      <w:bookmarkEnd w:id="11"/>
     </w:p>
     <w:p>
       <w:pPr>
@@ -5661,6 +5685,7 @@
         <w:pStyle w:val="ppCode"/>
       </w:pPr>
       <w:r>
+        <w:lastRenderedPageBreak/>
         <w:t xml:space="preserve">    </w:t>
       </w:r>
       <w:r>
@@ -5709,7 +5734,6 @@
         <w:pStyle w:val="ppCode"/>
       </w:pPr>
       <w:r>
-        <w:lastRenderedPageBreak/>
         <w:t xml:space="preserve"> </w:t>
       </w:r>
     </w:p>
@@ -6059,6 +6083,7 @@
         <w:pStyle w:val="Step"/>
       </w:pPr>
       <w:r>
+        <w:lastRenderedPageBreak/>
         <w:t>Stop debugging and return to Visual Studio.</w:t>
       </w:r>
     </w:p>
@@ -6078,7 +6103,6 @@
       </w:pPr>
       <w:bookmarkStart w:id="12" w:name="_Toc429507199"/>
       <w:r>
-        <w:lastRenderedPageBreak/>
         <w:t xml:space="preserve">Task 4 - Deploy to </w:t>
       </w:r>
       <w:r>
@@ -8566,7 +8590,7 @@
           <w:rPr>
             <w:noProof/>
           </w:rPr>
-          <w:t>26</w:t>
+          <w:t>14</w:t>
         </w:r>
         <w:r>
           <w:rPr>
@@ -12760,7 +12784,7 @@
   <w:font w:name="Verdana">
     <w:panose1 w:val="020B0604030504040204"/>
     <w:charset w:val="00"/>
-    <w:family w:val="swiss"/>
+    <w:family w:val="auto"/>
     <w:pitch w:val="variable"/>
     <w:sig w:usb0="A10006FF" w:usb1="4000205B" w:usb2="00000010" w:usb3="00000000" w:csb0="0000019F" w:csb1="00000000"/>
   </w:font>
@@ -12834,7 +12858,7 @@
   <w:font w:name="Britannic Bold">
     <w:panose1 w:val="020B0903060703020204"/>
     <w:charset w:val="00"/>
-    <w:family w:val="swiss"/>
+    <w:family w:val="auto"/>
     <w:pitch w:val="variable"/>
     <w:sig w:usb0="00000003" w:usb1="00000000" w:usb2="00000000" w:usb3="00000000" w:csb0="00000001" w:csb1="00000000"/>
   </w:font>
@@ -12849,7 +12873,7 @@
   <w:font w:name="Tahoma">
     <w:panose1 w:val="020B0604030504040204"/>
     <w:charset w:val="00"/>
-    <w:family w:val="swiss"/>
+    <w:family w:val="auto"/>
     <w:pitch w:val="variable"/>
     <w:sig w:usb0="E1002EFF" w:usb1="C000605B" w:usb2="00000029" w:usb3="00000000" w:csb0="000101FF" w:csb1="00000000"/>
   </w:font>
@@ -12934,6 +12958,7 @@
     <w:rsid w:val="002E2D9F"/>
     <w:rsid w:val="002E430F"/>
     <w:rsid w:val="003177DD"/>
+    <w:rsid w:val="00346005"/>
     <w:rsid w:val="00374E5F"/>
     <w:rsid w:val="00375F6B"/>
     <w:rsid w:val="003D23AA"/>
@@ -12974,7 +12999,6 @@
     <w:rsid w:val="008377BC"/>
     <w:rsid w:val="00845ADC"/>
     <w:rsid w:val="00850E38"/>
-    <w:rsid w:val="00854152"/>
     <w:rsid w:val="00876E08"/>
     <w:rsid w:val="00903733"/>
     <w:rsid w:val="009461B9"/>
@@ -13854,7 +13878,7 @@
 </file>
 
 <file path=customXml/itemProps1.xml><?xml version="1.0" encoding="utf-8"?>
-<ds:datastoreItem xmlns:ds="http://schemas.openxmlformats.org/officeDocument/2006/customXml" ds:itemID="{B65DE20C-5187-4011-A617-0EC9DD2B9835}">
+<ds:datastoreItem xmlns:ds="http://schemas.openxmlformats.org/officeDocument/2006/customXml" ds:itemID="{E3B72152-96A8-4816-AB3B-A2973E611C2F}">
   <ds:schemaRefs>
     <ds:schemaRef ds:uri="http://schemas.openxmlformats.org/officeDocument/2006/bibliography"/>
   </ds:schemaRefs>

</xml_diff>